<commit_message>
updated model spec doc
</commit_message>
<xml_diff>
--- a/documentation/model_specification.docx
+++ b/documentation/model_specification.docx
@@ -4,7 +4,7 @@
   <w:body>
     <w:p>
       <w:pPr>
-        <w:pStyle w:val="berschrift1"/>
+        <w:pStyle w:val="Heading1"/>
         <w:rPr>
           <w:b/>
         </w:rPr>
@@ -41,48 +41,41 @@
           <w:highlight w:val="white"/>
           <w:lang w:val="en-GB"/>
         </w:rPr>
-        <w:t xml:space="preserve">ails of the SuperScript agent-based model of team formation. </w:t>
-      </w:r>
+        <w:t xml:space="preserve">ails of the </w:t>
+      </w:r>
+      <w:proofErr w:type="spellStart"/>
       <w:r>
         <w:rPr>
           <w:highlight w:val="white"/>
           <w:lang w:val="en-GB"/>
         </w:rPr>
-        <w:t>The version described here is the current stable release (</w:t>
-      </w:r>
-      <w:r>
-        <w:fldChar w:fldCharType="begin"/>
-      </w:r>
-      <w:ins w:id="3" w:author="Michael Christen" w:date="2021-04-29T08:08:00Z">
-        <w:r>
-          <w:instrText>HYPERLINK "C:\\Users\\Michael Christen\\Dropbox\\Downloads\\link to release 1.0"</w:instrText>
-        </w:r>
-      </w:ins>
-      <w:del w:id="4" w:author="Michael Christen" w:date="2021-04-29T08:08:00Z">
-        <w:r>
-          <w:delInstrText xml:space="preserve"> HYPERLINK "link%20to%20release%201.0" </w:delInstrText>
-        </w:r>
-      </w:del>
-      <w:ins w:id="5" w:author="Michael Christen" w:date="2021-04-29T08:08:00Z"/>
-      <w:r>
-        <w:fldChar w:fldCharType="separate"/>
-      </w:r>
-      <w:r>
-        <w:rPr>
-          <w:rStyle w:val="Hyperlink"/>
+        <w:t>SuperScript</w:t>
+      </w:r>
+      <w:proofErr w:type="spellEnd"/>
+      <w:r>
+        <w:rPr>
           <w:highlight w:val="white"/>
           <w:lang w:val="en-GB"/>
         </w:rPr>
-        <w:t>version 1.0</w:t>
-      </w:r>
-      <w:r>
-        <w:rPr>
-          <w:rStyle w:val="Hyperlink"/>
+        <w:t xml:space="preserve"> agent-based model of team formation. </w:t>
+      </w:r>
+      <w:r>
+        <w:rPr>
           <w:highlight w:val="white"/>
           <w:lang w:val="en-GB"/>
         </w:rPr>
-        <w:fldChar w:fldCharType="end"/>
-      </w:r>
+        <w:t>The version described here is the current stable release (</w:t>
+      </w:r>
+      <w:hyperlink r:id="rId8" w:history="1">
+        <w:r>
+          <w:rPr>
+            <w:rStyle w:val="Hyperlink"/>
+            <w:highlight w:val="white"/>
+            <w:lang w:val="en-GB"/>
+          </w:rPr>
+          <w:t>version 1.0</w:t>
+        </w:r>
+      </w:hyperlink>
       <w:r>
         <w:rPr>
           <w:highlight w:val="white"/>
@@ -97,7 +90,7 @@
         </w:rPr>
         <w:t xml:space="preserve">A more succinct introduction to the model and how to use it can be found in the README file at: </w:t>
       </w:r>
-      <w:hyperlink r:id="rId8" w:history="1">
+      <w:hyperlink r:id="rId9" w:history="1">
         <w:r>
           <w:rPr>
             <w:rStyle w:val="Hyperlink"/>
@@ -132,7 +125,7 @@
       <w:sdtContent>
         <w:p>
           <w:pPr>
-            <w:pStyle w:val="Inhaltsverzeichnisberschrift"/>
+            <w:pStyle w:val="TOCHeading"/>
             <w:rPr>
               <w:noProof/>
             </w:rPr>
@@ -153,7 +146,7 @@
         </w:p>
         <w:p>
           <w:pPr>
-            <w:pStyle w:val="Verzeichnis2"/>
+            <w:pStyle w:val="TOC2"/>
             <w:tabs>
               <w:tab w:val="right" w:leader="dot" w:pos="9350"/>
             </w:tabs>
@@ -223,7 +216,7 @@
         </w:p>
         <w:p>
           <w:pPr>
-            <w:pStyle w:val="Verzeichnis3"/>
+            <w:pStyle w:val="TOC3"/>
             <w:tabs>
               <w:tab w:val="right" w:leader="dot" w:pos="9350"/>
             </w:tabs>
@@ -293,7 +286,7 @@
         </w:p>
         <w:p>
           <w:pPr>
-            <w:pStyle w:val="Verzeichnis3"/>
+            <w:pStyle w:val="TOC3"/>
             <w:tabs>
               <w:tab w:val="right" w:leader="dot" w:pos="9350"/>
             </w:tabs>
@@ -363,7 +356,7 @@
         </w:p>
         <w:p>
           <w:pPr>
-            <w:pStyle w:val="Verzeichnis2"/>
+            <w:pStyle w:val="TOC2"/>
             <w:tabs>
               <w:tab w:val="right" w:leader="dot" w:pos="9350"/>
             </w:tabs>
@@ -432,7 +425,7 @@
         </w:p>
         <w:p>
           <w:pPr>
-            <w:pStyle w:val="Verzeichnis3"/>
+            <w:pStyle w:val="TOC3"/>
             <w:tabs>
               <w:tab w:val="right" w:leader="dot" w:pos="9350"/>
             </w:tabs>
@@ -501,7 +494,7 @@
         </w:p>
         <w:p>
           <w:pPr>
-            <w:pStyle w:val="Verzeichnis3"/>
+            <w:pStyle w:val="TOC3"/>
             <w:tabs>
               <w:tab w:val="right" w:leader="dot" w:pos="9350"/>
             </w:tabs>
@@ -570,7 +563,7 @@
         </w:p>
         <w:p>
           <w:pPr>
-            <w:pStyle w:val="Verzeichnis3"/>
+            <w:pStyle w:val="TOC3"/>
             <w:tabs>
               <w:tab w:val="right" w:leader="dot" w:pos="9350"/>
             </w:tabs>
@@ -639,7 +632,7 @@
         </w:p>
         <w:p>
           <w:pPr>
-            <w:pStyle w:val="Verzeichnis3"/>
+            <w:pStyle w:val="TOC3"/>
             <w:tabs>
               <w:tab w:val="right" w:leader="dot" w:pos="9350"/>
             </w:tabs>
@@ -708,7 +701,7 @@
         </w:p>
         <w:p>
           <w:pPr>
-            <w:pStyle w:val="Verzeichnis2"/>
+            <w:pStyle w:val="TOC2"/>
             <w:tabs>
               <w:tab w:val="right" w:leader="dot" w:pos="9350"/>
             </w:tabs>
@@ -777,7 +770,7 @@
         </w:p>
         <w:p>
           <w:pPr>
-            <w:pStyle w:val="Verzeichnis3"/>
+            <w:pStyle w:val="TOC3"/>
             <w:tabs>
               <w:tab w:val="right" w:leader="dot" w:pos="9350"/>
             </w:tabs>
@@ -846,7 +839,7 @@
         </w:p>
         <w:p>
           <w:pPr>
-            <w:pStyle w:val="Verzeichnis3"/>
+            <w:pStyle w:val="TOC3"/>
             <w:tabs>
               <w:tab w:val="right" w:leader="dot" w:pos="9350"/>
             </w:tabs>
@@ -915,7 +908,7 @@
         </w:p>
         <w:p>
           <w:pPr>
-            <w:pStyle w:val="Verzeichnis3"/>
+            <w:pStyle w:val="TOC3"/>
             <w:tabs>
               <w:tab w:val="right" w:leader="dot" w:pos="9350"/>
             </w:tabs>
@@ -984,7 +977,7 @@
         </w:p>
         <w:p>
           <w:pPr>
-            <w:pStyle w:val="Verzeichnis3"/>
+            <w:pStyle w:val="TOC3"/>
             <w:tabs>
               <w:tab w:val="right" w:leader="dot" w:pos="9350"/>
             </w:tabs>
@@ -1053,7 +1046,7 @@
         </w:p>
         <w:p>
           <w:pPr>
-            <w:pStyle w:val="Verzeichnis3"/>
+            <w:pStyle w:val="TOC3"/>
             <w:tabs>
               <w:tab w:val="right" w:leader="dot" w:pos="9350"/>
             </w:tabs>
@@ -1122,7 +1115,7 @@
         </w:p>
         <w:p>
           <w:pPr>
-            <w:pStyle w:val="Verzeichnis3"/>
+            <w:pStyle w:val="TOC3"/>
             <w:tabs>
               <w:tab w:val="right" w:leader="dot" w:pos="9350"/>
             </w:tabs>
@@ -1191,7 +1184,7 @@
         </w:p>
         <w:p>
           <w:pPr>
-            <w:pStyle w:val="Verzeichnis3"/>
+            <w:pStyle w:val="TOC3"/>
             <w:tabs>
               <w:tab w:val="right" w:leader="dot" w:pos="9350"/>
             </w:tabs>
@@ -1260,7 +1253,7 @@
         </w:p>
         <w:p>
           <w:pPr>
-            <w:pStyle w:val="Verzeichnis2"/>
+            <w:pStyle w:val="TOC2"/>
             <w:tabs>
               <w:tab w:val="right" w:leader="dot" w:pos="9350"/>
             </w:tabs>
@@ -1329,7 +1322,7 @@
         </w:p>
         <w:p>
           <w:pPr>
-            <w:pStyle w:val="Verzeichnis3"/>
+            <w:pStyle w:val="TOC3"/>
             <w:tabs>
               <w:tab w:val="right" w:leader="dot" w:pos="9350"/>
             </w:tabs>
@@ -1398,7 +1391,7 @@
         </w:p>
         <w:p>
           <w:pPr>
-            <w:pStyle w:val="Verzeichnis3"/>
+            <w:pStyle w:val="TOC3"/>
             <w:tabs>
               <w:tab w:val="right" w:leader="dot" w:pos="9350"/>
             </w:tabs>
@@ -1467,7 +1460,7 @@
         </w:p>
         <w:p>
           <w:pPr>
-            <w:pStyle w:val="Verzeichnis3"/>
+            <w:pStyle w:val="TOC3"/>
             <w:tabs>
               <w:tab w:val="right" w:leader="dot" w:pos="9350"/>
             </w:tabs>
@@ -1536,7 +1529,7 @@
         </w:p>
         <w:p>
           <w:pPr>
-            <w:pStyle w:val="Verzeichnis2"/>
+            <w:pStyle w:val="TOC2"/>
             <w:tabs>
               <w:tab w:val="right" w:leader="dot" w:pos="9350"/>
             </w:tabs>
@@ -1606,7 +1599,7 @@
         </w:p>
         <w:p>
           <w:pPr>
-            <w:pStyle w:val="Verzeichnis2"/>
+            <w:pStyle w:val="TOC2"/>
             <w:tabs>
               <w:tab w:val="right" w:leader="dot" w:pos="9350"/>
             </w:tabs>
@@ -1676,7 +1669,7 @@
         </w:p>
         <w:p>
           <w:pPr>
-            <w:pStyle w:val="Verzeichnis2"/>
+            <w:pStyle w:val="TOC2"/>
             <w:tabs>
               <w:tab w:val="right" w:leader="dot" w:pos="9350"/>
             </w:tabs>
@@ -1748,7 +1741,7 @@
         </w:p>
         <w:p>
           <w:pPr>
-            <w:pStyle w:val="Verzeichnis3"/>
+            <w:pStyle w:val="TOC3"/>
             <w:tabs>
               <w:tab w:val="right" w:leader="dot" w:pos="9350"/>
             </w:tabs>
@@ -1817,7 +1810,7 @@
         </w:p>
         <w:p>
           <w:pPr>
-            <w:pStyle w:val="Verzeichnis2"/>
+            <w:pStyle w:val="TOC2"/>
             <w:tabs>
               <w:tab w:val="left" w:pos="660"/>
               <w:tab w:val="right" w:leader="dot" w:pos="9350"/>
@@ -1920,35 +1913,35 @@
     </w:p>
     <w:p>
       <w:pPr>
-        <w:pStyle w:val="berschrift2"/>
+        <w:pStyle w:val="Heading2"/>
         <w:rPr>
           <w:highlight w:val="white"/>
         </w:rPr>
       </w:pPr>
-      <w:bookmarkStart w:id="6" w:name="_Toc70167007"/>
+      <w:bookmarkStart w:id="3" w:name="_Toc70167007"/>
       <w:r>
         <w:rPr>
           <w:highlight w:val="white"/>
         </w:rPr>
         <w:t>Motivation</w:t>
       </w:r>
-      <w:bookmarkEnd w:id="6"/>
-    </w:p>
-    <w:p>
-      <w:pPr>
-        <w:pStyle w:val="berschrift3"/>
+      <w:bookmarkEnd w:id="3"/>
+    </w:p>
+    <w:p>
+      <w:pPr>
+        <w:pStyle w:val="Heading3"/>
         <w:rPr>
           <w:highlight w:val="white"/>
         </w:rPr>
       </w:pPr>
-      <w:bookmarkStart w:id="7" w:name="_Toc70167008"/>
+      <w:bookmarkStart w:id="4" w:name="_Toc70167008"/>
       <w:r>
         <w:rPr>
           <w:highlight w:val="white"/>
         </w:rPr>
         <w:t>Model purpose</w:t>
       </w:r>
-      <w:bookmarkEnd w:id="7"/>
+      <w:bookmarkEnd w:id="4"/>
     </w:p>
     <w:p>
       <w:r>
@@ -1974,19 +1967,19 @@
     </w:p>
     <w:p>
       <w:pPr>
-        <w:pStyle w:val="berschrift3"/>
+        <w:pStyle w:val="Heading3"/>
         <w:rPr>
           <w:highlight w:val="white"/>
         </w:rPr>
       </w:pPr>
-      <w:bookmarkStart w:id="8" w:name="_Toc70167009"/>
+      <w:bookmarkStart w:id="5" w:name="_Toc70167009"/>
       <w:r>
         <w:rPr>
           <w:highlight w:val="white"/>
         </w:rPr>
         <w:t>Baseline model</w:t>
       </w:r>
-      <w:bookmarkEnd w:id="8"/>
+      <w:bookmarkEnd w:id="5"/>
     </w:p>
     <w:p>
       <w:pPr>
@@ -2000,9 +1993,23 @@
         <w:rPr>
           <w:color w:val="000000"/>
         </w:rPr>
-        <w:t xml:space="preserve">The baseline model is the NetLogo team assembly model developed by </w:t>
-      </w:r>
-      <w:hyperlink r:id="rId9">
+        <w:t xml:space="preserve">The baseline model is the </w:t>
+      </w:r>
+      <w:proofErr w:type="spellStart"/>
+      <w:r>
+        <w:rPr>
+          <w:color w:val="000000"/>
+        </w:rPr>
+        <w:t>NetLogo</w:t>
+      </w:r>
+      <w:proofErr w:type="spellEnd"/>
+      <w:r>
+        <w:rPr>
+          <w:color w:val="000000"/>
+        </w:rPr>
+        <w:t xml:space="preserve"> team assembly model developed by </w:t>
+      </w:r>
+      <w:hyperlink r:id="rId10">
         <w:r>
           <w:rPr>
             <w:color w:val="1155CC"/>
@@ -2017,13 +2024,22 @@
         </w:rPr>
         <w:t xml:space="preserve">, based on research by </w:t>
       </w:r>
-      <w:hyperlink r:id="rId10">
+      <w:hyperlink r:id="rId11">
+        <w:proofErr w:type="spellStart"/>
         <w:r>
           <w:rPr>
             <w:color w:val="1155CC"/>
             <w:u w:val="single"/>
           </w:rPr>
-          <w:t>Guimera et al.</w:t>
+          <w:t>Guimera</w:t>
+        </w:r>
+        <w:proofErr w:type="spellEnd"/>
+        <w:r>
+          <w:rPr>
+            <w:color w:val="1155CC"/>
+            <w:u w:val="single"/>
+          </w:rPr>
+          <w:t xml:space="preserve"> et al.</w:t>
         </w:r>
       </w:hyperlink>
       <w:r>
@@ -2035,7 +2051,7 @@
     </w:p>
     <w:p>
       <w:pPr>
-        <w:pStyle w:val="berschrift2"/>
+        <w:pStyle w:val="Heading2"/>
         <w:pBdr>
           <w:top w:val="nil"/>
           <w:left w:val="nil"/>
@@ -2044,93 +2060,71 @@
           <w:between w:val="nil"/>
         </w:pBdr>
       </w:pPr>
-      <w:bookmarkStart w:id="9" w:name="_4igex9j6qcrr" w:colFirst="0" w:colLast="0"/>
-      <w:bookmarkStart w:id="10" w:name="_Toc70167010"/>
+      <w:bookmarkStart w:id="6" w:name="_4igex9j6qcrr" w:colFirst="0" w:colLast="0"/>
+      <w:bookmarkStart w:id="7" w:name="_Toc70167010"/>
+      <w:bookmarkEnd w:id="6"/>
+      <w:r>
+        <w:t>Model overview</w:t>
+      </w:r>
+      <w:bookmarkEnd w:id="7"/>
+    </w:p>
+    <w:p>
+      <w:pPr>
+        <w:pStyle w:val="Heading3"/>
+      </w:pPr>
+      <w:bookmarkStart w:id="8" w:name="_pbgxso31b8ia" w:colFirst="0" w:colLast="0"/>
+      <w:bookmarkStart w:id="9" w:name="_82y76byd5te4" w:colFirst="0" w:colLast="0"/>
+      <w:bookmarkStart w:id="10" w:name="_mifvhxc4vwbp" w:colFirst="0" w:colLast="0"/>
+      <w:bookmarkStart w:id="11" w:name="_Toc70167011"/>
+      <w:bookmarkEnd w:id="8"/>
       <w:bookmarkEnd w:id="9"/>
-      <w:r>
-        <w:t>Model overview</w:t>
-      </w:r>
       <w:bookmarkEnd w:id="10"/>
-    </w:p>
-    <w:p>
-      <w:pPr>
-        <w:pStyle w:val="berschrift3"/>
-      </w:pPr>
-      <w:bookmarkStart w:id="11" w:name="_pbgxso31b8ia" w:colFirst="0" w:colLast="0"/>
-      <w:bookmarkStart w:id="12" w:name="_82y76byd5te4" w:colFirst="0" w:colLast="0"/>
-      <w:bookmarkStart w:id="13" w:name="_mifvhxc4vwbp" w:colFirst="0" w:colLast="0"/>
-      <w:bookmarkStart w:id="14" w:name="_Toc70167011"/>
+      <w:r>
+        <w:t>Introduction</w:t>
+      </w:r>
       <w:bookmarkEnd w:id="11"/>
+    </w:p>
+    <w:p>
+      <w:r>
+        <w:t xml:space="preserve">For this model, we consider the multi-project environment of a typical organization with multi-skilled workers who differ in their skill levels. The task of project staffing is to compose project teams such that the skills and availabilities of the worker meet the requirements of the respective project. A greater skill level does not reduce the time needed to accomplish a certain amount of workload but increases outcome quality, and in turn, the probability of project success. </w:t>
+      </w:r>
+    </w:p>
+    <w:p>
+      <w:r>
+        <w:t xml:space="preserve">In line with the literature, we argue that projects should be accomplished by relatively small teams and that workers should be assigned to a preferably small number of project teams. </w:t>
+      </w:r>
+    </w:p>
+    <w:p>
+      <w:r>
+        <w:t xml:space="preserve">A project is defined by its skill requirements (units of skill-by-level), a required creativity level, the project risk, and timing and budgetary constraints. For each project, skill requirements arise in the periods of its execution. Workload does not only originate from projects but also arises within the departments of the organization. Departmental workload must be accomplished in each period of the planning horizon by the workers who belong to the corresponding department. Each worker belongs to exactly one department. Hence, we presume a matrix organization that features functional departments and, potentially, cross-departmental project teams. Our goal is to find an assignment of workers to projects to allocate project </w:t>
+      </w:r>
+      <w:r>
+        <w:lastRenderedPageBreak/>
+        <w:t xml:space="preserve">workload such that all requirements of projects and departments are satisfied and that the average probability of project success is maximized. The probability of project success is a function of the average rating of the required skills, a skill balance, a creativity match, and a chemistry booster. </w:t>
+      </w:r>
+    </w:p>
+    <w:p>
+      <w:r>
+        <w:t xml:space="preserve">We consider an organization that intends to carry out a set of projects within the upcoming planning horizon. The link between the organization and the projects are skills that are mastered by the workers of the organization and that are required by the projects. The organization wants to allocate project workload to its workers such that the average probability of project success is maximized. </w:t>
+      </w:r>
+    </w:p>
+    <w:p>
+      <w:pPr>
+        <w:pStyle w:val="Heading3"/>
+      </w:pPr>
+      <w:bookmarkStart w:id="12" w:name="_van2zb2qk788" w:colFirst="0" w:colLast="0"/>
+      <w:bookmarkStart w:id="13" w:name="_Toc70167012"/>
       <w:bookmarkEnd w:id="12"/>
+      <w:r>
+        <w:t>Implementation</w:t>
+      </w:r>
       <w:bookmarkEnd w:id="13"/>
-      <w:r>
-        <w:t>Introduction</w:t>
-      </w:r>
-      <w:bookmarkEnd w:id="14"/>
-    </w:p>
-    <w:p>
-      <w:r>
-        <w:t xml:space="preserve">For this model, we consider the multi-project environment of a typical organization with multi-skilled workers who differ in their skill levels. The task of project staffing is to compose project teams such that the skills and availabilities of the worker meet the requirements of the respective </w:t>
-      </w:r>
-      <w:r>
-        <w:lastRenderedPageBreak/>
-        <w:t xml:space="preserve">project. A greater skill level does not reduce the time needed to accomplish a certain amount of workload but increases outcome quality, and in turn, the probability of project success. </w:t>
-      </w:r>
-    </w:p>
-    <w:p>
-      <w:r>
-        <w:t xml:space="preserve">In line with the literature, we argue that projects should be accomplished by relatively small teams and that workers should be assigned to a </w:t>
-      </w:r>
-      <w:commentRangeStart w:id="15"/>
-      <w:commentRangeStart w:id="16"/>
-      <w:r>
-        <w:t>preferably small number of project teams</w:t>
-      </w:r>
-      <w:commentRangeEnd w:id="15"/>
-      <w:r>
-        <w:rPr>
-          <w:rStyle w:val="Kommentarzeichen"/>
-        </w:rPr>
-        <w:commentReference w:id="15"/>
-      </w:r>
-      <w:commentRangeEnd w:id="16"/>
-      <w:r>
-        <w:rPr>
-          <w:rStyle w:val="Kommentarzeichen"/>
-        </w:rPr>
-        <w:commentReference w:id="16"/>
-      </w:r>
-      <w:r>
-        <w:t xml:space="preserve">. </w:t>
-      </w:r>
-    </w:p>
-    <w:p>
-      <w:r>
-        <w:t xml:space="preserve">A project is defined by its skill requirements (units of skill-by-level), a required creativity level, the project risk, and timing and budgetary constraints. For each project, skill requirements arise in the periods of its execution. Workload does not only originate from projects but also arises within the departments of the organization. Departmental workload must be accomplished in each period of the planning horizon by the workers who belong to the corresponding department. Each worker belongs to exactly one department. Hence, we presume a matrix organization that features functional departments and, potentially, cross-departmental project teams. Our goal is to find an assignment of workers to projects to allocate project workload such that all requirements of projects and departments are satisfied and that the average probability of project success is maximized. The probability of project success is a function of the average rating of the required skills, a skill balance, a creativity match, and a chemistry booster. </w:t>
-      </w:r>
-    </w:p>
-    <w:p>
-      <w:r>
-        <w:t xml:space="preserve">We consider an organization that intends to carry out a set of projects within the upcoming planning horizon. The link between the organization and the projects are skills that are mastered by the workers of the organization and that are required by the projects. The organization wants to allocate project workload to its workers such that the average probability of project success is maximized. </w:t>
-      </w:r>
-    </w:p>
-    <w:p>
-      <w:pPr>
-        <w:pStyle w:val="berschrift3"/>
-      </w:pPr>
-      <w:bookmarkStart w:id="17" w:name="_van2zb2qk788" w:colFirst="0" w:colLast="0"/>
-      <w:bookmarkStart w:id="18" w:name="_Toc70167012"/>
-      <w:bookmarkEnd w:id="17"/>
-      <w:r>
-        <w:t>Implementation</w:t>
-      </w:r>
-      <w:bookmarkEnd w:id="18"/>
     </w:p>
     <w:p>
       <w:r>
         <w:t xml:space="preserve">The model is implemented in Python 3.6 using the </w:t>
       </w:r>
-      <w:hyperlink r:id="rId15" w:history="1">
+      <w:hyperlink r:id="rId12" w:history="1">
         <w:r>
           <w:rPr>
             <w:rStyle w:val="Hyperlink"/>
@@ -2153,18 +2147,20 @@
       <w:r>
         <w:t xml:space="preserve"> </w:t>
       </w:r>
-      <w:hyperlink r:id="rId16" w:history="1">
+      <w:hyperlink r:id="rId13" w:history="1">
+        <w:proofErr w:type="spellStart"/>
         <w:r>
           <w:rPr>
             <w:rStyle w:val="Hyperlink"/>
           </w:rPr>
           <w:t>SciPy.optimize</w:t>
         </w:r>
+        <w:proofErr w:type="spellEnd"/>
       </w:hyperlink>
       <w:r>
         <w:t xml:space="preserve"> with </w:t>
       </w:r>
-      <w:hyperlink r:id="rId17" w:history="1">
+      <w:hyperlink r:id="rId14" w:history="1">
         <w:r>
           <w:rPr>
             <w:rStyle w:val="Hyperlink"/>
@@ -2196,17 +2192,17 @@
     </w:p>
     <w:p>
       <w:pPr>
-        <w:pStyle w:val="berschrift3"/>
-      </w:pPr>
-      <w:bookmarkStart w:id="19" w:name="_Toc70167013"/>
+        <w:pStyle w:val="Heading3"/>
+      </w:pPr>
+      <w:bookmarkStart w:id="14" w:name="_Toc70167013"/>
       <w:r>
         <w:t>Main concepts</w:t>
       </w:r>
-      <w:bookmarkEnd w:id="19"/>
-    </w:p>
-    <w:p>
-      <w:pPr>
-        <w:pStyle w:val="berschrift4"/>
+      <w:bookmarkEnd w:id="14"/>
+    </w:p>
+    <w:p>
+      <w:pPr>
+        <w:pStyle w:val="Heading4"/>
       </w:pPr>
       <w:r>
         <w:t>Workers</w:t>
@@ -2214,9 +2210,17 @@
     </w:p>
     <w:p>
       <w:r>
-        <w:t xml:space="preserve">Workers are the agents of the model. They can: work on projects; contribute to departmental workload; train their skills and be replaced by new workers if they are inactive for too long. The SuperScript </w:t>
-      </w:r>
-      <w:hyperlink r:id="rId18" w:history="1">
+        <w:t xml:space="preserve">Workers are the agents of the model. They can: work on projects; contribute to departmental workload; train their skills and be replaced by new workers if they are inactive for too long. The </w:t>
+      </w:r>
+      <w:proofErr w:type="spellStart"/>
+      <w:r>
+        <w:t>SuperScript</w:t>
+      </w:r>
+      <w:proofErr w:type="spellEnd"/>
+      <w:r>
+        <w:t xml:space="preserve"> </w:t>
+      </w:r>
+      <w:hyperlink r:id="rId15" w:history="1">
         <w:r>
           <w:rPr>
             <w:rStyle w:val="Hyperlink"/>
@@ -2233,13 +2237,15 @@
       <w:r>
         <w:t xml:space="preserve"> is derived from the </w:t>
       </w:r>
-      <w:hyperlink r:id="rId19" w:history="1">
+      <w:hyperlink r:id="rId16" w:history="1">
+        <w:proofErr w:type="spellStart"/>
         <w:r>
           <w:rPr>
             <w:rStyle w:val="Hyperlink"/>
           </w:rPr>
           <w:t>Mesa.agent</w:t>
         </w:r>
+        <w:proofErr w:type="spellEnd"/>
       </w:hyperlink>
       <w:r>
         <w:t xml:space="preserve"> class. </w:t>
@@ -2247,7 +2253,7 @@
     </w:p>
     <w:p>
       <w:pPr>
-        <w:pStyle w:val="berschrift4"/>
+        <w:pStyle w:val="Heading4"/>
       </w:pPr>
       <w:r>
         <w:t>Departments</w:t>
@@ -2257,7 +2263,7 @@
       <w:r>
         <w:t xml:space="preserve">Each worker belongs to a </w:t>
       </w:r>
-      <w:hyperlink r:id="rId20" w:history="1">
+      <w:hyperlink r:id="rId17" w:history="1">
         <w:r>
           <w:rPr>
             <w:rStyle w:val="Hyperlink"/>
@@ -2278,16 +2284,12 @@
         <w:t>D</w:t>
       </w:r>
       <w:r>
-        <w:t xml:space="preserve"> departments and there is a baseline departmental workload that is required in order to keep the department running. </w:t>
-      </w:r>
-      <w:r>
-        <w:lastRenderedPageBreak/>
-        <w:t xml:space="preserve">This workload must be met by the department’s workers and acts as a constraint on the capacity of the workers to contribute to projects.  </w:t>
-      </w:r>
-    </w:p>
-    <w:p>
-      <w:pPr>
-        <w:pStyle w:val="berschrift4"/>
+        <w:t xml:space="preserve"> departments and there is a baseline departmental workload that is required in order to keep the department running. This workload must be met by the department’s workers and acts as a constraint on the capacity of the workers to contribute to projects.  </w:t>
+      </w:r>
+    </w:p>
+    <w:p>
+      <w:pPr>
+        <w:pStyle w:val="Heading4"/>
       </w:pPr>
       <w:r>
         <w:t>Projects</w:t>
@@ -2297,7 +2299,7 @@
       <w:r>
         <w:t xml:space="preserve">A certain number of </w:t>
       </w:r>
-      <w:hyperlink r:id="rId21" w:history="1">
+      <w:hyperlink r:id="rId18" w:history="1">
         <w:r>
           <w:rPr>
             <w:rStyle w:val="Hyperlink"/>
@@ -2324,7 +2326,7 @@
     </w:p>
     <w:p>
       <w:pPr>
-        <w:pStyle w:val="berschrift4"/>
+        <w:pStyle w:val="Heading4"/>
       </w:pPr>
       <w:r>
         <w:t>Team Allocator</w:t>
@@ -2337,13 +2339,15 @@
       <w:r>
         <w:t xml:space="preserve"> </w:t>
       </w:r>
-      <w:hyperlink r:id="rId22" w:history="1">
+      <w:hyperlink r:id="rId19" w:history="1">
+        <w:proofErr w:type="spellStart"/>
         <w:r>
           <w:rPr>
             <w:rStyle w:val="Hyperlink"/>
           </w:rPr>
           <w:t>TeamAllocator</w:t>
         </w:r>
+        <w:proofErr w:type="spellEnd"/>
       </w:hyperlink>
       <w:r>
         <w:t xml:space="preserve"> class assembles workers into teams to work on projects by trying to find the best team of workers according to the project requirements. The team allocation uses predefined strategies (e.g. </w:t>
@@ -2410,9 +2414,10 @@
     </w:p>
     <w:p>
       <w:pPr>
-        <w:pStyle w:val="berschrift4"/>
-      </w:pPr>
-      <w:r>
+        <w:pStyle w:val="Heading4"/>
+      </w:pPr>
+      <w:r>
+        <w:lastRenderedPageBreak/>
         <w:t>Probability of success</w:t>
       </w:r>
     </w:p>
@@ -2447,7 +2452,7 @@
     </w:p>
     <w:p>
       <w:pPr>
-        <w:pStyle w:val="berschrift4"/>
+        <w:pStyle w:val="Heading4"/>
       </w:pPr>
       <w:r>
         <w:t>Trainer</w:t>
@@ -2457,7 +2462,7 @@
       <w:r>
         <w:t xml:space="preserve">Low-skilled workers are trained to improve their skill levels. Training is blocking meaning that workers cannot work on projects or contributes to departmental workload while they are on training. The training process is handled by the </w:t>
       </w:r>
-      <w:hyperlink r:id="rId23" w:history="1">
+      <w:hyperlink r:id="rId20" w:history="1">
         <w:r>
           <w:rPr>
             <w:rStyle w:val="Hyperlink"/>
@@ -2471,17 +2476,17 @@
     </w:p>
     <w:p>
       <w:pPr>
-        <w:pStyle w:val="berschrift3"/>
-      </w:pPr>
-      <w:bookmarkStart w:id="20" w:name="_Toc70167014"/>
+        <w:pStyle w:val="Heading3"/>
+      </w:pPr>
+      <w:bookmarkStart w:id="15" w:name="_Toc70167014"/>
       <w:r>
         <w:t>Main dynamics</w:t>
       </w:r>
-      <w:bookmarkEnd w:id="20"/>
-    </w:p>
-    <w:p>
-      <w:pPr>
-        <w:pStyle w:val="berschrift4"/>
+      <w:bookmarkEnd w:id="15"/>
+    </w:p>
+    <w:p>
+      <w:pPr>
+        <w:pStyle w:val="Heading4"/>
       </w:pPr>
       <w:r>
         <w:t xml:space="preserve">Initialization </w:t>
@@ -2491,7 +2496,7 @@
       <w:r>
         <w:t xml:space="preserve">When the </w:t>
       </w:r>
-      <w:hyperlink r:id="rId24" w:history="1">
+      <w:hyperlink r:id="rId21" w:history="1">
         <w:r>
           <w:rPr>
             <w:rStyle w:val="Hyperlink"/>
@@ -2505,7 +2510,7 @@
     </w:p>
     <w:p>
       <w:pPr>
-        <w:pStyle w:val="Listenabsatz"/>
+        <w:pStyle w:val="ListParagraph"/>
         <w:numPr>
           <w:ilvl w:val="0"/>
           <w:numId w:val="44"/>
@@ -2515,6 +2520,674 @@
       </w:pPr>
       <w:r>
         <w:t xml:space="preserve">The main model parameters are loaded from the </w:t>
+      </w:r>
+      <w:hyperlink r:id="rId22" w:history="1">
+        <w:r>
+          <w:rPr>
+            <w:rStyle w:val="Hyperlink"/>
+          </w:rPr>
+          <w:t>config file</w:t>
+        </w:r>
+      </w:hyperlink>
+      <w:r>
+        <w:t>.</w:t>
+      </w:r>
+    </w:p>
+    <w:p>
+      <w:pPr>
+        <w:pStyle w:val="ListParagraph"/>
+        <w:numPr>
+          <w:ilvl w:val="0"/>
+          <w:numId w:val="44"/>
+        </w:numPr>
+        <w:spacing w:line="384" w:lineRule="auto"/>
+        <w:ind w:left="714" w:hanging="357"/>
+      </w:pPr>
+      <w:r>
+        <w:t xml:space="preserve">A project inventory is </w:t>
+      </w:r>
+      <w:r>
+        <w:t>instantiated</w:t>
+      </w:r>
+      <w:r>
+        <w:t>, which</w:t>
+      </w:r>
+      <w:r>
+        <w:t xml:space="preserve"> </w:t>
+      </w:r>
+      <w:r>
+        <w:t xml:space="preserve">handles project creation and tracks project status. It also contains the team allocator which is used to allocate teams on project creation. </w:t>
+      </w:r>
+    </w:p>
+    <w:p>
+      <w:pPr>
+        <w:pStyle w:val="ListParagraph"/>
+        <w:numPr>
+          <w:ilvl w:val="0"/>
+          <w:numId w:val="44"/>
+        </w:numPr>
+        <w:spacing w:line="384" w:lineRule="auto"/>
+        <w:ind w:left="714" w:hanging="357"/>
+      </w:pPr>
+      <w:r>
+        <w:t xml:space="preserve">The </w:t>
+      </w:r>
+      <w:r>
+        <w:t>workforce is created by generating the required number of workers and randomly assigning their skill levels. On creation, each worker is assigned at random to a department such that there are equal numbers of workers belonging to each department.</w:t>
+      </w:r>
+    </w:p>
+    <w:p>
+      <w:pPr>
+        <w:pStyle w:val="ListParagraph"/>
+        <w:numPr>
+          <w:ilvl w:val="0"/>
+          <w:numId w:val="44"/>
+        </w:numPr>
+        <w:spacing w:line="384" w:lineRule="auto"/>
+        <w:ind w:left="714" w:hanging="357"/>
+      </w:pPr>
+      <w:r>
+        <w:t xml:space="preserve">The </w:t>
+      </w:r>
+      <w:hyperlink r:id="rId23" w:history="1">
+        <w:r>
+          <w:rPr>
+            <w:rStyle w:val="Hyperlink"/>
+          </w:rPr>
+          <w:t>social network</w:t>
+        </w:r>
+      </w:hyperlink>
+      <w:r>
+        <w:t xml:space="preserve"> is </w:t>
+      </w:r>
+      <w:r>
+        <w:t>instantiated</w:t>
+      </w:r>
+      <w:r>
+        <w:t>, which tracks the number of successful collaborations between each pair of workers.</w:t>
+      </w:r>
+    </w:p>
+    <w:p>
+      <w:pPr>
+        <w:pStyle w:val="ListParagraph"/>
+        <w:numPr>
+          <w:ilvl w:val="0"/>
+          <w:numId w:val="44"/>
+        </w:numPr>
+        <w:spacing w:line="384" w:lineRule="auto"/>
+        <w:ind w:left="714" w:hanging="357"/>
+      </w:pPr>
+      <w:r>
+        <w:t xml:space="preserve">The </w:t>
+      </w:r>
+      <w:hyperlink r:id="rId24" w:history="1">
+        <w:r>
+          <w:rPr>
+            <w:rStyle w:val="Hyperlink"/>
+          </w:rPr>
+          <w:t>Mesa scheduler</w:t>
+        </w:r>
+      </w:hyperlink>
+      <w:r>
+        <w:t xml:space="preserve"> is instantiated, which is responsible for updating all of the agents (workers) on each timestep by calling their </w:t>
+      </w:r>
+      <w:r>
+        <w:rPr>
+          <w:i/>
+          <w:iCs/>
+        </w:rPr>
+        <w:t>step()</w:t>
+      </w:r>
+      <w:r>
+        <w:t xml:space="preserve"> method. We use the </w:t>
+      </w:r>
+      <w:proofErr w:type="spellStart"/>
+      <w:r>
+        <w:rPr>
+          <w:i/>
+          <w:iCs/>
+        </w:rPr>
+        <w:t>RandomActivation</w:t>
+      </w:r>
+      <w:proofErr w:type="spellEnd"/>
+      <w:r>
+        <w:t xml:space="preserve"> schedule such that the workers are updated in a random order on each timestep.</w:t>
+      </w:r>
+    </w:p>
+    <w:p>
+      <w:pPr>
+        <w:pStyle w:val="ListParagraph"/>
+        <w:numPr>
+          <w:ilvl w:val="0"/>
+          <w:numId w:val="44"/>
+        </w:numPr>
+        <w:spacing w:line="384" w:lineRule="auto"/>
+        <w:ind w:left="714" w:hanging="357"/>
+      </w:pPr>
+      <w:r>
+        <w:t>The trainer is instantiated, which handles all training of workers throughout the simulation.</w:t>
+      </w:r>
+    </w:p>
+    <w:p>
+      <w:pPr>
+        <w:pStyle w:val="ListParagraph"/>
+        <w:numPr>
+          <w:ilvl w:val="0"/>
+          <w:numId w:val="44"/>
+        </w:numPr>
+        <w:spacing w:line="384" w:lineRule="auto"/>
+        <w:ind w:left="714" w:hanging="357"/>
+      </w:pPr>
+      <w:r>
+        <w:t>The data collector (</w:t>
+      </w:r>
+      <w:proofErr w:type="spellStart"/>
+      <w:r>
+        <w:fldChar w:fldCharType="begin"/>
+      </w:r>
+      <w:r>
+        <w:instrText xml:space="preserve"> HYPERLINK "https://github.com/Superscriptus/SuperScript/blo</w:instrText>
+      </w:r>
+      <w:r>
+        <w:instrText xml:space="preserve">b/master/superscript_model/tracking.py" </w:instrText>
+      </w:r>
+      <w:r>
+        <w:fldChar w:fldCharType="separate"/>
+      </w:r>
+      <w:r>
+        <w:rPr>
+          <w:rStyle w:val="Hyperlink"/>
+        </w:rPr>
+        <w:t>SSDataCollector</w:t>
+      </w:r>
+      <w:proofErr w:type="spellEnd"/>
+      <w:r>
+        <w:rPr>
+          <w:rStyle w:val="Hyperlink"/>
+        </w:rPr>
+        <w:fldChar w:fldCharType="end"/>
+      </w:r>
+      <w:r>
+        <w:t>) is instantiated, which tracks various model-, agent- and  project-level variables throughout the course of the simulation. These tracked variables are used by the Mesa server for visualization of the simulation in real time</w:t>
+      </w:r>
+      <w:r>
+        <w:t>, or can be used to access data at the end of the simulation for plotting of saving to disk.</w:t>
+      </w:r>
+      <w:r>
+        <w:t xml:space="preserve"> </w:t>
+      </w:r>
+    </w:p>
+    <w:p>
+      <w:pPr>
+        <w:pStyle w:val="Heading4"/>
+      </w:pPr>
+      <w:r>
+        <w:t>Running</w:t>
+      </w:r>
+    </w:p>
+    <w:p>
+      <w:r>
+        <w:t xml:space="preserve">Once the model has been initialized it can be run for a set number of timesteps by calling </w:t>
+      </w:r>
+      <w:proofErr w:type="spellStart"/>
+      <w:r>
+        <w:rPr>
+          <w:i/>
+          <w:iCs/>
+        </w:rPr>
+        <w:t>run_model</w:t>
+      </w:r>
+      <w:proofErr w:type="spellEnd"/>
+      <w:r>
+        <w:rPr>
+          <w:i/>
+          <w:iCs/>
+        </w:rPr>
+        <w:t>(</w:t>
+      </w:r>
+      <w:proofErr w:type="spellStart"/>
+      <w:r>
+        <w:rPr>
+          <w:i/>
+          <w:iCs/>
+        </w:rPr>
+        <w:t>step_count</w:t>
+      </w:r>
+      <w:proofErr w:type="spellEnd"/>
+      <w:r>
+        <w:rPr>
+          <w:i/>
+          <w:iCs/>
+        </w:rPr>
+        <w:t>)</w:t>
+      </w:r>
+      <w:r>
+        <w:rPr>
+          <w:i/>
+          <w:iCs/>
+        </w:rPr>
+        <w:t xml:space="preserve">. </w:t>
+      </w:r>
+      <w:r>
+        <w:t xml:space="preserve">Alternatively the state of the simulation can be advanced by a single timestep by calling the model’s </w:t>
+      </w:r>
+      <w:r>
+        <w:rPr>
+          <w:i/>
+          <w:iCs/>
+        </w:rPr>
+        <w:t>step()</w:t>
+      </w:r>
+      <w:r>
+        <w:rPr>
+          <w:i/>
+          <w:iCs/>
+        </w:rPr>
+        <w:t xml:space="preserve"> </w:t>
+      </w:r>
+      <w:r>
+        <w:t>meth</w:t>
+      </w:r>
+      <w:r>
+        <w:t>o</w:t>
+      </w:r>
+      <w:r>
+        <w:t>d</w:t>
+      </w:r>
+      <w:r>
+        <w:rPr>
+          <w:i/>
+          <w:iCs/>
+        </w:rPr>
+        <w:t xml:space="preserve">. </w:t>
+      </w:r>
+      <w:r>
+        <w:t xml:space="preserve">Each time the </w:t>
+      </w:r>
+      <w:r>
+        <w:rPr>
+          <w:i/>
+          <w:iCs/>
+        </w:rPr>
+        <w:t>step()</w:t>
+      </w:r>
+      <w:r>
+        <w:t xml:space="preserve"> method is called, the following events take place in this order:</w:t>
+      </w:r>
+    </w:p>
+    <w:p>
+      <w:pPr>
+        <w:pStyle w:val="ListParagraph"/>
+        <w:numPr>
+          <w:ilvl w:val="0"/>
+          <w:numId w:val="44"/>
+        </w:numPr>
+        <w:spacing w:line="384" w:lineRule="auto"/>
+        <w:ind w:left="714" w:hanging="357"/>
+      </w:pPr>
+      <w:r>
+        <w:t xml:space="preserve">All </w:t>
+      </w:r>
+      <w:r>
+        <w:t>w</w:t>
+      </w:r>
+      <w:r>
+        <w:t xml:space="preserve">orkers’ skill change trackers are reset (see section </w:t>
+      </w:r>
+      <w:r>
+        <w:fldChar w:fldCharType="begin"/>
+      </w:r>
+      <w:r>
+        <w:instrText xml:space="preserve"> REF _Ref70006282 \r \h </w:instrText>
+      </w:r>
+      <w:r>
+        <w:fldChar w:fldCharType="separate"/>
+      </w:r>
+      <w:r>
+        <w:t>3.1</w:t>
+      </w:r>
+      <w:r>
+        <w:fldChar w:fldCharType="end"/>
+      </w:r>
+      <w:r>
+        <w:t>)</w:t>
+      </w:r>
+    </w:p>
+    <w:p>
+      <w:pPr>
+        <w:pStyle w:val="ListParagraph"/>
+        <w:numPr>
+          <w:ilvl w:val="0"/>
+          <w:numId w:val="44"/>
+        </w:numPr>
+        <w:spacing w:line="384" w:lineRule="auto"/>
+        <w:ind w:left="714" w:hanging="357"/>
+      </w:pPr>
+      <w:r>
+        <w:t>The skill quartiles, used by the trainer, are updated</w:t>
+      </w:r>
+      <w:r>
+        <w:t xml:space="preserve"> (see section</w:t>
+      </w:r>
+      <w:r>
+        <w:t xml:space="preserve"> </w:t>
+      </w:r>
+      <w:r>
+        <w:fldChar w:fldCharType="begin"/>
+      </w:r>
+      <w:r>
+        <w:instrText xml:space="preserve"> REF _Ref70006609 \r \h </w:instrText>
+      </w:r>
+      <w:r>
+        <w:fldChar w:fldCharType="separate"/>
+      </w:r>
+      <w:r>
+        <w:t>3.6</w:t>
+      </w:r>
+      <w:r>
+        <w:fldChar w:fldCharType="end"/>
+      </w:r>
+      <w:r>
+        <w:t>)</w:t>
+      </w:r>
+      <w:r>
+        <w:t>.</w:t>
+      </w:r>
+    </w:p>
+    <w:p>
+      <w:pPr>
+        <w:pStyle w:val="ListParagraph"/>
+        <w:numPr>
+          <w:ilvl w:val="0"/>
+          <w:numId w:val="44"/>
+        </w:numPr>
+        <w:spacing w:line="384" w:lineRule="auto"/>
+        <w:ind w:left="714" w:hanging="357"/>
+      </w:pPr>
+      <w:r>
+        <w:lastRenderedPageBreak/>
+        <w:t>The inventory creates new projects, and a team of workers is assigned to each</w:t>
+      </w:r>
+      <w:r>
+        <w:t xml:space="preserve"> (see section </w:t>
+      </w:r>
+      <w:r>
+        <w:fldChar w:fldCharType="begin"/>
+      </w:r>
+      <w:r>
+        <w:instrText xml:space="preserve"> REF _Ref70166943 \r \h </w:instrText>
+      </w:r>
+      <w:r>
+        <w:fldChar w:fldCharType="separate"/>
+      </w:r>
+      <w:r>
+        <w:t>3.5</w:t>
+      </w:r>
+      <w:r>
+        <w:fldChar w:fldCharType="end"/>
+      </w:r>
+      <w:r>
+        <w:t>)</w:t>
+      </w:r>
+      <w:r>
+        <w:t>.</w:t>
+      </w:r>
+      <w:r>
+        <w:t xml:space="preserve"> Projects for which a valid team cannot be found are labelled as null projects (see section </w:t>
+      </w:r>
+      <w:r>
+        <w:fldChar w:fldCharType="begin"/>
+      </w:r>
+      <w:r>
+        <w:instrText xml:space="preserve"> REF _Ref70006682 \r \h </w:instrText>
+      </w:r>
+      <w:r>
+        <w:fldChar w:fldCharType="separate"/>
+      </w:r>
+      <w:r>
+        <w:t>3.3</w:t>
+      </w:r>
+      <w:r>
+        <w:fldChar w:fldCharType="end"/>
+      </w:r>
+      <w:r>
+        <w:t>).</w:t>
+      </w:r>
+    </w:p>
+    <w:p>
+      <w:pPr>
+        <w:pStyle w:val="ListParagraph"/>
+        <w:numPr>
+          <w:ilvl w:val="0"/>
+          <w:numId w:val="44"/>
+        </w:numPr>
+        <w:spacing w:line="384" w:lineRule="auto"/>
+        <w:ind w:left="714" w:hanging="357"/>
+      </w:pPr>
+      <w:r>
+        <w:t xml:space="preserve">The probability of project success is determined for each project that has a valid team (see section </w:t>
+      </w:r>
+      <w:r>
+        <w:fldChar w:fldCharType="begin"/>
+      </w:r>
+      <w:r>
+        <w:instrText xml:space="preserve"> REF _Ref69989385 \r \h </w:instrText>
+      </w:r>
+      <w:r>
+        <w:fldChar w:fldCharType="separate"/>
+      </w:r>
+      <w:r>
+        <w:t>3.4</w:t>
+      </w:r>
+      <w:r>
+        <w:fldChar w:fldCharType="end"/>
+      </w:r>
+      <w:r>
+        <w:t>).</w:t>
+      </w:r>
+    </w:p>
+    <w:p>
+      <w:pPr>
+        <w:pStyle w:val="ListParagraph"/>
+        <w:numPr>
+          <w:ilvl w:val="0"/>
+          <w:numId w:val="44"/>
+        </w:numPr>
+        <w:spacing w:line="384" w:lineRule="auto"/>
+        <w:ind w:left="714" w:hanging="357"/>
+      </w:pPr>
+      <w:r>
+        <w:t xml:space="preserve">The </w:t>
+      </w:r>
+      <w:proofErr w:type="spellStart"/>
+      <w:r>
+        <w:rPr>
+          <w:i/>
+          <w:iCs/>
+        </w:rPr>
+        <w:t>schedule.step</w:t>
+      </w:r>
+      <w:proofErr w:type="spellEnd"/>
+      <w:r>
+        <w:rPr>
+          <w:i/>
+          <w:iCs/>
+        </w:rPr>
+        <w:t>()</w:t>
+      </w:r>
+      <w:r>
+        <w:t xml:space="preserve"> method is called, advancing each worker’s state (see section </w:t>
+      </w:r>
+      <w:r>
+        <w:fldChar w:fldCharType="begin"/>
+      </w:r>
+      <w:r>
+        <w:instrText xml:space="preserve"> REF _Ref70006282 \r \h </w:instrText>
+      </w:r>
+      <w:r>
+        <w:fldChar w:fldCharType="separate"/>
+      </w:r>
+      <w:r>
+        <w:t>3.1</w:t>
+      </w:r>
+      <w:r>
+        <w:fldChar w:fldCharType="end"/>
+      </w:r>
+      <w:r>
+        <w:t>). Workers that have been assigned as team leaders advance the state of the project(s) that they lead.</w:t>
+      </w:r>
+      <w:r>
+        <w:t xml:space="preserve"> If a project reaches completion, its </w:t>
+      </w:r>
+      <w:r>
+        <w:rPr>
+          <w:i/>
+          <w:iCs/>
+        </w:rPr>
+        <w:t>terminate()</w:t>
+      </w:r>
+      <w:r>
+        <w:t xml:space="preserve"> method is called: the project outcome is determined and recorded; worker skills are updated; and the project is removed from the inventory.  </w:t>
+      </w:r>
+    </w:p>
+    <w:p>
+      <w:pPr>
+        <w:pStyle w:val="ListParagraph"/>
+        <w:numPr>
+          <w:ilvl w:val="0"/>
+          <w:numId w:val="44"/>
+        </w:numPr>
+        <w:spacing w:line="384" w:lineRule="auto"/>
+        <w:ind w:left="714" w:hanging="357"/>
+      </w:pPr>
+      <w:r>
+        <w:t>W</w:t>
+      </w:r>
+      <w:r>
+        <w:t>orkers enter training according to the</w:t>
+      </w:r>
+      <w:r>
+        <w:t xml:space="preserve"> training</w:t>
+      </w:r>
+      <w:r>
+        <w:t xml:space="preserve"> mechanism that is in use (see section</w:t>
+      </w:r>
+      <w:r>
+        <w:t xml:space="preserve"> </w:t>
+      </w:r>
+      <w:r>
+        <w:fldChar w:fldCharType="begin"/>
+      </w:r>
+      <w:r>
+        <w:instrText xml:space="preserve"> REF _Ref70006609 \r \h </w:instrText>
+      </w:r>
+      <w:r>
+        <w:fldChar w:fldCharType="separate"/>
+      </w:r>
+      <w:r>
+        <w:t>3.6</w:t>
+      </w:r>
+      <w:r>
+        <w:fldChar w:fldCharType="end"/>
+      </w:r>
+      <w:r>
+        <w:t>).</w:t>
+      </w:r>
+    </w:p>
+    <w:p>
+      <w:pPr>
+        <w:pStyle w:val="ListParagraph"/>
+        <w:numPr>
+          <w:ilvl w:val="0"/>
+          <w:numId w:val="44"/>
+        </w:numPr>
+        <w:spacing w:line="384" w:lineRule="auto"/>
+        <w:ind w:left="714" w:hanging="357"/>
+      </w:pPr>
+      <w:r>
+        <w:t xml:space="preserve">Null projects are removed from the inventory.   </w:t>
+      </w:r>
+    </w:p>
+    <w:p>
+      <w:pPr>
+        <w:pStyle w:val="ListParagraph"/>
+        <w:numPr>
+          <w:ilvl w:val="0"/>
+          <w:numId w:val="44"/>
+        </w:numPr>
+        <w:spacing w:line="384" w:lineRule="auto"/>
+        <w:ind w:left="714" w:hanging="357"/>
+      </w:pPr>
+      <w:r>
+        <w:t>The social network is saved to disk (if</w:t>
+      </w:r>
+      <w:r>
+        <w:t xml:space="preserve"> this</w:t>
+      </w:r>
+      <w:r>
+        <w:t xml:space="preserve"> functionality is switched on in </w:t>
+      </w:r>
+      <w:r>
+        <w:t xml:space="preserve">the </w:t>
+      </w:r>
+      <w:r>
+        <w:t>config file – the frequency at which to save the network can also be controlled).</w:t>
+      </w:r>
+    </w:p>
+    <w:p>
+      <w:pPr>
+        <w:pStyle w:val="ListParagraph"/>
+        <w:numPr>
+          <w:ilvl w:val="0"/>
+          <w:numId w:val="44"/>
+        </w:numPr>
+        <w:spacing w:line="384" w:lineRule="auto"/>
+        <w:ind w:left="714" w:hanging="357"/>
+      </w:pPr>
+      <w:r>
+        <w:t>The data collector records the tracked variables</w:t>
+      </w:r>
+      <w:r>
+        <w:t xml:space="preserve"> (see section </w:t>
+      </w:r>
+      <w:r>
+        <w:fldChar w:fldCharType="begin"/>
+      </w:r>
+      <w:r>
+        <w:instrText xml:space="preserve"> REF _Ref70055660 \r \h </w:instrText>
+      </w:r>
+      <w:r>
+        <w:fldChar w:fldCharType="separate"/>
+      </w:r>
+      <w:r>
+        <w:t>4.2</w:t>
+      </w:r>
+      <w:r>
+        <w:fldChar w:fldCharType="end"/>
+      </w:r>
+      <w:r>
+        <w:t>)</w:t>
+      </w:r>
+      <w:r>
+        <w:t>.</w:t>
+      </w:r>
+    </w:p>
+    <w:p>
+      <w:pPr>
+        <w:pStyle w:val="Heading2"/>
+      </w:pPr>
+      <w:bookmarkStart w:id="16" w:name="_Toc70167015"/>
+      <w:r>
+        <w:t>Details and d</w:t>
+      </w:r>
+      <w:r>
+        <w:t>efinitions</w:t>
+      </w:r>
+      <w:bookmarkEnd w:id="16"/>
+    </w:p>
+    <w:p>
+      <w:r>
+        <w:t xml:space="preserve">In this section we provide definitions for the various model elements that were introduced above. Throughout this section we use the default values of the model parameters as defined in the </w:t>
       </w:r>
       <w:hyperlink r:id="rId25" w:history="1">
         <w:r>
@@ -2525,661 +3198,46 @@
         </w:r>
       </w:hyperlink>
       <w:r>
-        <w:t>.</w:t>
-      </w:r>
-    </w:p>
-    <w:p>
-      <w:pPr>
-        <w:pStyle w:val="Listenabsatz"/>
-        <w:numPr>
-          <w:ilvl w:val="0"/>
-          <w:numId w:val="44"/>
-        </w:numPr>
-        <w:spacing w:line="384" w:lineRule="auto"/>
-        <w:ind w:left="714" w:hanging="357"/>
-      </w:pPr>
-      <w:r>
-        <w:t xml:space="preserve">A project inventory is </w:t>
-      </w:r>
-      <w:r>
-        <w:t>instantiated</w:t>
-      </w:r>
-      <w:r>
-        <w:t>, which</w:t>
-      </w:r>
-      <w:r>
-        <w:t xml:space="preserve"> </w:t>
-      </w:r>
-      <w:r>
-        <w:t xml:space="preserve">handles project creation and tracks project status. It also contains the team allocator which is used to allocate teams on project creation. </w:t>
-      </w:r>
-    </w:p>
-    <w:p>
-      <w:pPr>
-        <w:pStyle w:val="Listenabsatz"/>
-        <w:numPr>
-          <w:ilvl w:val="0"/>
-          <w:numId w:val="44"/>
-        </w:numPr>
-        <w:spacing w:line="384" w:lineRule="auto"/>
-        <w:ind w:left="714" w:hanging="357"/>
-      </w:pPr>
-      <w:r>
-        <w:lastRenderedPageBreak/>
-        <w:t xml:space="preserve">The </w:t>
-      </w:r>
-      <w:r>
-        <w:t>workforce is created by generating the required number of workers and randomly assigning their skill levels. On creation, each worker is assigned at random to a department such that there are equal numbers of workers belonging to each department.</w:t>
-      </w:r>
-    </w:p>
-    <w:p>
-      <w:pPr>
-        <w:pStyle w:val="Listenabsatz"/>
-        <w:numPr>
-          <w:ilvl w:val="0"/>
-          <w:numId w:val="44"/>
-        </w:numPr>
-        <w:spacing w:line="384" w:lineRule="auto"/>
-        <w:ind w:left="714" w:hanging="357"/>
-      </w:pPr>
-      <w:r>
-        <w:t xml:space="preserve">The </w:t>
+        <w:t xml:space="preserve"> of model version 1.0. Were concepts are introduced</w:t>
+      </w:r>
+      <w:r>
+        <w:t>,</w:t>
+      </w:r>
+      <w:r>
+        <w:t xml:space="preserve"> we also provide links to the relevant python files that contain the corresponding class o</w:t>
+      </w:r>
+      <w:r>
+        <w:t>r</w:t>
+      </w:r>
+      <w:r>
+        <w:t xml:space="preserve"> method.</w:t>
+      </w:r>
+    </w:p>
+    <w:p>
+      <w:pPr>
+        <w:pStyle w:val="Heading3"/>
+      </w:pPr>
+      <w:bookmarkStart w:id="17" w:name="_Ref70006282"/>
+      <w:bookmarkStart w:id="18" w:name="_Toc70167016"/>
+      <w:r>
+        <w:t>Worker attributes</w:t>
+      </w:r>
+      <w:bookmarkEnd w:id="17"/>
+      <w:r>
+        <w:t xml:space="preserve"> and methods</w:t>
+      </w:r>
+      <w:bookmarkEnd w:id="18"/>
+    </w:p>
+    <w:p>
+      <w:pPr>
+        <w:rPr>
+          <w:lang w:val="en-GB"/>
+        </w:rPr>
+      </w:pPr>
+      <w:r>
+        <w:t xml:space="preserve">Each </w:t>
       </w:r>
       <w:hyperlink r:id="rId26" w:history="1">
-        <w:r>
-          <w:rPr>
-            <w:rStyle w:val="Hyperlink"/>
-          </w:rPr>
-          <w:t>social network</w:t>
-        </w:r>
-      </w:hyperlink>
-      <w:r>
-        <w:t xml:space="preserve"> is </w:t>
-      </w:r>
-      <w:r>
-        <w:t>instantiated</w:t>
-      </w:r>
-      <w:r>
-        <w:t>, which tracks the number of successful collaborations between each pair of workers.</w:t>
-      </w:r>
-    </w:p>
-    <w:p>
-      <w:pPr>
-        <w:pStyle w:val="Listenabsatz"/>
-        <w:numPr>
-          <w:ilvl w:val="0"/>
-          <w:numId w:val="44"/>
-        </w:numPr>
-        <w:spacing w:line="384" w:lineRule="auto"/>
-        <w:ind w:left="714" w:hanging="357"/>
-      </w:pPr>
-      <w:r>
-        <w:t xml:space="preserve">The </w:t>
-      </w:r>
-      <w:hyperlink r:id="rId27" w:history="1">
-        <w:r>
-          <w:rPr>
-            <w:rStyle w:val="Hyperlink"/>
-          </w:rPr>
-          <w:t>Mesa scheduler</w:t>
-        </w:r>
-      </w:hyperlink>
-      <w:r>
-        <w:t xml:space="preserve"> is instantiated, which is responsible for updating all of the agents (workers) on each timestep by calling their </w:t>
-      </w:r>
-      <w:r>
-        <w:rPr>
-          <w:i/>
-          <w:iCs/>
-        </w:rPr>
-        <w:t>step()</w:t>
-      </w:r>
-      <w:r>
-        <w:t xml:space="preserve"> method. We use the </w:t>
-      </w:r>
-      <w:r>
-        <w:rPr>
-          <w:i/>
-          <w:iCs/>
-        </w:rPr>
-        <w:t>RandomActivation</w:t>
-      </w:r>
-      <w:r>
-        <w:t xml:space="preserve"> schedule such that the workers are updated in a random order on each timestep.</w:t>
-      </w:r>
-    </w:p>
-    <w:p>
-      <w:pPr>
-        <w:pStyle w:val="Listenabsatz"/>
-        <w:numPr>
-          <w:ilvl w:val="0"/>
-          <w:numId w:val="44"/>
-        </w:numPr>
-        <w:spacing w:line="384" w:lineRule="auto"/>
-        <w:ind w:left="714" w:hanging="357"/>
-      </w:pPr>
-      <w:r>
-        <w:t>The trainer is instantiated, which handles all training of workers throughout the simulation.</w:t>
-      </w:r>
-    </w:p>
-    <w:p>
-      <w:pPr>
-        <w:pStyle w:val="Listenabsatz"/>
-        <w:numPr>
-          <w:ilvl w:val="0"/>
-          <w:numId w:val="44"/>
-        </w:numPr>
-        <w:spacing w:line="384" w:lineRule="auto"/>
-        <w:ind w:left="714" w:hanging="357"/>
-      </w:pPr>
-      <w:r>
-        <w:t>The data collector (</w:t>
-      </w:r>
-      <w:hyperlink r:id="rId28" w:history="1">
-        <w:r>
-          <w:rPr>
-            <w:rStyle w:val="Hyperlink"/>
-          </w:rPr>
-          <w:t>SSDataCollector</w:t>
-        </w:r>
-      </w:hyperlink>
-      <w:r>
-        <w:t>) is instantiated, which tracks various model-, agent- and  project-level variables throughout the course of the simulation. These tracked variables are used by the Mesa server for visualization of the simulation in real time</w:t>
-      </w:r>
-      <w:r>
-        <w:t>, or can be used to access data at the end of the simulation for plotting of saving to disk.</w:t>
-      </w:r>
-      <w:r>
-        <w:t xml:space="preserve"> </w:t>
-      </w:r>
-    </w:p>
-    <w:p>
-      <w:pPr>
-        <w:pStyle w:val="berschrift4"/>
-      </w:pPr>
-      <w:r>
-        <w:t>Running</w:t>
-      </w:r>
-    </w:p>
-    <w:p>
-      <w:r>
-        <w:t xml:space="preserve">Once the model has been initialized it can be run for a set number of timesteps by calling </w:t>
-      </w:r>
-      <w:r>
-        <w:rPr>
-          <w:i/>
-          <w:iCs/>
-        </w:rPr>
-        <w:t>run_model(step_count)</w:t>
-      </w:r>
-      <w:r>
-        <w:rPr>
-          <w:i/>
-          <w:iCs/>
-        </w:rPr>
-        <w:t xml:space="preserve">. </w:t>
-      </w:r>
-      <w:r>
-        <w:t xml:space="preserve">Alternatively the state of the simulation can be advanced by a single timestep by calling the model’s </w:t>
-      </w:r>
-      <w:r>
-        <w:rPr>
-          <w:i/>
-          <w:iCs/>
-        </w:rPr>
-        <w:t>step()</w:t>
-      </w:r>
-      <w:r>
-        <w:rPr>
-          <w:i/>
-          <w:iCs/>
-        </w:rPr>
-        <w:t xml:space="preserve"> </w:t>
-      </w:r>
-      <w:r>
-        <w:t>meth</w:t>
-      </w:r>
-      <w:r>
-        <w:t>o</w:t>
-      </w:r>
-      <w:r>
-        <w:t>d</w:t>
-      </w:r>
-      <w:r>
-        <w:rPr>
-          <w:i/>
-          <w:iCs/>
-        </w:rPr>
-        <w:t xml:space="preserve">. </w:t>
-      </w:r>
-      <w:r>
-        <w:t xml:space="preserve">Each time the </w:t>
-      </w:r>
-      <w:r>
-        <w:rPr>
-          <w:i/>
-          <w:iCs/>
-        </w:rPr>
-        <w:t>step()</w:t>
-      </w:r>
-      <w:r>
-        <w:t xml:space="preserve"> method is called, the following events take place in this order:</w:t>
-      </w:r>
-    </w:p>
-    <w:p>
-      <w:pPr>
-        <w:pStyle w:val="Listenabsatz"/>
-        <w:numPr>
-          <w:ilvl w:val="0"/>
-          <w:numId w:val="44"/>
-        </w:numPr>
-        <w:spacing w:line="384" w:lineRule="auto"/>
-        <w:ind w:left="714" w:hanging="357"/>
-      </w:pPr>
-      <w:r>
-        <w:t xml:space="preserve">All </w:t>
-      </w:r>
-      <w:r>
-        <w:t>w</w:t>
-      </w:r>
-      <w:r>
-        <w:t xml:space="preserve">orkers’ skill change trackers are reset (see section </w:t>
-      </w:r>
-      <w:r>
-        <w:fldChar w:fldCharType="begin"/>
-      </w:r>
-      <w:r>
-        <w:instrText xml:space="preserve"> REF _Ref70006282 \r \h </w:instrText>
-      </w:r>
-      <w:r>
-        <w:fldChar w:fldCharType="separate"/>
-      </w:r>
-      <w:r>
-        <w:t>3.1</w:t>
-      </w:r>
-      <w:r>
-        <w:fldChar w:fldCharType="end"/>
-      </w:r>
-      <w:r>
-        <w:t>)</w:t>
-      </w:r>
-    </w:p>
-    <w:p>
-      <w:pPr>
-        <w:pStyle w:val="Listenabsatz"/>
-        <w:numPr>
-          <w:ilvl w:val="0"/>
-          <w:numId w:val="44"/>
-        </w:numPr>
-        <w:spacing w:line="384" w:lineRule="auto"/>
-        <w:ind w:left="714" w:hanging="357"/>
-      </w:pPr>
-      <w:r>
-        <w:t>The skill quartiles, used by the trainer, are updated</w:t>
-      </w:r>
-      <w:r>
-        <w:t xml:space="preserve"> (see section</w:t>
-      </w:r>
-      <w:r>
-        <w:t xml:space="preserve"> </w:t>
-      </w:r>
-      <w:r>
-        <w:fldChar w:fldCharType="begin"/>
-      </w:r>
-      <w:r>
-        <w:instrText xml:space="preserve"> REF _Ref70006609 \r \h </w:instrText>
-      </w:r>
-      <w:r>
-        <w:fldChar w:fldCharType="separate"/>
-      </w:r>
-      <w:r>
-        <w:t>3.6</w:t>
-      </w:r>
-      <w:r>
-        <w:fldChar w:fldCharType="end"/>
-      </w:r>
-      <w:r>
-        <w:t>)</w:t>
-      </w:r>
-      <w:r>
-        <w:t>.</w:t>
-      </w:r>
-    </w:p>
-    <w:p>
-      <w:pPr>
-        <w:pStyle w:val="Listenabsatz"/>
-        <w:numPr>
-          <w:ilvl w:val="0"/>
-          <w:numId w:val="44"/>
-        </w:numPr>
-        <w:spacing w:line="384" w:lineRule="auto"/>
-        <w:ind w:left="714" w:hanging="357"/>
-      </w:pPr>
-      <w:r>
-        <w:t>The inventory creates new projects, and a team of workers is assigned to each</w:t>
-      </w:r>
-      <w:r>
-        <w:t xml:space="preserve"> (see section </w:t>
-      </w:r>
-      <w:r>
-        <w:fldChar w:fldCharType="begin"/>
-      </w:r>
-      <w:r>
-        <w:instrText xml:space="preserve"> REF _Ref70166943 \r \h </w:instrText>
-      </w:r>
-      <w:r>
-        <w:fldChar w:fldCharType="separate"/>
-      </w:r>
-      <w:r>
-        <w:t>3.5</w:t>
-      </w:r>
-      <w:r>
-        <w:fldChar w:fldCharType="end"/>
-      </w:r>
-      <w:r>
-        <w:t>)</w:t>
-      </w:r>
-      <w:r>
-        <w:t>.</w:t>
-      </w:r>
-      <w:r>
-        <w:t xml:space="preserve"> Projects for which a valid team cannot be found are labelled as null projects (see section </w:t>
-      </w:r>
-      <w:r>
-        <w:fldChar w:fldCharType="begin"/>
-      </w:r>
-      <w:r>
-        <w:instrText xml:space="preserve"> REF _Ref70006682 \r \h </w:instrText>
-      </w:r>
-      <w:r>
-        <w:fldChar w:fldCharType="separate"/>
-      </w:r>
-      <w:r>
-        <w:t>3.3</w:t>
-      </w:r>
-      <w:r>
-        <w:fldChar w:fldCharType="end"/>
-      </w:r>
-      <w:r>
-        <w:t>).</w:t>
-      </w:r>
-    </w:p>
-    <w:p>
-      <w:pPr>
-        <w:pStyle w:val="Listenabsatz"/>
-        <w:numPr>
-          <w:ilvl w:val="0"/>
-          <w:numId w:val="44"/>
-        </w:numPr>
-        <w:spacing w:line="384" w:lineRule="auto"/>
-        <w:ind w:left="714" w:hanging="357"/>
-      </w:pPr>
-      <w:r>
-        <w:t xml:space="preserve">The probability of project success is determined for each project that has a valid team (see section </w:t>
-      </w:r>
-      <w:r>
-        <w:fldChar w:fldCharType="begin"/>
-      </w:r>
-      <w:r>
-        <w:instrText xml:space="preserve"> REF _Ref69989385 \r \h </w:instrText>
-      </w:r>
-      <w:r>
-        <w:fldChar w:fldCharType="separate"/>
-      </w:r>
-      <w:r>
-        <w:t>3.4</w:t>
-      </w:r>
-      <w:r>
-        <w:fldChar w:fldCharType="end"/>
-      </w:r>
-      <w:r>
-        <w:t>).</w:t>
-      </w:r>
-    </w:p>
-    <w:p>
-      <w:pPr>
-        <w:pStyle w:val="Listenabsatz"/>
-        <w:numPr>
-          <w:ilvl w:val="0"/>
-          <w:numId w:val="44"/>
-        </w:numPr>
-        <w:spacing w:line="384" w:lineRule="auto"/>
-        <w:ind w:left="714" w:hanging="357"/>
-      </w:pPr>
-      <w:r>
-        <w:t xml:space="preserve">The </w:t>
-      </w:r>
-      <w:r>
-        <w:rPr>
-          <w:i/>
-          <w:iCs/>
-        </w:rPr>
-        <w:t>schedule.step()</w:t>
-      </w:r>
-      <w:r>
-        <w:t xml:space="preserve"> method is called, advancing each worker’s state (see section </w:t>
-      </w:r>
-      <w:r>
-        <w:fldChar w:fldCharType="begin"/>
-      </w:r>
-      <w:r>
-        <w:instrText xml:space="preserve"> REF _Ref70006282 \r \h </w:instrText>
-      </w:r>
-      <w:r>
-        <w:fldChar w:fldCharType="separate"/>
-      </w:r>
-      <w:r>
-        <w:t>3.1</w:t>
-      </w:r>
-      <w:r>
-        <w:fldChar w:fldCharType="end"/>
-      </w:r>
-      <w:r>
-        <w:t>). Workers that have been assigned as team leaders advance the state of the project(s) that they lead.</w:t>
-      </w:r>
-      <w:r>
-        <w:t xml:space="preserve"> If a project reaches completion, its </w:t>
-      </w:r>
-      <w:r>
-        <w:rPr>
-          <w:i/>
-          <w:iCs/>
-        </w:rPr>
-        <w:t>terminate()</w:t>
-      </w:r>
-      <w:r>
-        <w:t xml:space="preserve"> method is called: the project outcome is determined and recorded; worker skills are updated; and the project is removed from the inventory.  </w:t>
-      </w:r>
-    </w:p>
-    <w:p>
-      <w:pPr>
-        <w:pStyle w:val="Listenabsatz"/>
-        <w:numPr>
-          <w:ilvl w:val="0"/>
-          <w:numId w:val="44"/>
-        </w:numPr>
-        <w:spacing w:line="384" w:lineRule="auto"/>
-        <w:ind w:left="714" w:hanging="357"/>
-      </w:pPr>
-      <w:r>
-        <w:t>W</w:t>
-      </w:r>
-      <w:r>
-        <w:t>orkers enter training according to the</w:t>
-      </w:r>
-      <w:r>
-        <w:t xml:space="preserve"> training</w:t>
-      </w:r>
-      <w:r>
-        <w:t xml:space="preserve"> mechanism that is in use (see section</w:t>
-      </w:r>
-      <w:r>
-        <w:t xml:space="preserve"> </w:t>
-      </w:r>
-      <w:r>
-        <w:fldChar w:fldCharType="begin"/>
-      </w:r>
-      <w:r>
-        <w:instrText xml:space="preserve"> REF _Ref70006609 \r \h </w:instrText>
-      </w:r>
-      <w:r>
-        <w:fldChar w:fldCharType="separate"/>
-      </w:r>
-      <w:r>
-        <w:t>3.6</w:t>
-      </w:r>
-      <w:r>
-        <w:fldChar w:fldCharType="end"/>
-      </w:r>
-      <w:r>
-        <w:t>).</w:t>
-      </w:r>
-    </w:p>
-    <w:p>
-      <w:pPr>
-        <w:pStyle w:val="Listenabsatz"/>
-        <w:numPr>
-          <w:ilvl w:val="0"/>
-          <w:numId w:val="44"/>
-        </w:numPr>
-        <w:spacing w:line="384" w:lineRule="auto"/>
-        <w:ind w:left="714" w:hanging="357"/>
-      </w:pPr>
-      <w:r>
-        <w:t xml:space="preserve">Null projects are removed from the inventory.   </w:t>
-      </w:r>
-    </w:p>
-    <w:p>
-      <w:pPr>
-        <w:pStyle w:val="Listenabsatz"/>
-        <w:numPr>
-          <w:ilvl w:val="0"/>
-          <w:numId w:val="44"/>
-        </w:numPr>
-        <w:spacing w:line="384" w:lineRule="auto"/>
-        <w:ind w:left="714" w:hanging="357"/>
-      </w:pPr>
-      <w:r>
-        <w:lastRenderedPageBreak/>
-        <w:t>The social network is saved to disk (if</w:t>
-      </w:r>
-      <w:r>
-        <w:t xml:space="preserve"> this</w:t>
-      </w:r>
-      <w:r>
-        <w:t xml:space="preserve"> functionality is switched on in </w:t>
-      </w:r>
-      <w:r>
-        <w:t xml:space="preserve">the </w:t>
-      </w:r>
-      <w:r>
-        <w:t>config file – the frequency at which to save the network can also be controlled).</w:t>
-      </w:r>
-    </w:p>
-    <w:p>
-      <w:pPr>
-        <w:pStyle w:val="Listenabsatz"/>
-        <w:numPr>
-          <w:ilvl w:val="0"/>
-          <w:numId w:val="44"/>
-        </w:numPr>
-        <w:spacing w:line="384" w:lineRule="auto"/>
-        <w:ind w:left="714" w:hanging="357"/>
-      </w:pPr>
-      <w:r>
-        <w:t>The data collector records the tracked variables</w:t>
-      </w:r>
-      <w:r>
-        <w:t xml:space="preserve"> (see section </w:t>
-      </w:r>
-      <w:r>
-        <w:fldChar w:fldCharType="begin"/>
-      </w:r>
-      <w:r>
-        <w:instrText xml:space="preserve"> REF _Ref70055660 \r \h </w:instrText>
-      </w:r>
-      <w:r>
-        <w:fldChar w:fldCharType="separate"/>
-      </w:r>
-      <w:r>
-        <w:t>4.2</w:t>
-      </w:r>
-      <w:r>
-        <w:fldChar w:fldCharType="end"/>
-      </w:r>
-      <w:r>
-        <w:t>)</w:t>
-      </w:r>
-      <w:r>
-        <w:t>.</w:t>
-      </w:r>
-    </w:p>
-    <w:p>
-      <w:pPr>
-        <w:pStyle w:val="berschrift2"/>
-      </w:pPr>
-      <w:bookmarkStart w:id="21" w:name="_Toc70167015"/>
-      <w:r>
-        <w:t>Details and d</w:t>
-      </w:r>
-      <w:r>
-        <w:t>efinitions</w:t>
-      </w:r>
-      <w:bookmarkEnd w:id="21"/>
-    </w:p>
-    <w:p>
-      <w:r>
-        <w:t xml:space="preserve">In this section we provide definitions for the various model elements that were introduced above. Throughout this section we use the default values of the model parameters as defined in the </w:t>
-      </w:r>
-      <w:hyperlink r:id="rId29" w:history="1">
-        <w:r>
-          <w:rPr>
-            <w:rStyle w:val="Hyperlink"/>
-          </w:rPr>
-          <w:t>config file</w:t>
-        </w:r>
-      </w:hyperlink>
-      <w:r>
-        <w:t xml:space="preserve"> of model version 1.0. Were concepts are introduced</w:t>
-      </w:r>
-      <w:r>
-        <w:t>,</w:t>
-      </w:r>
-      <w:r>
-        <w:t xml:space="preserve"> we also provide links to the relevant python files that contain the corresponding class o</w:t>
-      </w:r>
-      <w:r>
-        <w:t>r</w:t>
-      </w:r>
-      <w:r>
-        <w:t xml:space="preserve"> method.</w:t>
-      </w:r>
-    </w:p>
-    <w:p>
-      <w:pPr>
-        <w:pStyle w:val="berschrift3"/>
-      </w:pPr>
-      <w:bookmarkStart w:id="22" w:name="_Ref70006282"/>
-      <w:bookmarkStart w:id="23" w:name="_Toc70167016"/>
-      <w:r>
-        <w:t>Worker attributes</w:t>
-      </w:r>
-      <w:bookmarkEnd w:id="22"/>
-      <w:r>
-        <w:t xml:space="preserve"> and methods</w:t>
-      </w:r>
-      <w:bookmarkEnd w:id="23"/>
-    </w:p>
-    <w:p>
-      <w:pPr>
-        <w:rPr>
-          <w:lang w:val="en-GB"/>
-        </w:rPr>
-      </w:pPr>
-      <w:r>
-        <w:t xml:space="preserve">Each </w:t>
-      </w:r>
-      <w:hyperlink r:id="rId30" w:history="1">
         <w:r>
           <w:rPr>
             <w:rStyle w:val="Hyperlink"/>
@@ -3202,7 +3260,7 @@
     </w:p>
     <w:p>
       <w:pPr>
-        <w:pStyle w:val="berschrift4"/>
+        <w:pStyle w:val="Heading4"/>
         <w:rPr>
           <w:lang w:val="en-GB"/>
         </w:rPr>
@@ -3234,7 +3292,21 @@
         <w:rPr>
           <w:i/>
         </w:rPr>
-        <w:t>l(ks)</w:t>
+        <w:t>l(</w:t>
+      </w:r>
+      <w:proofErr w:type="spellStart"/>
+      <w:r>
+        <w:rPr>
+          <w:i/>
+        </w:rPr>
+        <w:t>ks</w:t>
+      </w:r>
+      <w:proofErr w:type="spellEnd"/>
+      <w:r>
+        <w:rPr>
+          <w:i/>
+        </w:rPr>
+        <w:t>)</w:t>
       </w:r>
       <w:r>
         <w:t>. Skills A-E are so-called hard skills and are</w:t>
@@ -4466,10 +4538,9 @@
     </w:p>
     <w:p>
       <w:pPr>
-        <w:pStyle w:val="berschrift4"/>
-      </w:pPr>
-      <w:r>
-        <w:lastRenderedPageBreak/>
+        <w:pStyle w:val="Heading4"/>
+      </w:pPr>
+      <w:r>
         <w:t>OVR</w:t>
       </w:r>
     </w:p>
@@ -4486,7 +4557,7 @@
     </w:p>
     <w:p>
       <w:pPr>
-        <w:pStyle w:val="berschrift4"/>
+        <w:pStyle w:val="Heading4"/>
         <w:rPr>
           <w:lang w:val="en-GB"/>
         </w:rPr>
@@ -4502,28 +4573,71 @@
     </w:p>
     <w:p>
       <w:pPr>
-        <w:pStyle w:val="berschrift4"/>
-      </w:pPr>
-      <w:r>
-        <w:t>Leader list</w:t>
-      </w:r>
-    </w:p>
-    <w:p>
-      <w:commentRangeStart w:id="24"/>
-      <w:r>
-        <w:t>This is a list of the projects which the worker is currently leading on. Project leaders are responsible for advancing the state of the projects that they lead on.</w:t>
-      </w:r>
-      <w:commentRangeEnd w:id="24"/>
-      <w:r>
-        <w:rPr>
-          <w:rStyle w:val="Kommentarzeichen"/>
-        </w:rPr>
-        <w:commentReference w:id="24"/>
-      </w:r>
-    </w:p>
-    <w:p>
-      <w:pPr>
-        <w:pStyle w:val="berschrift4"/>
+        <w:pStyle w:val="Heading4"/>
+      </w:pPr>
+      <w:del w:id="19" w:author="Chris McWilliams" w:date="2021-04-30T08:23:00Z">
+        <w:r>
+          <w:delText xml:space="preserve">Leader </w:delText>
+        </w:r>
+      </w:del>
+      <w:ins w:id="20" w:author="Chris McWilliams" w:date="2021-04-30T08:23:00Z">
+        <w:r>
+          <w:t>Project</w:t>
+        </w:r>
+        <w:r>
+          <w:t xml:space="preserve"> </w:t>
+        </w:r>
+      </w:ins>
+      <w:r>
+        <w:t>list</w:t>
+      </w:r>
+    </w:p>
+    <w:p>
+      <w:commentRangeStart w:id="21"/>
+      <w:r>
+        <w:t>This is a list</w:t>
+      </w:r>
+      <w:ins w:id="22" w:author="Chris McWilliams" w:date="2021-04-30T08:23:00Z">
+        <w:r>
+          <w:t xml:space="preserve"> (called ‘</w:t>
+        </w:r>
+        <w:proofErr w:type="spellStart"/>
+        <w:r>
+          <w:rPr>
+            <w:i/>
+            <w:iCs/>
+            <w:rPrChange w:id="23" w:author="Chris McWilliams" w:date="2021-04-30T08:23:00Z">
+              <w:rPr/>
+            </w:rPrChange>
+          </w:rPr>
+          <w:t>leads_on</w:t>
+        </w:r>
+        <w:proofErr w:type="spellEnd"/>
+        <w:r>
+          <w:rPr>
+            <w:i/>
+            <w:iCs/>
+          </w:rPr>
+          <w:t>’</w:t>
+        </w:r>
+        <w:r>
+          <w:t>)</w:t>
+        </w:r>
+      </w:ins>
+      <w:r>
+        <w:t xml:space="preserve"> of the projects which the worker is currently leading on. Project leaders are responsible for advancing the state of the projects that they lead on.</w:t>
+      </w:r>
+      <w:commentRangeEnd w:id="21"/>
+      <w:r>
+        <w:rPr>
+          <w:rStyle w:val="CommentReference"/>
+        </w:rPr>
+        <w:commentReference w:id="21"/>
+      </w:r>
+    </w:p>
+    <w:p>
+      <w:pPr>
+        <w:pStyle w:val="Heading4"/>
       </w:pPr>
       <w:r>
         <w:t>Contributions</w:t>
@@ -4546,7 +4660,7 @@
     </w:p>
     <w:p>
       <w:pPr>
-        <w:pStyle w:val="berschrift4"/>
+        <w:pStyle w:val="Heading4"/>
       </w:pPr>
       <w:r>
         <w:t>History</w:t>
@@ -4594,13 +4708,13 @@
     </w:p>
     <w:p>
       <w:pPr>
-        <w:pStyle w:val="berschrift4"/>
-      </w:pPr>
-      <w:bookmarkStart w:id="25" w:name="_Ref70060213"/>
+        <w:pStyle w:val="Heading4"/>
+      </w:pPr>
+      <w:bookmarkStart w:id="24" w:name="_Ref70060213"/>
       <w:r>
         <w:t>Training remaining</w:t>
       </w:r>
-      <w:bookmarkEnd w:id="25"/>
+      <w:bookmarkEnd w:id="24"/>
     </w:p>
     <w:p>
       <w:r>
@@ -4642,7 +4756,7 @@
     </w:p>
     <w:p>
       <w:pPr>
-        <w:pStyle w:val="berschrift4"/>
+        <w:pStyle w:val="Heading4"/>
       </w:pPr>
       <w:r>
         <w:t>Timesteps inactive</w:t>
@@ -4655,7 +4769,7 @@
     </w:p>
     <w:p>
       <w:pPr>
-        <w:pStyle w:val="berschrift4"/>
+        <w:pStyle w:val="Heading4"/>
       </w:pPr>
       <w:r>
         <w:t>Skill change trackers</w:t>
@@ -4668,59 +4782,59 @@
     </w:p>
     <w:p>
       <w:pPr>
-        <w:pStyle w:val="berschrift3"/>
-      </w:pPr>
-      <w:bookmarkStart w:id="26" w:name="_Toc70167017"/>
+        <w:pStyle w:val="Heading3"/>
+      </w:pPr>
+      <w:bookmarkStart w:id="25" w:name="_Toc70167017"/>
       <w:r>
         <w:lastRenderedPageBreak/>
         <w:t>Departments</w:t>
       </w:r>
+      <w:bookmarkEnd w:id="25"/>
+    </w:p>
+    <w:p>
+      <w:r>
+        <w:t>Departmental workload requirement is expressed as a percentage of total department capacity and is uniform across departments. We presume that the work requirement of a department</w:t>
+      </w:r>
+      <w:r>
+        <w:rPr>
+          <w:i/>
+        </w:rPr>
+        <w:t xml:space="preserve"> </w:t>
+      </w:r>
+      <w:r>
+        <w:t>can be accomplished by an arbitrary subset of its workers and that every worker of department</w:t>
+      </w:r>
+      <w:r>
+        <w:rPr>
+          <w:i/>
+        </w:rPr>
+        <w:t xml:space="preserve"> </w:t>
+      </w:r>
+      <w:r>
+        <w:t xml:space="preserve">performs departmental work with the same efficiency. </w:t>
+      </w:r>
+      <w:r>
+        <w:t xml:space="preserve">So, a workload of 10% could be met by all of the department’s worker reserving 10% of their time for departmental work. Alternatively, a department of 100 workers could meet this requirement by allocating all departmental workload to 10 of its workers, for example. </w:t>
+      </w:r>
+    </w:p>
+    <w:p>
+      <w:pPr>
+        <w:pStyle w:val="Heading3"/>
+      </w:pPr>
+      <w:bookmarkStart w:id="26" w:name="_Ref70006682"/>
+      <w:bookmarkStart w:id="27" w:name="_Toc70167018"/>
+      <w:r>
+        <w:t xml:space="preserve">Project </w:t>
+      </w:r>
+      <w:r>
+        <w:t>attributes and methods</w:t>
+      </w:r>
       <w:bookmarkEnd w:id="26"/>
-    </w:p>
-    <w:p>
-      <w:r>
-        <w:t>Departmental workload requirement is expressed as a percentage of total department capacity and is uniform across departments. We presume that the work requirement of a department</w:t>
-      </w:r>
-      <w:r>
-        <w:rPr>
-          <w:i/>
-        </w:rPr>
-        <w:t xml:space="preserve"> </w:t>
-      </w:r>
-      <w:r>
-        <w:t>can be accomplished by an arbitrary subset of its workers and that every worker of department</w:t>
-      </w:r>
-      <w:r>
-        <w:rPr>
-          <w:i/>
-        </w:rPr>
-        <w:t xml:space="preserve"> </w:t>
-      </w:r>
-      <w:r>
-        <w:t xml:space="preserve">performs departmental work with the same efficiency. </w:t>
-      </w:r>
-      <w:r>
-        <w:t xml:space="preserve">So, a workload of 10% could be met by all of the department’s worker reserving 10% of their time for departmental work. Alternatively, a department of 100 workers could meet this requirement by allocating all departmental workload to 10 of its workers, for example. </w:t>
-      </w:r>
-    </w:p>
-    <w:p>
-      <w:pPr>
-        <w:pStyle w:val="berschrift3"/>
-      </w:pPr>
-      <w:bookmarkStart w:id="27" w:name="_Ref70006682"/>
-      <w:bookmarkStart w:id="28" w:name="_Toc70167018"/>
-      <w:r>
-        <w:t xml:space="preserve">Project </w:t>
-      </w:r>
-      <w:r>
-        <w:t>attributes and methods</w:t>
-      </w:r>
       <w:bookmarkEnd w:id="27"/>
-      <w:bookmarkEnd w:id="28"/>
-    </w:p>
-    <w:p>
-      <w:pPr>
-        <w:pStyle w:val="berschrift4"/>
+    </w:p>
+    <w:p>
+      <w:pPr>
+        <w:pStyle w:val="Heading4"/>
       </w:pPr>
       <w:r>
         <w:t>Project creation</w:t>
@@ -4744,7 +4858,7 @@
     </w:p>
     <w:p>
       <w:pPr>
-        <w:pStyle w:val="berschrift4"/>
+        <w:pStyle w:val="Heading4"/>
       </w:pPr>
       <w:r>
         <w:t>Project requirements</w:t>
@@ -4866,11 +4980,7 @@
         <w:t>.</w:t>
       </w:r>
       <w:r>
-        <w:t xml:space="preserve"> So, in the example below, two skill units at level 4 for skill B are required by the project. To </w:t>
-      </w:r>
-      <w:r>
-        <w:lastRenderedPageBreak/>
-        <w:t xml:space="preserve">meet this requirement would require two workers with B skill levels of ≥ 4 to contribute 10% (i.e. a single unit) of their time each. </w:t>
+        <w:t xml:space="preserve"> So, in the example below, two skill units at level 4 for skill B are required by the project. To meet this requirement would require two workers with B skill levels of ≥ 4 to contribute 10% (i.e. a single unit) of their time each. </w:t>
       </w:r>
     </w:p>
     <w:tbl>
@@ -5702,6 +5812,7 @@
               <w:jc w:val="right"/>
             </w:pPr>
             <w:r>
+              <w:lastRenderedPageBreak/>
               <w:t>2</w:t>
             </w:r>
           </w:p>
@@ -6665,10 +6776,9 @@
     </w:p>
     <w:p>
       <w:pPr>
-        <w:pStyle w:val="berschrift4"/>
-      </w:pPr>
-      <w:r>
-        <w:lastRenderedPageBreak/>
+        <w:pStyle w:val="Heading4"/>
+      </w:pPr>
+      <w:r>
         <w:t>Project termination</w:t>
       </w:r>
     </w:p>
@@ -6803,7 +6913,15 @@
         <w:t>ing</w:t>
       </w:r>
       <w:r>
-        <w:t xml:space="preserve"> the skill level of the worker. The average of these assessments is combined with the existing skill level with a 25% weight. The deviation of these assessments from the original skill level depends on the project success. The assessment factor is a normally distributed random number with the following [mean, stdev] properties</w:t>
+        <w:t xml:space="preserve"> the skill level of the worker. The average of these assessments is combined with the existing skill level with a 25% weight. The deviation of these assessments from the original skill level depends on the project success. The assessment factor is a normally distributed random number with the following [mean, </w:t>
+      </w:r>
+      <w:proofErr w:type="spellStart"/>
+      <w:r>
+        <w:t>stdev</w:t>
+      </w:r>
+      <w:proofErr w:type="spellEnd"/>
+      <w:r>
+        <w:t>] properties</w:t>
       </w:r>
       <w:r>
         <w:t xml:space="preserve"> (these distributions are illustrated in the </w:t>
@@ -6864,6 +6982,7 @@
               <w:spacing w:before="0" w:after="120" w:line="240" w:lineRule="auto"/>
             </w:pPr>
             <w:r>
+              <w:lastRenderedPageBreak/>
               <w:t>project success</w:t>
             </w:r>
           </w:p>
@@ -7482,22 +7601,30 @@
       <w:r>
         <w:t xml:space="preserve">The social graph is updated </w:t>
       </w:r>
+      <w:commentRangeStart w:id="28"/>
       <w:commentRangeStart w:id="29"/>
       <w:commentRangeStart w:id="30"/>
       <w:r>
         <w:t>(three-dimensional vector between any two workers, indicating number of projects, success ratio of projects and average of reciprocal ratings</w:t>
       </w:r>
+      <w:commentRangeEnd w:id="28"/>
+      <w:r>
+        <w:rPr>
+          <w:rStyle w:val="CommentReference"/>
+        </w:rPr>
+        <w:commentReference w:id="28"/>
+      </w:r>
       <w:commentRangeEnd w:id="29"/>
       <w:r>
         <w:rPr>
-          <w:rStyle w:val="Kommentarzeichen"/>
+          <w:rStyle w:val="CommentReference"/>
         </w:rPr>
         <w:commentReference w:id="29"/>
       </w:r>
       <w:commentRangeEnd w:id="30"/>
       <w:r>
         <w:rPr>
-          <w:rStyle w:val="Kommentarzeichen"/>
+          <w:rStyle w:val="CommentReference"/>
         </w:rPr>
         <w:commentReference w:id="30"/>
       </w:r>
@@ -7508,12 +7635,11 @@
     <w:p/>
     <w:p>
       <w:pPr>
-        <w:pStyle w:val="berschrift3"/>
+        <w:pStyle w:val="Heading3"/>
       </w:pPr>
       <w:bookmarkStart w:id="31" w:name="_Ref69989385"/>
       <w:bookmarkStart w:id="32" w:name="_Toc70167019"/>
       <w:r>
-        <w:lastRenderedPageBreak/>
         <w:t>Probability function</w:t>
       </w:r>
       <w:bookmarkEnd w:id="31"/>
@@ -7646,42 +7772,6 @@
             </w:r>
             <w:r>
               <w:t>.</w:t>
-            </w:r>
-          </w:p>
-          <w:p>
-            <w:pPr>
-              <w:numPr>
-                <w:ilvl w:val="1"/>
-                <w:numId w:val="11"/>
-              </w:numPr>
-              <w:spacing w:before="0" w:after="0"/>
-              <w:rPr>
-                <w:del w:id="33" w:author="Michael Christen" w:date="2021-04-29T08:02:00Z"/>
-              </w:rPr>
-            </w:pPr>
-            <w:commentRangeStart w:id="34"/>
-            <w:commentRangeStart w:id="35"/>
-            <w:del w:id="36" w:author="Michael Christen" w:date="2021-04-29T08:02:00Z">
-              <w:r>
-                <w:delText>Number of concurrent project assignments per worker is between 1 and 3</w:delText>
-              </w:r>
-              <w:r>
-                <w:delText>.</w:delText>
-              </w:r>
-              <w:commentRangeEnd w:id="34"/>
-              <w:r>
-                <w:rPr>
-                  <w:rStyle w:val="Kommentarzeichen"/>
-                </w:rPr>
-                <w:commentReference w:id="34"/>
-              </w:r>
-            </w:del>
-            <w:commentRangeEnd w:id="35"/>
-            <w:r>
-              <w:rPr>
-                <w:rStyle w:val="Kommentarzeichen"/>
-              </w:rPr>
-              <w:commentReference w:id="35"/>
             </w:r>
           </w:p>
           <w:p>
@@ -7966,6 +8056,7 @@
       <w:r>
         <w:t xml:space="preserve"> is a function of the </w:t>
       </w:r>
+      <w:proofErr w:type="spellStart"/>
       <w:r>
         <w:rPr>
           <w:i/>
@@ -7981,6 +8072,7 @@
         </w:rPr>
         <w:t>th</w:t>
       </w:r>
+      <w:proofErr w:type="spellEnd"/>
       <w:r>
         <w:rPr>
           <w:i/>
@@ -7995,9 +8087,10 @@
     </w:p>
     <w:p>
       <w:pPr>
-        <w:pStyle w:val="berschrift4"/>
-      </w:pPr>
-      <w:r>
+        <w:pStyle w:val="Heading4"/>
+      </w:pPr>
+      <w:r>
+        <w:lastRenderedPageBreak/>
         <w:t>Team OVR</w:t>
       </w:r>
     </w:p>
@@ -9583,7 +9676,7 @@
     </w:p>
     <w:p>
       <w:pPr>
-        <w:pStyle w:val="berschrift4"/>
+        <w:pStyle w:val="Heading4"/>
       </w:pPr>
       <w:r>
         <w:t>Skill balance</w:t>
@@ -9758,7 +9851,7 @@
     </w:p>
     <w:p>
       <w:pPr>
-        <w:pStyle w:val="berschrift4"/>
+        <w:pStyle w:val="Heading4"/>
       </w:pPr>
       <w:r>
         <w:t>Creativity match</w:t>
@@ -10110,6 +10203,7 @@
     </w:p>
     <w:p>
       <w:r>
+        <w:lastRenderedPageBreak/>
         <w:t xml:space="preserve">where </w:t>
       </w:r>
       <m:oMath>
@@ -10766,7 +10860,6 @@
     </w:p>
     <w:p>
       <w:r>
-        <w:lastRenderedPageBreak/>
         <w:t>which is a saturating function that tends asymptotically to -0</w:t>
       </w:r>
       <w:r>
@@ -10789,7 +10882,7 @@
     </w:p>
     <w:p>
       <w:pPr>
-        <w:pStyle w:val="berschrift4"/>
+        <w:pStyle w:val="Heading4"/>
       </w:pPr>
       <w:r>
         <w:t>Chemistry booster</w:t>
@@ -10938,17 +11031,14 @@
       <w:r>
         <w:t xml:space="preserve">The chemistry level, which takes values on [0,4] is then used to compute the probability contribution </w:t>
       </w:r>
-      <w:del w:id="37" w:author="Michael Christen" w:date="2021-04-29T08:03:00Z">
+      <w:del w:id="33" w:author="Michael Christen" w:date="2021-04-29T08:03:00Z">
         <w:r>
           <w:delText xml:space="preserve">vaia </w:delText>
         </w:r>
       </w:del>
-      <w:ins w:id="38" w:author="Michael Christen" w:date="2021-04-29T08:03:00Z">
+      <w:ins w:id="34" w:author="Michael Christen" w:date="2021-04-29T08:03:00Z">
         <w:r>
-          <w:t>via</w:t>
-        </w:r>
-        <w:r>
-          <w:t xml:space="preserve"> </w:t>
+          <w:t xml:space="preserve">via </w:t>
         </w:r>
       </w:ins>
       <w:r>
@@ -11039,7 +11129,7 @@
     </w:p>
     <w:p>
       <w:pPr>
-        <w:pStyle w:val="berschrift4"/>
+        <w:pStyle w:val="Heading4"/>
       </w:pPr>
       <w:r>
         <w:t>Project risk</w:t>
@@ -11164,9 +11254,10 @@
     </w:p>
     <w:p>
       <w:pPr>
-        <w:pStyle w:val="berschrift4"/>
-      </w:pPr>
-      <w:r>
+        <w:pStyle w:val="Heading4"/>
+      </w:pPr>
+      <w:r>
+        <w:lastRenderedPageBreak/>
         <w:t>Example</w:t>
       </w:r>
     </w:p>
@@ -11189,16 +11280,15 @@
     <w:p/>
     <w:p>
       <w:pPr>
-        <w:pStyle w:val="berschrift3"/>
-      </w:pPr>
-      <w:bookmarkStart w:id="39" w:name="_Ref70166943"/>
-      <w:bookmarkStart w:id="40" w:name="_Toc70167020"/>
-      <w:r>
-        <w:lastRenderedPageBreak/>
+        <w:pStyle w:val="Heading3"/>
+      </w:pPr>
+      <w:bookmarkStart w:id="35" w:name="_Ref70166943"/>
+      <w:bookmarkStart w:id="36" w:name="_Toc70167020"/>
+      <w:r>
         <w:t>Team allocation</w:t>
       </w:r>
-      <w:bookmarkEnd w:id="39"/>
-      <w:bookmarkEnd w:id="40"/>
+      <w:bookmarkEnd w:id="35"/>
+      <w:bookmarkEnd w:id="36"/>
     </w:p>
     <w:p>
       <w:r>
@@ -11352,7 +11442,7 @@
     </w:p>
     <w:p>
       <w:pPr>
-        <w:pStyle w:val="berschrift4"/>
+        <w:pStyle w:val="Heading4"/>
       </w:pPr>
       <w:r>
         <w:t>Worker strategies</w:t>
@@ -11370,35 +11460,26 @@
           <w:i/>
           <w:iCs/>
         </w:rPr>
-        <w:t>‘AllIn’</w:t>
-      </w:r>
-      <w:r>
-        <w:t xml:space="preserve"> and (2) </w:t>
-      </w:r>
+        <w:t>‘</w:t>
+      </w:r>
+      <w:proofErr w:type="spellStart"/>
       <w:r>
         <w:rPr>
           <w:i/>
           <w:iCs/>
         </w:rPr>
-        <w:t>‘Stake’</w:t>
-      </w:r>
-      <w:r>
-        <w:t xml:space="preserve">. </w:t>
-      </w:r>
-    </w:p>
-    <w:p>
-      <w:r>
-        <w:t xml:space="preserve">In the </w:t>
-      </w:r>
+        <w:t>AllIn</w:t>
+      </w:r>
+      <w:proofErr w:type="spellEnd"/>
       <w:r>
         <w:rPr>
           <w:i/>
           <w:iCs/>
         </w:rPr>
-        <w:t>‘AllIn’</w:t>
-      </w:r>
-      <w:r>
-        <w:t xml:space="preserve"> strategy, workers bid for all projects provided that they are available for project work. In the </w:t>
+        <w:t>’</w:t>
+      </w:r>
+      <w:r>
+        <w:t xml:space="preserve"> and (2) </w:t>
       </w:r>
       <w:r>
         <w:rPr>
@@ -11408,53 +11489,94 @@
         <w:t>‘Stake’</w:t>
       </w:r>
       <w:r>
-        <w:t xml:space="preserve"> strategy workers must have a</w:t>
-      </w:r>
-      <w:r>
-        <w:t xml:space="preserve"> sufficiently high OVR (overall rating) </w:t>
-      </w:r>
-      <w:r>
-        <w:t xml:space="preserve">in order to bid. This is defined as </w:t>
-      </w:r>
-      <w:r>
-        <w:t>the project risk is</w:t>
-      </w:r>
-      <w:r>
-        <w:t xml:space="preserve"> </w:t>
-      </w:r>
-      <w:r>
-        <w:rPr>
-          <w:rFonts w:ascii="Arial" w:hAnsi="Arial" w:cs="Arial"/>
-        </w:rPr>
-        <w:t>&lt;</w:t>
-      </w:r>
-      <w:r>
-        <w:t xml:space="preserve"> </w:t>
-      </w:r>
-      <w:r>
-        <w:t xml:space="preserve">50% </w:t>
-      </w:r>
-      <w:r>
-        <w:t>of the worker OVR.</w:t>
-      </w:r>
-    </w:p>
-    <w:p>
-      <w:pPr>
-        <w:pStyle w:val="berschrift4"/>
-      </w:pPr>
-      <w:r>
-        <w:t>Organization strategy: Random</w:t>
-      </w:r>
-    </w:p>
-    <w:p>
-      <w:r>
-        <w:t xml:space="preserve">The random strategy simply selects team members are random from the bid pool, producing a team of between 3 and 7 workers. This selection process often exceeds the project budget resulting in many </w:t>
+        <w:t xml:space="preserve">. </w:t>
+      </w:r>
+    </w:p>
+    <w:p>
+      <w:r>
+        <w:t xml:space="preserve">In the </w:t>
       </w:r>
       <w:r>
         <w:rPr>
           <w:i/>
           <w:iCs/>
         </w:rPr>
+        <w:t>‘</w:t>
+      </w:r>
+      <w:proofErr w:type="spellStart"/>
+      <w:r>
+        <w:rPr>
+          <w:i/>
+          <w:iCs/>
+        </w:rPr>
+        <w:t>AllIn</w:t>
+      </w:r>
+      <w:proofErr w:type="spellEnd"/>
+      <w:r>
+        <w:rPr>
+          <w:i/>
+          <w:iCs/>
+        </w:rPr>
+        <w:t>’</w:t>
+      </w:r>
+      <w:r>
+        <w:t xml:space="preserve"> strategy, workers bid for all projects provided that they are available for project work. In the </w:t>
+      </w:r>
+      <w:r>
+        <w:rPr>
+          <w:i/>
+          <w:iCs/>
+        </w:rPr>
+        <w:t>‘Stake’</w:t>
+      </w:r>
+      <w:r>
+        <w:t xml:space="preserve"> strategy workers must have a</w:t>
+      </w:r>
+      <w:r>
+        <w:t xml:space="preserve"> sufficiently high OVR (overall rating) </w:t>
+      </w:r>
+      <w:r>
+        <w:t xml:space="preserve">in order to bid. This is defined as </w:t>
+      </w:r>
+      <w:r>
+        <w:t>the project risk is</w:t>
+      </w:r>
+      <w:r>
+        <w:t xml:space="preserve"> </w:t>
+      </w:r>
+      <w:r>
+        <w:rPr>
+          <w:rFonts w:ascii="Arial" w:hAnsi="Arial" w:cs="Arial"/>
+        </w:rPr>
+        <w:t>&lt;</w:t>
+      </w:r>
+      <w:r>
+        <w:t xml:space="preserve"> </w:t>
+      </w:r>
+      <w:r>
+        <w:t xml:space="preserve">50% </w:t>
+      </w:r>
+      <w:r>
+        <w:t>of the worker OVR.</w:t>
+      </w:r>
+    </w:p>
+    <w:p>
+      <w:pPr>
+        <w:pStyle w:val="Heading4"/>
+      </w:pPr>
+      <w:r>
+        <w:t>Organization strategy: Random</w:t>
+      </w:r>
+    </w:p>
+    <w:p>
+      <w:r>
+        <w:t xml:space="preserve">The random strategy simply selects team members are random from the bid pool, producing a team of between 3 and 7 workers. This selection process often exceeds the project budget resulting in many </w:t>
+      </w:r>
+      <w:r>
+        <w:rPr>
+          <w:i/>
+          <w:iCs/>
+        </w:rPr>
         <w:t>null projects.</w:t>
       </w:r>
       <w:r>
@@ -11463,7 +11585,7 @@
     </w:p>
     <w:p>
       <w:pPr>
-        <w:pStyle w:val="berschrift4"/>
+        <w:pStyle w:val="Heading4"/>
       </w:pPr>
       <w:r>
         <w:t>Organization strategy: Basic</w:t>
@@ -11476,7 +11598,7 @@
     </w:p>
     <w:p>
       <w:pPr>
-        <w:pStyle w:val="berschrift4"/>
+        <w:pStyle w:val="Heading4"/>
       </w:pPr>
       <w:r>
         <w:t>Organization strategy: Basin</w:t>
@@ -11496,8 +11618,16 @@
           <w:rPr>
             <w:rStyle w:val="Hyperlink"/>
           </w:rPr>
-          <w:t>SciPy’s basinhopping</w:t>
+          <w:t xml:space="preserve">SciPy’s </w:t>
         </w:r>
+        <w:proofErr w:type="spellStart"/>
+        <w:r>
+          <w:rPr>
+            <w:rStyle w:val="Hyperlink"/>
+          </w:rPr>
+          <w:t>basinhopping</w:t>
+        </w:r>
+        <w:proofErr w:type="spellEnd"/>
       </w:hyperlink>
       <w:r>
         <w:t xml:space="preserve"> algorithm with the </w:t>
@@ -11514,14 +11644,30 @@
         <w:t xml:space="preserve"> optimizer on each step, to find teams that maximize the project probability of success.</w:t>
       </w:r>
       <w:r>
-        <w:t xml:space="preserve"> The intention is that the COBYLA algorithm finds the local optimum and the basinhopping steps moves the solver to new regions of the solution space where better local optima may be found. The is no guarantee of finding the global optimum team allocation and the solutions generally improves with the amount computational effort. </w:t>
-      </w:r>
-      <w:r>
-        <w:t xml:space="preserve">The basinhopping runs are conducted in parallel, on a number of cores </w:t>
+        <w:t xml:space="preserve"> The intention is that the COBYLA algorithm finds the local optimum and the </w:t>
+      </w:r>
+      <w:proofErr w:type="spellStart"/>
+      <w:r>
+        <w:t>basinhopping</w:t>
+      </w:r>
+      <w:proofErr w:type="spellEnd"/>
+      <w:r>
+        <w:t xml:space="preserve"> steps moves the solver to new regions of the solution space </w:t>
       </w:r>
       <w:r>
         <w:lastRenderedPageBreak/>
-        <w:t xml:space="preserve">defined by </w:t>
+        <w:t xml:space="preserve">where better local optima may be found. The is no guarantee of finding the global optimum team allocation and the solutions generally improves with the amount computational effort. </w:t>
+      </w:r>
+      <w:r>
+        <w:t xml:space="preserve">The </w:t>
+      </w:r>
+      <w:proofErr w:type="spellStart"/>
+      <w:r>
+        <w:t>basinhopping</w:t>
+      </w:r>
+      <w:proofErr w:type="spellEnd"/>
+      <w:r>
+        <w:t xml:space="preserve"> runs are conducted in parallel, on a number of cores defined by </w:t>
       </w:r>
       <w:r>
         <w:rPr>
@@ -11572,7 +11718,15 @@
         <w:t>‘smart guess’</w:t>
       </w:r>
       <w:r>
-        <w:t xml:space="preserve">, which is produced by a weighted random selection from the bid pool where the weighting is assigned based on the distance between the worker’s skill vector and the skills required by the project. The same weighted random selection is used on each basinhopping step to randomly shuffle the team by adding and removing workers.     </w:t>
+        <w:t xml:space="preserve">, which is produced by a weighted random selection from the bid pool where the weighting is assigned based on the distance between the worker’s skill vector and the skills required by the project. The same weighted random selection is used on each </w:t>
+      </w:r>
+      <w:proofErr w:type="spellStart"/>
+      <w:r>
+        <w:t>basinhopping</w:t>
+      </w:r>
+      <w:proofErr w:type="spellEnd"/>
+      <w:r>
+        <w:t xml:space="preserve"> step to randomly shuffle the team by adding and removing workers.     </w:t>
       </w:r>
       <w:r>
         <w:rPr>
@@ -11585,159 +11739,167 @@
     <w:p/>
     <w:p>
       <w:pPr>
-        <w:pStyle w:val="berschrift3"/>
-      </w:pPr>
-      <w:bookmarkStart w:id="41" w:name="_Ref70006609"/>
-      <w:bookmarkStart w:id="42" w:name="_Ref70060236"/>
-      <w:bookmarkStart w:id="43" w:name="_Toc70167022"/>
+        <w:pStyle w:val="Heading3"/>
+      </w:pPr>
+      <w:bookmarkStart w:id="37" w:name="_Ref70006609"/>
+      <w:bookmarkStart w:id="38" w:name="_Ref70060236"/>
+      <w:bookmarkStart w:id="39" w:name="_Toc70167022"/>
       <w:r>
         <w:t>Training mechanism</w:t>
+      </w:r>
+      <w:bookmarkEnd w:id="37"/>
+      <w:bookmarkEnd w:id="38"/>
+      <w:bookmarkEnd w:id="39"/>
+    </w:p>
+    <w:p>
+      <w:pPr>
+        <w:pStyle w:val="CommentText"/>
+      </w:pPr>
+      <w:r>
+        <w:t xml:space="preserve">Workers are only eligible for training if they are not involved in project work; not booked for project work during the length of the training; and there is sufficient departmental capacity to conduct the departmental workload. </w:t>
+      </w:r>
+      <w:r>
+        <w:t>The workers selected for training are those with the lowest skill level over the two top priority skills at that timestep. Priority skills are</w:t>
+      </w:r>
+      <w:r>
+        <w:t xml:space="preserve"> defined as</w:t>
+      </w:r>
+      <w:r>
+        <w:t xml:space="preserve"> those most in need for projects at that time</w:t>
+      </w:r>
+      <w:r>
+        <w:t>step</w:t>
+      </w:r>
+      <w:r>
+        <w:rPr>
+          <w:rStyle w:val="CommentReference"/>
+        </w:rPr>
+        <w:t xml:space="preserve"> </w:t>
+      </w:r>
+      <w:r>
+        <w:t>in terms of the sum of required units of each skill</w:t>
+      </w:r>
+      <w:r>
+        <w:t>.</w:t>
+      </w:r>
+      <w:r>
+        <w:t xml:space="preserve"> </w:t>
+      </w:r>
+      <w:proofErr w:type="spellStart"/>
+      <w:r>
+        <w:t>The</w:t>
+      </w:r>
+      <w:proofErr w:type="spellEnd"/>
+      <w:r>
+        <w:t xml:space="preserve"> are two training modes: (1) ‘all’ and (2) ‘slots’.</w:t>
+      </w:r>
+    </w:p>
+    <w:p>
+      <w:pPr>
+        <w:pStyle w:val="Heading4"/>
+      </w:pPr>
+      <w:r>
+        <w:t>Mode: all</w:t>
+      </w:r>
+    </w:p>
+    <w:p>
+      <w:r>
+        <w:t>In this training mode, all workers who are below the median skill level for either of the top two priority skills enter training.</w:t>
+      </w:r>
+    </w:p>
+    <w:p>
+      <w:pPr>
+        <w:pStyle w:val="Heading4"/>
+      </w:pPr>
+      <w:r>
+        <w:t xml:space="preserve">Mode: slots </w:t>
+      </w:r>
+    </w:p>
+    <w:p>
+      <w:r>
+        <w:t xml:space="preserve">At every time step, a fixed number of “training slots” made available. Training is allocated to the workers whose distance to median for the priority skills is largest. The number of training slots made available at every time step is set such that in steady state 10% of the workforce is on training. E.g., if the workforce consists of 100 workers, the number of training slots is 2 = 10%*100/5. </w:t>
+      </w:r>
+    </w:p>
+    <w:p>
+      <w:pPr>
+        <w:pStyle w:val="Heading4"/>
+      </w:pPr>
+      <w:r>
+        <w:t>Training mechanism</w:t>
+      </w:r>
+    </w:p>
+    <w:p>
+      <w:r>
+        <w:t xml:space="preserve">Only one skill </w:t>
+      </w:r>
+      <w:r>
+        <w:rPr>
+          <w:i/>
+        </w:rPr>
+        <w:t xml:space="preserve">s </w:t>
+      </w:r>
+      <w:r>
+        <w:t>is trained</w:t>
+      </w:r>
+      <w:r>
+        <w:t xml:space="preserve"> per training course</w:t>
+      </w:r>
+      <w:r>
+        <w:t xml:space="preserve">. The length of </w:t>
+      </w:r>
+      <w:r>
+        <w:t>a</w:t>
+      </w:r>
+      <w:r>
+        <w:t xml:space="preserve"> training</w:t>
+      </w:r>
+      <w:r>
+        <w:t xml:space="preserve"> course</w:t>
+      </w:r>
+      <w:r>
+        <w:t xml:space="preserve"> is 5 timesteps. During this time, the worker is not available for project work nor for departmental work. The training will upgrade the skill level to the first quartile level of all workers in the organization. </w:t>
+      </w:r>
+      <w:r>
+        <w:t>Currently this upgrade occurs immediately on entering training.</w:t>
+      </w:r>
+    </w:p>
+    <w:p>
+      <w:pPr>
+        <w:pStyle w:val="Heading2"/>
+        <w:rPr>
+          <w:rStyle w:val="normaltextrun"/>
+        </w:rPr>
+      </w:pPr>
+      <w:bookmarkStart w:id="40" w:name="_Toc70167023"/>
+      <w:r>
+        <w:rPr>
+          <w:rStyle w:val="normaltextrun"/>
+        </w:rPr>
+        <w:t>Visualization and data output</w:t>
+      </w:r>
+      <w:bookmarkEnd w:id="40"/>
+    </w:p>
+    <w:p>
+      <w:pPr>
+        <w:pStyle w:val="Heading3"/>
+        <w:rPr>
+          <w:rStyle w:val="normaltextrun"/>
+        </w:rPr>
+      </w:pPr>
+      <w:bookmarkStart w:id="41" w:name="_Toc70167024"/>
+      <w:bookmarkStart w:id="42" w:name="_Ref70317847"/>
+      <w:r>
+        <w:rPr>
+          <w:rStyle w:val="normaltextrun"/>
+        </w:rPr>
+        <w:t>Mesa server</w:t>
       </w:r>
       <w:bookmarkEnd w:id="41"/>
       <w:bookmarkEnd w:id="42"/>
-      <w:bookmarkEnd w:id="43"/>
-    </w:p>
-    <w:p>
-      <w:pPr>
-        <w:pStyle w:val="Kommentartext"/>
-      </w:pPr>
-      <w:r>
-        <w:t xml:space="preserve">Workers are only eligible for training if they are not involved in project work; not booked for project work during the length of the training; and there is sufficient departmental capacity to conduct the departmental workload. </w:t>
-      </w:r>
-      <w:r>
-        <w:t>The workers selected for training are those with the lowest skill level over the two top priority skills at that timestep. Priority skills are</w:t>
-      </w:r>
-      <w:r>
-        <w:t xml:space="preserve"> defined as</w:t>
-      </w:r>
-      <w:r>
-        <w:t xml:space="preserve"> those most in need for projects at that time</w:t>
-      </w:r>
-      <w:r>
-        <w:t>step</w:t>
-      </w:r>
-      <w:r>
-        <w:rPr>
-          <w:rStyle w:val="Kommentarzeichen"/>
-        </w:rPr>
-        <w:t xml:space="preserve"> </w:t>
-      </w:r>
-      <w:r>
-        <w:t>in terms of the sum of required units of each skill</w:t>
-      </w:r>
-      <w:r>
-        <w:t>.</w:t>
-      </w:r>
-      <w:r>
-        <w:t xml:space="preserve"> The are two training modes: (1) ‘all’ and (2) ‘slots’.</w:t>
-      </w:r>
-    </w:p>
-    <w:p>
-      <w:pPr>
-        <w:pStyle w:val="berschrift4"/>
-      </w:pPr>
-      <w:r>
-        <w:t>Mode: all</w:t>
-      </w:r>
-    </w:p>
-    <w:p>
-      <w:r>
-        <w:t>In this training mode, all workers who are below the median skill level for either of the top two priority skills enter training.</w:t>
-      </w:r>
-    </w:p>
-    <w:p>
-      <w:pPr>
-        <w:pStyle w:val="berschrift4"/>
-      </w:pPr>
-      <w:r>
-        <w:t xml:space="preserve">Mode: slots </w:t>
-      </w:r>
-    </w:p>
-    <w:p>
-      <w:r>
-        <w:t xml:space="preserve">At every time step, a fixed number of “training slots” made available. Training is allocated to the workers whose distance to median for the priority skills is largest. The number of training slots made available at every time step is set such that in steady state 10% of the workforce is on training. E.g., if the workforce consists of 100 workers, the number of training slots is 2 = 10%*100/5. </w:t>
-      </w:r>
-    </w:p>
-    <w:p>
-      <w:pPr>
-        <w:pStyle w:val="berschrift4"/>
-      </w:pPr>
-      <w:r>
-        <w:t>Training mechanism</w:t>
-      </w:r>
-    </w:p>
-    <w:p>
-      <w:r>
-        <w:t xml:space="preserve">Only one skill </w:t>
-      </w:r>
-      <w:r>
-        <w:rPr>
-          <w:i/>
-        </w:rPr>
-        <w:t xml:space="preserve">s </w:t>
-      </w:r>
-      <w:r>
-        <w:t>is trained</w:t>
-      </w:r>
-      <w:r>
-        <w:t xml:space="preserve"> per training course</w:t>
-      </w:r>
-      <w:r>
-        <w:t xml:space="preserve">. The length of </w:t>
-      </w:r>
-      <w:r>
-        <w:t>a</w:t>
-      </w:r>
-      <w:r>
-        <w:t xml:space="preserve"> training</w:t>
-      </w:r>
-      <w:r>
-        <w:t xml:space="preserve"> course</w:t>
-      </w:r>
-      <w:r>
-        <w:t xml:space="preserve"> is 5 timesteps. During this time, the worker is not available for project work nor for departmental work. The training will upgrade the skill level to the first quartile level of all workers in the organization. </w:t>
-      </w:r>
-      <w:r>
-        <w:t>Currently this upgrade occurs immediately on entering training.</w:t>
-      </w:r>
-    </w:p>
-    <w:p>
-      <w:pPr>
-        <w:pStyle w:val="berschrift2"/>
-        <w:rPr>
-          <w:rStyle w:val="normaltextrun"/>
-        </w:rPr>
-      </w:pPr>
-      <w:bookmarkStart w:id="44" w:name="_Toc70167023"/>
-      <w:r>
-        <w:rPr>
-          <w:rStyle w:val="normaltextrun"/>
-        </w:rPr>
-        <w:t>Visualization and data output</w:t>
-      </w:r>
-      <w:bookmarkEnd w:id="44"/>
-    </w:p>
-    <w:p>
-      <w:pPr>
-        <w:pStyle w:val="berschrift3"/>
-        <w:rPr>
-          <w:rStyle w:val="normaltextrun"/>
-        </w:rPr>
-      </w:pPr>
-      <w:bookmarkStart w:id="45" w:name="_Toc70167024"/>
-      <w:bookmarkStart w:id="46" w:name="_Ref70317847"/>
-      <w:r>
-        <w:rPr>
-          <w:rStyle w:val="normaltextrun"/>
-        </w:rPr>
-        <w:t>Mesa server</w:t>
-      </w:r>
-      <w:bookmarkEnd w:id="45"/>
-      <w:bookmarkEnd w:id="46"/>
-    </w:p>
-    <w:p>
-      <w:pPr>
-        <w:pStyle w:val="Listenabsatz"/>
+    </w:p>
+    <w:p>
+      <w:pPr>
+        <w:pStyle w:val="ListParagraph"/>
         <w:ind w:left="360"/>
       </w:pPr>
       <w:r>
@@ -11748,8 +11910,17 @@
           <w:i/>
           <w:iCs/>
         </w:rPr>
-        <w:t>mesa runserver</w:t>
-      </w:r>
+        <w:t xml:space="preserve">mesa </w:t>
+      </w:r>
+      <w:proofErr w:type="spellStart"/>
+      <w:r>
+        <w:rPr>
+          <w:i/>
+          <w:iCs/>
+        </w:rPr>
+        <w:t>runserver</w:t>
+      </w:r>
+      <w:proofErr w:type="spellEnd"/>
       <w:r>
         <w:t xml:space="preserve">. In this case, various model parameters can be set using the GUI controls and the simulation can be stopped/started or stepped through step-by-step. </w:t>
       </w:r>
@@ -11765,43 +11936,44 @@
         </w:r>
       </w:hyperlink>
       <w:r>
-        <w:t xml:space="preserve">. Importantly, this is where the network visualization can be switched on or off. This is desirable because for large simulations (i.e. many workers) the </w:t>
-      </w:r>
-      <w:r>
+        <w:t>. Importantly, this is where the network visualization can be switched on or off. This is desirable because for large simulations (i.e. many workers) the network visualization slows the simulation down by having the re-compute the node layouts on each timestep.</w:t>
+      </w:r>
+    </w:p>
+    <w:p/>
+    <w:p>
+      <w:pPr>
+        <w:pStyle w:val="Heading3"/>
+        <w:rPr>
+          <w:rStyle w:val="normaltextrun"/>
+        </w:rPr>
+      </w:pPr>
+      <w:bookmarkStart w:id="43" w:name="_Ref70055660"/>
+      <w:bookmarkStart w:id="44" w:name="_Toc70167025"/>
+      <w:proofErr w:type="spellStart"/>
+      <w:r>
+        <w:rPr>
+          <w:rStyle w:val="normaltextrun"/>
+        </w:rPr>
         <w:lastRenderedPageBreak/>
-        <w:t>network visualization slows the simulation down by having the re-compute the node layouts on each timestep.</w:t>
-      </w:r>
-    </w:p>
-    <w:p/>
-    <w:p>
-      <w:pPr>
-        <w:pStyle w:val="berschrift3"/>
-        <w:rPr>
-          <w:rStyle w:val="normaltextrun"/>
-        </w:rPr>
-      </w:pPr>
-      <w:bookmarkStart w:id="47" w:name="_Ref70055660"/>
-      <w:bookmarkStart w:id="48" w:name="_Toc70167025"/>
-      <w:r>
-        <w:rPr>
-          <w:rStyle w:val="normaltextrun"/>
-        </w:rPr>
         <w:t>DataCollector</w:t>
       </w:r>
-      <w:bookmarkEnd w:id="47"/>
-      <w:bookmarkEnd w:id="48"/>
+      <w:bookmarkEnd w:id="43"/>
+      <w:bookmarkEnd w:id="44"/>
+      <w:proofErr w:type="spellEnd"/>
     </w:p>
     <w:p>
       <w:r>
         <w:t xml:space="preserve">The class </w:t>
       </w:r>
       <w:hyperlink r:id="rId38" w:history="1">
+        <w:proofErr w:type="spellStart"/>
         <w:r>
           <w:rPr>
             <w:rStyle w:val="Hyperlink"/>
           </w:rPr>
           <w:t>SSDataCollector</w:t>
         </w:r>
+        <w:proofErr w:type="spellEnd"/>
       </w:hyperlink>
       <w:r>
         <w:t xml:space="preserve"> is a subclass of the </w:t>
@@ -11821,7 +11993,15 @@
         </w:r>
       </w:hyperlink>
       <w:r>
-        <w:t xml:space="preserve"> and is used to track model-, worker- and project- level variables throughout the simulation. These tracked variables can be accessed at any time using the Mesa.DataCollector </w:t>
+        <w:t xml:space="preserve"> and is used to track model-, worker- and project- level variables throughout the simulation. These tracked variables can be accessed at any time using the </w:t>
+      </w:r>
+      <w:proofErr w:type="spellStart"/>
+      <w:r>
+        <w:t>Mesa.DataCollector</w:t>
+      </w:r>
+      <w:proofErr w:type="spellEnd"/>
+      <w:r>
+        <w:t xml:space="preserve"> </w:t>
       </w:r>
       <w:r>
         <w:rPr>
@@ -11836,19 +12016,19 @@
     </w:p>
     <w:p>
       <w:pPr>
-        <w:pStyle w:val="berschrift3"/>
+        <w:pStyle w:val="Heading3"/>
         <w:rPr>
           <w:rStyle w:val="eop"/>
         </w:rPr>
       </w:pPr>
-      <w:bookmarkStart w:id="49" w:name="_Toc70167026"/>
+      <w:bookmarkStart w:id="45" w:name="_Toc70167026"/>
       <w:r>
         <w:rPr>
           <w:rStyle w:val="normaltextrun"/>
         </w:rPr>
         <w:t>Running as a script</w:t>
       </w:r>
-      <w:bookmarkEnd w:id="49"/>
+      <w:bookmarkEnd w:id="45"/>
       <w:r>
         <w:rPr>
           <w:rStyle w:val="eop"/>
@@ -11871,12 +12051,21 @@
       <w:r>
         <w:t xml:space="preserve"> can be used to run the simulation for a set number of timesteps. In this case, the projects are saved to disk at the end of the </w:t>
       </w:r>
+      <w:proofErr w:type="spellStart"/>
       <w:r>
         <w:rPr>
           <w:i/>
           <w:iCs/>
         </w:rPr>
-        <w:t>run_model()</w:t>
+        <w:t>run_model</w:t>
+      </w:r>
+      <w:proofErr w:type="spellEnd"/>
+      <w:r>
+        <w:rPr>
+          <w:i/>
+          <w:iCs/>
+        </w:rPr>
+        <w:t>()</w:t>
       </w:r>
       <w:r>
         <w:t xml:space="preserve"> method (if that functionality is activated in the config file) and the data collection variables can be saved to disk by the script. As standard, output data is saved to the local directory </w:t>
@@ -11886,8 +12075,16 @@
           <w:rPr>
             <w:rStyle w:val="Hyperlink"/>
           </w:rPr>
-          <w:t>/simulation_io</w:t>
+          <w:t>/</w:t>
         </w:r>
+        <w:proofErr w:type="spellStart"/>
+        <w:r>
+          <w:rPr>
+            <w:rStyle w:val="Hyperlink"/>
+          </w:rPr>
+          <w:t>simulation_io</w:t>
+        </w:r>
+        <w:proofErr w:type="spellEnd"/>
       </w:hyperlink>
       <w:r>
         <w:t xml:space="preserve">. Only sample data is included in this directory in the git repository in order to keep the repository size down. </w:t>
@@ -11895,12 +12092,12 @@
     </w:p>
     <w:p>
       <w:pPr>
-        <w:pStyle w:val="berschrift2"/>
+        <w:pStyle w:val="Heading2"/>
         <w:rPr>
           <w:lang w:val="en-GB"/>
         </w:rPr>
       </w:pPr>
-      <w:bookmarkStart w:id="50" w:name="_Toc70167027"/>
+      <w:bookmarkStart w:id="46" w:name="_Toc70167027"/>
       <w:r>
         <w:rPr>
           <w:lang w:val="en-GB"/>
@@ -11919,7 +12116,7 @@
         </w:rPr>
         <w:t>potheses</w:t>
       </w:r>
-      <w:bookmarkEnd w:id="50"/>
+      <w:bookmarkEnd w:id="46"/>
     </w:p>
     <w:p>
       <w:pPr>
@@ -11946,22 +12143,16 @@
         <w:rPr>
           <w:lang w:val="en-GB"/>
         </w:rPr>
-        <w:t>. We found that the model did produce the hypothesised behaviour, although in some cases the effect sizes were smaller or more subtle than expected</w:t>
-      </w:r>
-      <w:commentRangeStart w:id="51"/>
-      <w:r>
-        <w:rPr>
-          <w:lang w:val="en-GB"/>
-        </w:rPr>
-        <w:t>. (Note that the simulated data that is required to run this analysis notebook is not included in the GitHub repository and must be requested separately.)</w:t>
-      </w:r>
-      <w:commentRangeEnd w:id="51"/>
-      <w:r>
-        <w:rPr>
-          <w:rStyle w:val="Kommentarzeichen"/>
-        </w:rPr>
-        <w:commentReference w:id="51"/>
-      </w:r>
+        <w:t xml:space="preserve">. We found that the model did produce the hypothesised behaviour, although in some cases the effect sizes were smaller or more subtle than expected. </w:t>
+      </w:r>
+      <w:del w:id="47" w:author="Chris McWilliams" w:date="2021-04-30T08:26:00Z">
+        <w:r>
+          <w:rPr>
+            <w:lang w:val="en-GB"/>
+          </w:rPr>
+          <w:delText>(Note that the simulated data that is required to run this analysis notebook is not included in the GitHub repository and must be requested separately.)</w:delText>
+        </w:r>
+      </w:del>
     </w:p>
     <w:p>
       <w:pPr>
@@ -12123,7 +12314,6 @@
         <w:rPr>
           <w:highlight w:val="white"/>
         </w:rPr>
-        <w:lastRenderedPageBreak/>
         <w:t>Budgetary flexibility pays off (higher budget) in terms of higher project success rates</w:t>
       </w:r>
     </w:p>
@@ -12241,6 +12431,7 @@
         <w:rPr>
           <w:highlight w:val="white"/>
         </w:rPr>
+        <w:lastRenderedPageBreak/>
         <w:t>Too much slack in the system will increase turn-over (i.e., too many workers are not engaged in projects or trainings, the median skill level drops and workers get replaced)</w:t>
       </w:r>
     </w:p>
@@ -12331,7 +12522,21 @@
         <w:rPr>
           <w:highlight w:val="white"/>
         </w:rPr>
-        <w:t>See (i) but for training of</w:t>
+        <w:t>See (</w:t>
+      </w:r>
+      <w:proofErr w:type="spellStart"/>
+      <w:r>
+        <w:rPr>
+          <w:highlight w:val="white"/>
+        </w:rPr>
+        <w:t>i</w:t>
+      </w:r>
+      <w:proofErr w:type="spellEnd"/>
+      <w:r>
+        <w:rPr>
+          <w:highlight w:val="white"/>
+        </w:rPr>
+        <w:t>) but for training of</w:t>
       </w:r>
       <w:r>
         <w:rPr>
@@ -12496,24 +12701,24 @@
       </w:r>
     </w:p>
     <w:p>
-      <w:bookmarkStart w:id="52" w:name="_fji1h4pwbz1" w:colFirst="0" w:colLast="0"/>
-      <w:bookmarkEnd w:id="52"/>
-    </w:p>
-    <w:p>
-      <w:pPr>
-        <w:pStyle w:val="berschrift2"/>
+      <w:bookmarkStart w:id="48" w:name="_fji1h4pwbz1" w:colFirst="0" w:colLast="0"/>
+      <w:bookmarkEnd w:id="48"/>
+    </w:p>
+    <w:p>
+      <w:pPr>
+        <w:pStyle w:val="Heading2"/>
         <w:rPr>
           <w:lang w:val="en-GB"/>
         </w:rPr>
       </w:pPr>
-      <w:bookmarkStart w:id="53" w:name="_Toc70167028"/>
+      <w:bookmarkStart w:id="49" w:name="_Toc70167028"/>
       <w:r>
         <w:rPr>
           <w:lang w:val="en-GB"/>
         </w:rPr>
         <w:t>Extensions</w:t>
       </w:r>
-      <w:bookmarkEnd w:id="53"/>
+      <w:bookmarkEnd w:id="49"/>
     </w:p>
     <w:p>
       <w:pPr>
@@ -12536,7 +12741,6 @@
         <w:spacing w:before="0" w:after="0"/>
       </w:pPr>
       <w:r>
-        <w:lastRenderedPageBreak/>
         <w:t xml:space="preserve">Remove the smart algorithm, i.e., not allowing for the required project skills to be smartly chosen by an ML powered algorithm. Doing so adds stochasticity around the project success probability, </w:t>
       </w:r>
       <w:r>
@@ -12621,6 +12825,7 @@
         <w:spacing w:before="0" w:after="0"/>
       </w:pPr>
       <w:r>
+        <w:lastRenderedPageBreak/>
         <w:t>Training of a skill can be randomized, i.e., a random skill of the 5 skills is trained [currently: priority skills are trained when a particular worker’s level is below medium]</w:t>
       </w:r>
     </w:p>
@@ -12729,7 +12934,6 @@
         <w:spacing w:before="0" w:after="0"/>
       </w:pPr>
       <w:r>
-        <w:lastRenderedPageBreak/>
         <w:t>Add stochasticity to r(dt) departmental workload requirement [currently: departmental workload requirement is deterministic]</w:t>
       </w:r>
     </w:p>
@@ -12826,7 +13030,19 @@
         <w:spacing w:before="0" w:after="0"/>
       </w:pPr>
       <w:r>
-        <w:t>Simulation of “shocks” to the system, i.e., introduction of a large high priority-high stake (“all hands on deck”) project (modelled, e.g., as the introduction of 10 new projects all with the same project requirements, and putting all workers on status “idle”) and analyse how those shock waves have knock-on effects on the remaining 50 projects in order to understand the fragility of the organization [currently: no exogenous shocks are modelled]</w:t>
+        <w:t xml:space="preserve">Simulation of “shocks” to the system, i.e., introduction of a large high priority-high stake (“all hands on deck”) project (modelled, e.g., as the introduction of 10 new projects all with the same project requirements, and putting all workers on status “idle”) and </w:t>
+      </w:r>
+      <w:proofErr w:type="spellStart"/>
+      <w:r>
+        <w:t>analyse</w:t>
+      </w:r>
+      <w:proofErr w:type="spellEnd"/>
+      <w:r>
+        <w:t xml:space="preserve"> how those shock </w:t>
+      </w:r>
+      <w:r>
+        <w:lastRenderedPageBreak/>
+        <w:t>waves have knock-on effects on the remaining 50 projects in order to understand the fragility of the organization [currently: no exogenous shocks are modelled]</w:t>
       </w:r>
     </w:p>
     <w:p>
@@ -12898,7 +13114,6 @@
         <w:spacing w:before="0"/>
       </w:pPr>
       <w:r>
-        <w:lastRenderedPageBreak/>
         <w:t>Allow training triggers to change, i.e., instead of training being triggered by being below median for the top priority skills, it could be below first or fourth quartile [currently: trigger is set to median]</w:t>
       </w:r>
     </w:p>
@@ -12915,26 +13130,26 @@
           <w:lang w:val="en-US"/>
         </w:rPr>
       </w:pPr>
-      <w:bookmarkStart w:id="54" w:name="_mtfsk9h4eqfg" w:colFirst="0" w:colLast="0"/>
-      <w:bookmarkStart w:id="55" w:name="_ir8hpirpkftp" w:colFirst="0" w:colLast="0"/>
-      <w:bookmarkStart w:id="56" w:name="_ihgt37gk11jt" w:colFirst="0" w:colLast="0"/>
-      <w:bookmarkStart w:id="57" w:name="_yxjvfgvryas3" w:colFirst="0" w:colLast="0"/>
-      <w:bookmarkStart w:id="58" w:name="_m8odw3ckdiyo" w:colFirst="0" w:colLast="0"/>
-      <w:bookmarkStart w:id="59" w:name="_q35aqzuxhzl" w:colFirst="0" w:colLast="0"/>
-      <w:bookmarkStart w:id="60" w:name="_dmkcra98kubd" w:colFirst="0" w:colLast="0"/>
-      <w:bookmarkStart w:id="61" w:name="_av4ndg8dzrf8" w:colFirst="0" w:colLast="0"/>
-      <w:bookmarkStart w:id="62" w:name="_d3x5o4gefyhh" w:colFirst="0" w:colLast="0"/>
-      <w:bookmarkStart w:id="63" w:name="_mxw0twoe75gi" w:colFirst="0" w:colLast="0"/>
+      <w:bookmarkStart w:id="50" w:name="_mtfsk9h4eqfg" w:colFirst="0" w:colLast="0"/>
+      <w:bookmarkStart w:id="51" w:name="_ir8hpirpkftp" w:colFirst="0" w:colLast="0"/>
+      <w:bookmarkStart w:id="52" w:name="_ihgt37gk11jt" w:colFirst="0" w:colLast="0"/>
+      <w:bookmarkStart w:id="53" w:name="_yxjvfgvryas3" w:colFirst="0" w:colLast="0"/>
+      <w:bookmarkStart w:id="54" w:name="_m8odw3ckdiyo" w:colFirst="0" w:colLast="0"/>
+      <w:bookmarkStart w:id="55" w:name="_q35aqzuxhzl" w:colFirst="0" w:colLast="0"/>
+      <w:bookmarkStart w:id="56" w:name="_dmkcra98kubd" w:colFirst="0" w:colLast="0"/>
+      <w:bookmarkStart w:id="57" w:name="_av4ndg8dzrf8" w:colFirst="0" w:colLast="0"/>
+      <w:bookmarkStart w:id="58" w:name="_d3x5o4gefyhh" w:colFirst="0" w:colLast="0"/>
+      <w:bookmarkStart w:id="59" w:name="_mxw0twoe75gi" w:colFirst="0" w:colLast="0"/>
+      <w:bookmarkEnd w:id="50"/>
+      <w:bookmarkEnd w:id="51"/>
+      <w:bookmarkEnd w:id="52"/>
+      <w:bookmarkEnd w:id="53"/>
       <w:bookmarkEnd w:id="54"/>
       <w:bookmarkEnd w:id="55"/>
       <w:bookmarkEnd w:id="56"/>
       <w:bookmarkEnd w:id="57"/>
       <w:bookmarkEnd w:id="58"/>
       <w:bookmarkEnd w:id="59"/>
-      <w:bookmarkEnd w:id="60"/>
-      <w:bookmarkEnd w:id="61"/>
-      <w:bookmarkEnd w:id="62"/>
-      <w:bookmarkEnd w:id="63"/>
     </w:p>
     <w:sectPr>
       <w:headerReference w:type="even" r:id="rId44"/>
@@ -12955,146 +13170,67 @@
 
 <file path=word/comments.xml><?xml version="1.0" encoding="utf-8"?>
 <w:comments xmlns:wpc="http://schemas.microsoft.com/office/word/2010/wordprocessingCanvas" xmlns:cx="http://schemas.microsoft.com/office/drawing/2014/chartex" xmlns:cx1="http://schemas.microsoft.com/office/drawing/2015/9/8/chartex" xmlns:cx2="http://schemas.microsoft.com/office/drawing/2015/10/21/chartex" xmlns:cx3="http://schemas.microsoft.com/office/drawing/2016/5/9/chartex" xmlns:cx4="http://schemas.microsoft.com/office/drawing/2016/5/10/chartex" xmlns:cx5="http://schemas.microsoft.com/office/drawing/2016/5/11/chartex" xmlns:cx6="http://schemas.microsoft.com/office/drawing/2016/5/12/chartex" xmlns:cx7="http://schemas.microsoft.com/office/drawing/2016/5/13/chartex" xmlns:cx8="http://schemas.microsoft.com/office/drawing/2016/5/14/chartex" xmlns:mc="http://schemas.openxmlformats.org/markup-compatibility/2006" xmlns:aink="http://schemas.microsoft.com/office/drawing/2016/ink" xmlns:am3d="http://schemas.microsoft.com/office/drawing/2017/model3d" xmlns:o="urn:schemas-microsoft-com:office:office" xmlns:r="http://schemas.openxmlformats.org/officeDocument/2006/relationships" xmlns:m="http://schemas.openxmlformats.org/officeDocument/2006/math" xmlns:v="urn:schemas-microsoft-com:vml" xmlns:wp14="http://schemas.microsoft.com/office/word/2010/wordprocessingDrawing" xmlns:wp="http://schemas.openxmlformats.org/drawingml/2006/wordprocessingDrawing" xmlns:w10="urn:schemas-microsoft-com:office:word" xmlns:w="http://schemas.openxmlformats.org/wordprocessingml/2006/main" xmlns:w14="http://schemas.microsoft.com/office/word/2010/wordml" xmlns:w15="http://schemas.microsoft.com/office/word/2012/wordml" xmlns:w16cex="http://schemas.microsoft.com/office/word/2018/wordml/cex" xmlns:w16cid="http://schemas.microsoft.com/office/word/2016/wordml/cid" xmlns:w16="http://schemas.microsoft.com/office/word/2018/wordml" xmlns:w16sdtdh="http://schemas.microsoft.com/office/word/2020/wordml/sdtdatahash" xmlns:w16se="http://schemas.microsoft.com/office/word/2015/wordml/symex" xmlns:wpg="http://schemas.microsoft.com/office/word/2010/wordprocessingGroup" xmlns:wpi="http://schemas.microsoft.com/office/word/2010/wordprocessingInk" xmlns:wne="http://schemas.microsoft.com/office/word/2006/wordml" xmlns:wps="http://schemas.microsoft.com/office/word/2010/wordprocessingShape" mc:Ignorable="w14 w15 w16se w16cid w16 w16cex w16sdtdh wp14">
-  <w:comment w:id="15" w:author="Chris McWilliams" w:date="2021-04-24T14:09:00Z" w:initials="CM">
-    <w:p>
-      <w:pPr>
-        <w:pStyle w:val="Kommentartext"/>
-      </w:pPr>
-      <w:r>
-        <w:rPr>
-          <w:rStyle w:val="Kommentarzeichen"/>
+  <w:comment w:id="21" w:author="Michael Christen" w:date="2021-04-29T07:55:00Z" w:initials="MC">
+    <w:p>
+      <w:pPr>
+        <w:pStyle w:val="CommentText"/>
+      </w:pPr>
+      <w:r>
+        <w:rPr>
+          <w:rStyle w:val="CommentReference"/>
         </w:rPr>
         <w:annotationRef/>
       </w:r>
       <w:r>
-        <w:t>This is not hard coded into the model (although under current parameters it holds).</w:t>
+        <w:t xml:space="preserve">I don’t understand the significance of the “leaders list”. Isn’t a leader simply a worker that has been assigned to work on a project? </w:t>
       </w:r>
     </w:p>
   </w:comment>
-  <w:comment w:id="16" w:author="Michael Christen" w:date="2021-04-29T07:48:00Z" w:initials="MC">
-    <w:p>
-      <w:pPr>
-        <w:pStyle w:val="Kommentartext"/>
-      </w:pPr>
-      <w:r>
-        <w:rPr>
-          <w:rStyle w:val="Kommentarzeichen"/>
+  <w:comment w:id="28" w:author="Chris McWilliams" w:date="2021-04-24T16:03:00Z" w:initials="CM">
+    <w:p>
+      <w:pPr>
+        <w:pStyle w:val="CommentText"/>
+      </w:pPr>
+      <w:r>
+        <w:rPr>
+          <w:rStyle w:val="CommentReference"/>
         </w:rPr>
         <w:annotationRef/>
       </w:r>
       <w:r>
-        <w:t>Agreed. I would leave the sentence unchanged.</w:t>
+        <w:t xml:space="preserve">Somehow I missed this – currently the social network just records the number of successful collaborations between each pair of workers. But I can change this if needed.  </w:t>
       </w:r>
     </w:p>
   </w:comment>
-  <w:comment w:id="24" w:author="Michael Christen" w:date="2021-04-29T07:55:00Z" w:initials="MC">
-    <w:p>
-      <w:pPr>
-        <w:pStyle w:val="Kommentartext"/>
-      </w:pPr>
-      <w:r>
-        <w:rPr>
-          <w:rStyle w:val="Kommentarzeichen"/>
+  <w:comment w:id="29" w:author="Michael Christen" w:date="2021-04-29T07:58:00Z" w:initials="MC">
+    <w:p>
+      <w:pPr>
+        <w:pStyle w:val="CommentText"/>
+      </w:pPr>
+      <w:r>
+        <w:rPr>
+          <w:rStyle w:val="CommentReference"/>
         </w:rPr>
         <w:annotationRef/>
       </w:r>
       <w:r>
-        <w:t xml:space="preserve">I don’t understand the significance of the “leaders list”. Isn’t a leader simply a worker that has been assigned to work on a project? </w:t>
+        <w:t xml:space="preserve">That’s fine. We can move the reciprocal ratings to the extensions. When you say that you record the number of successful projects between each pair of workers, you are referring to an absolute number and also to the percentage of total projects, right? </w:t>
       </w:r>
     </w:p>
   </w:comment>
-  <w:comment w:id="29" w:author="Chris McWilliams" w:date="2021-04-24T16:03:00Z" w:initials="CM">
-    <w:p>
-      <w:pPr>
-        <w:pStyle w:val="Kommentartext"/>
-      </w:pPr>
-      <w:r>
-        <w:rPr>
-          <w:rStyle w:val="Kommentarzeichen"/>
+  <w:comment w:id="30" w:author="Chris McWilliams" w:date="2021-04-30T08:24:00Z" w:initials="CM">
+    <w:p>
+      <w:pPr>
+        <w:pStyle w:val="CommentText"/>
+      </w:pPr>
+      <w:r>
+        <w:rPr>
+          <w:rStyle w:val="CommentReference"/>
         </w:rPr>
         <w:annotationRef/>
       </w:r>
       <w:r>
-        <w:t xml:space="preserve">Somehow I missed this – currently the social network just records the number of successful collaborations between each pair of workers. But I can change this if needed.  </w:t>
-      </w:r>
-    </w:p>
-  </w:comment>
-  <w:comment w:id="30" w:author="Michael Christen" w:date="2021-04-29T07:58:00Z" w:initials="MC">
-    <w:p>
-      <w:pPr>
-        <w:pStyle w:val="Kommentartext"/>
-      </w:pPr>
-      <w:r>
-        <w:rPr>
-          <w:rStyle w:val="Kommentarzeichen"/>
-        </w:rPr>
-        <w:annotationRef/>
-      </w:r>
-      <w:r>
-        <w:t xml:space="preserve">That’s fine. We can move the reciprocal ratings to the extensions. When you say that you record the number of successful projects between each pair of workers, you are referring to an absolute number and also to the percentage of total projects, right? </w:t>
-      </w:r>
-    </w:p>
-  </w:comment>
-  <w:comment w:id="34" w:author="Chris McWilliams" w:date="2021-04-25T08:43:00Z" w:initials="CM">
-    <w:p>
-      <w:pPr>
-        <w:pStyle w:val="Kommentartext"/>
-      </w:pPr>
-      <w:r>
-        <w:rPr>
-          <w:rStyle w:val="Kommentarzeichen"/>
-        </w:rPr>
-        <w:annotationRef/>
-      </w:r>
-      <w:r>
-        <w:t>Should I add this constraint to the model?</w:t>
-      </w:r>
-    </w:p>
-  </w:comment>
-  <w:comment w:id="35" w:author="Michael Christen" w:date="2021-04-29T08:02:00Z" w:initials="MC">
-    <w:p>
-      <w:pPr>
-        <w:pStyle w:val="Kommentartext"/>
-      </w:pPr>
-      <w:r>
-        <w:rPr>
-          <w:rStyle w:val="Kommentarzeichen"/>
-        </w:rPr>
-        <w:annotationRef/>
-      </w:r>
-      <w:r>
-        <w:t xml:space="preserve">We can take this out. The maximum of concurrent project assignments per worker is 10. </w:t>
-      </w:r>
-    </w:p>
-  </w:comment>
-  <w:comment w:id="51" w:author="Michael Christen" w:date="2021-04-29T08:07:00Z" w:initials="MC">
-    <w:p>
-      <w:pPr>
-        <w:pStyle w:val="Kommentartext"/>
-      </w:pPr>
-      <w:r>
-        <w:rPr>
-          <w:rStyle w:val="Kommentarzeichen"/>
-        </w:rPr>
-        <w:annotationRef/>
-      </w:r>
-      <w:r>
-        <w:t xml:space="preserve">What speaks against including the </w:t>
-      </w:r>
-      <w:r>
-        <w:t>simulation</w:t>
-      </w:r>
-      <w:r>
-        <w:t xml:space="preserve"> data required to run the </w:t>
-      </w:r>
-      <w:r>
-        <w:t>hypotheses</w:t>
-      </w:r>
-      <w:r>
-        <w:t xml:space="preserve"> notebook </w:t>
-      </w:r>
-      <w:r>
-        <w:t xml:space="preserve">in the GitHub repo? </w:t>
+        <w:t>It records a count of how many projects out of the last N were successful, where N is set in the config (default value 4).</w:t>
       </w:r>
     </w:p>
   </w:comment>
@@ -13103,40 +13239,28 @@
 
 <file path=word/commentsExtended.xml><?xml version="1.0" encoding="utf-8"?>
 <w15:commentsEx xmlns:wpc="http://schemas.microsoft.com/office/word/2010/wordprocessingCanvas" xmlns:cx="http://schemas.microsoft.com/office/drawing/2014/chartex" xmlns:cx1="http://schemas.microsoft.com/office/drawing/2015/9/8/chartex" xmlns:cx2="http://schemas.microsoft.com/office/drawing/2015/10/21/chartex" xmlns:cx3="http://schemas.microsoft.com/office/drawing/2016/5/9/chartex" xmlns:cx4="http://schemas.microsoft.com/office/drawing/2016/5/10/chartex" xmlns:cx5="http://schemas.microsoft.com/office/drawing/2016/5/11/chartex" xmlns:cx6="http://schemas.microsoft.com/office/drawing/2016/5/12/chartex" xmlns:cx7="http://schemas.microsoft.com/office/drawing/2016/5/13/chartex" xmlns:cx8="http://schemas.microsoft.com/office/drawing/2016/5/14/chartex" xmlns:mc="http://schemas.openxmlformats.org/markup-compatibility/2006" xmlns:aink="http://schemas.microsoft.com/office/drawing/2016/ink" xmlns:am3d="http://schemas.microsoft.com/office/drawing/2017/model3d" xmlns:o="urn:schemas-microsoft-com:office:office" xmlns:r="http://schemas.openxmlformats.org/officeDocument/2006/relationships" xmlns:m="http://schemas.openxmlformats.org/officeDocument/2006/math" xmlns:v="urn:schemas-microsoft-com:vml" xmlns:wp14="http://schemas.microsoft.com/office/word/2010/wordprocessingDrawing" xmlns:wp="http://schemas.openxmlformats.org/drawingml/2006/wordprocessingDrawing" xmlns:w10="urn:schemas-microsoft-com:office:word" xmlns:w="http://schemas.openxmlformats.org/wordprocessingml/2006/main" xmlns:w14="http://schemas.microsoft.com/office/word/2010/wordml" xmlns:w15="http://schemas.microsoft.com/office/word/2012/wordml" xmlns:w16cex="http://schemas.microsoft.com/office/word/2018/wordml/cex" xmlns:w16cid="http://schemas.microsoft.com/office/word/2016/wordml/cid" xmlns:w16="http://schemas.microsoft.com/office/word/2018/wordml" xmlns:w16sdtdh="http://schemas.microsoft.com/office/word/2020/wordml/sdtdatahash" xmlns:w16se="http://schemas.microsoft.com/office/word/2015/wordml/symex" xmlns:wpg="http://schemas.microsoft.com/office/word/2010/wordprocessingGroup" xmlns:wpi="http://schemas.microsoft.com/office/word/2010/wordprocessingInk" xmlns:wne="http://schemas.microsoft.com/office/word/2006/wordml" xmlns:wps="http://schemas.microsoft.com/office/word/2010/wordprocessingShape" mc:Ignorable="w14 w15 w16se w16cid w16 w16cex w16sdtdh wp14">
-  <w15:commentEx w15:paraId="07560ADF" w15:done="0"/>
-  <w15:commentEx w15:paraId="14069694" w15:paraIdParent="07560ADF" w15:done="0"/>
   <w15:commentEx w15:paraId="553A1DF4" w15:done="0"/>
   <w15:commentEx w15:paraId="3378F12C" w15:done="0"/>
   <w15:commentEx w15:paraId="7906E975" w15:paraIdParent="3378F12C" w15:done="0"/>
-  <w15:commentEx w15:paraId="0B864960" w15:done="0"/>
-  <w15:commentEx w15:paraId="3BBD3E54" w15:paraIdParent="0B864960" w15:done="0"/>
-  <w15:commentEx w15:paraId="6A502530" w15:done="0"/>
+  <w15:commentEx w15:paraId="1AFCF005" w15:paraIdParent="3378F12C" w15:done="0"/>
 </w15:commentsEx>
 </file>
 
 <file path=word/commentsExtensible.xml><?xml version="1.0" encoding="utf-8"?>
 <w16cex:commentsExtensible xmlns:wpc="http://schemas.microsoft.com/office/word/2010/wordprocessingCanvas" xmlns:cx="http://schemas.microsoft.com/office/drawing/2014/chartex" xmlns:cx1="http://schemas.microsoft.com/office/drawing/2015/9/8/chartex" xmlns:cx2="http://schemas.microsoft.com/office/drawing/2015/10/21/chartex" xmlns:cx3="http://schemas.microsoft.com/office/drawing/2016/5/9/chartex" xmlns:cx4="http://schemas.microsoft.com/office/drawing/2016/5/10/chartex" xmlns:cx5="http://schemas.microsoft.com/office/drawing/2016/5/11/chartex" xmlns:cx6="http://schemas.microsoft.com/office/drawing/2016/5/12/chartex" xmlns:cx7="http://schemas.microsoft.com/office/drawing/2016/5/13/chartex" xmlns:cx8="http://schemas.microsoft.com/office/drawing/2016/5/14/chartex" xmlns:mc="http://schemas.openxmlformats.org/markup-compatibility/2006" xmlns:aink="http://schemas.microsoft.com/office/drawing/2016/ink" xmlns:am3d="http://schemas.microsoft.com/office/drawing/2017/model3d" xmlns:o="urn:schemas-microsoft-com:office:office" xmlns:r="http://schemas.openxmlformats.org/officeDocument/2006/relationships" xmlns:m="http://schemas.openxmlformats.org/officeDocument/2006/math" xmlns:v="urn:schemas-microsoft-com:vml" xmlns:wp14="http://schemas.microsoft.com/office/word/2010/wordprocessingDrawing" xmlns:wp="http://schemas.openxmlformats.org/drawingml/2006/wordprocessingDrawing" xmlns:w10="urn:schemas-microsoft-com:office:word" xmlns:w="http://schemas.openxmlformats.org/wordprocessingml/2006/main" xmlns:w14="http://schemas.microsoft.com/office/word/2010/wordml" xmlns:w15="http://schemas.microsoft.com/office/word/2012/wordml" xmlns:w16cex="http://schemas.microsoft.com/office/word/2018/wordml/cex" xmlns:w16cid="http://schemas.microsoft.com/office/word/2016/wordml/cid" xmlns:w16="http://schemas.microsoft.com/office/word/2018/wordml" xmlns:w16sdtdh="http://schemas.microsoft.com/office/word/2020/wordml/sdtdatahash" xmlns:w16se="http://schemas.microsoft.com/office/word/2015/wordml/symex" xmlns:wpg="http://schemas.microsoft.com/office/word/2010/wordprocessingGroup" xmlns:wpi="http://schemas.microsoft.com/office/word/2010/wordprocessingInk" xmlns:wne="http://schemas.microsoft.com/office/word/2006/wordml" xmlns:wps="http://schemas.microsoft.com/office/word/2010/wordprocessingShape" mc:Ignorable="w14 w15 w16se w16cid w16 w16cex w16sdtdh wp14">
-  <w16cex:commentExtensible w16cex:durableId="242EA523" w16cex:dateUtc="2021-04-24T13:09:00Z"/>
-  <w16cex:commentExtensible w16cex:durableId="2434E35D" w16cex:dateUtc="2021-04-29T05:48:00Z"/>
   <w16cex:commentExtensible w16cex:durableId="2434E4FA" w16cex:dateUtc="2021-04-29T05:55:00Z"/>
   <w16cex:commentExtensible w16cex:durableId="242EBFC6" w16cex:dateUtc="2021-04-24T15:03:00Z"/>
   <w16cex:commentExtensible w16cex:durableId="2434E5C2" w16cex:dateUtc="2021-04-29T05:58:00Z"/>
-  <w16cex:commentExtensible w16cex:durableId="242FAA48" w16cex:dateUtc="2021-04-25T07:43:00Z"/>
-  <w16cex:commentExtensible w16cex:durableId="2434E680" w16cex:dateUtc="2021-04-29T06:02:00Z"/>
-  <w16cex:commentExtensible w16cex:durableId="2434E7A9" w16cex:dateUtc="2021-04-29T06:07:00Z"/>
+  <w16cex:commentExtensible w16cex:durableId="24363D2B" w16cex:dateUtc="2021-04-30T07:24:00Z"/>
 </w16cex:commentsExtensible>
 </file>
 
 <file path=word/commentsIds.xml><?xml version="1.0" encoding="utf-8"?>
 <w16cid:commentsIds xmlns:wpc="http://schemas.microsoft.com/office/word/2010/wordprocessingCanvas" xmlns:cx="http://schemas.microsoft.com/office/drawing/2014/chartex" xmlns:cx1="http://schemas.microsoft.com/office/drawing/2015/9/8/chartex" xmlns:cx2="http://schemas.microsoft.com/office/drawing/2015/10/21/chartex" xmlns:cx3="http://schemas.microsoft.com/office/drawing/2016/5/9/chartex" xmlns:cx4="http://schemas.microsoft.com/office/drawing/2016/5/10/chartex" xmlns:cx5="http://schemas.microsoft.com/office/drawing/2016/5/11/chartex" xmlns:cx6="http://schemas.microsoft.com/office/drawing/2016/5/12/chartex" xmlns:cx7="http://schemas.microsoft.com/office/drawing/2016/5/13/chartex" xmlns:cx8="http://schemas.microsoft.com/office/drawing/2016/5/14/chartex" xmlns:mc="http://schemas.openxmlformats.org/markup-compatibility/2006" xmlns:aink="http://schemas.microsoft.com/office/drawing/2016/ink" xmlns:am3d="http://schemas.microsoft.com/office/drawing/2017/model3d" xmlns:o="urn:schemas-microsoft-com:office:office" xmlns:r="http://schemas.openxmlformats.org/officeDocument/2006/relationships" xmlns:m="http://schemas.openxmlformats.org/officeDocument/2006/math" xmlns:v="urn:schemas-microsoft-com:vml" xmlns:wp14="http://schemas.microsoft.com/office/word/2010/wordprocessingDrawing" xmlns:wp="http://schemas.openxmlformats.org/drawingml/2006/wordprocessingDrawing" xmlns:w10="urn:schemas-microsoft-com:office:word" xmlns:w="http://schemas.openxmlformats.org/wordprocessingml/2006/main" xmlns:w14="http://schemas.microsoft.com/office/word/2010/wordml" xmlns:w15="http://schemas.microsoft.com/office/word/2012/wordml" xmlns:w16cex="http://schemas.microsoft.com/office/word/2018/wordml/cex" xmlns:w16cid="http://schemas.microsoft.com/office/word/2016/wordml/cid" xmlns:w16="http://schemas.microsoft.com/office/word/2018/wordml" xmlns:w16sdtdh="http://schemas.microsoft.com/office/word/2020/wordml/sdtdatahash" xmlns:w16se="http://schemas.microsoft.com/office/word/2015/wordml/symex" xmlns:wpg="http://schemas.microsoft.com/office/word/2010/wordprocessingGroup" xmlns:wpi="http://schemas.microsoft.com/office/word/2010/wordprocessingInk" xmlns:wne="http://schemas.microsoft.com/office/word/2006/wordml" xmlns:wps="http://schemas.microsoft.com/office/word/2010/wordprocessingShape" mc:Ignorable="w14 w15 w16se w16cid w16 w16cex w16sdtdh wp14">
-  <w16cid:commentId w16cid:paraId="07560ADF" w16cid:durableId="242EA523"/>
-  <w16cid:commentId w16cid:paraId="14069694" w16cid:durableId="2434E35D"/>
   <w16cid:commentId w16cid:paraId="553A1DF4" w16cid:durableId="2434E4FA"/>
   <w16cid:commentId w16cid:paraId="3378F12C" w16cid:durableId="242EBFC6"/>
   <w16cid:commentId w16cid:paraId="7906E975" w16cid:durableId="2434E5C2"/>
-  <w16cid:commentId w16cid:paraId="0B864960" w16cid:durableId="242FAA48"/>
-  <w16cid:commentId w16cid:paraId="3BBD3E54" w16cid:durableId="2434E680"/>
-  <w16cid:commentId w16cid:paraId="6A502530" w16cid:durableId="2434E7A9"/>
+  <w16cid:commentId w16cid:paraId="1AFCF005" w16cid:durableId="24363D2B"/>
 </w16cid:commentsIds>
 </file>
 
@@ -13169,7 +13293,7 @@
 <w:ftr xmlns:wpc="http://schemas.microsoft.com/office/word/2010/wordprocessingCanvas" xmlns:cx="http://schemas.microsoft.com/office/drawing/2014/chartex" xmlns:cx1="http://schemas.microsoft.com/office/drawing/2015/9/8/chartex" xmlns:cx2="http://schemas.microsoft.com/office/drawing/2015/10/21/chartex" xmlns:cx3="http://schemas.microsoft.com/office/drawing/2016/5/9/chartex" xmlns:cx4="http://schemas.microsoft.com/office/drawing/2016/5/10/chartex" xmlns:cx5="http://schemas.microsoft.com/office/drawing/2016/5/11/chartex" xmlns:cx6="http://schemas.microsoft.com/office/drawing/2016/5/12/chartex" xmlns:cx7="http://schemas.microsoft.com/office/drawing/2016/5/13/chartex" xmlns:cx8="http://schemas.microsoft.com/office/drawing/2016/5/14/chartex" xmlns:mc="http://schemas.openxmlformats.org/markup-compatibility/2006" xmlns:aink="http://schemas.microsoft.com/office/drawing/2016/ink" xmlns:am3d="http://schemas.microsoft.com/office/drawing/2017/model3d" xmlns:o="urn:schemas-microsoft-com:office:office" xmlns:r="http://schemas.openxmlformats.org/officeDocument/2006/relationships" xmlns:m="http://schemas.openxmlformats.org/officeDocument/2006/math" xmlns:v="urn:schemas-microsoft-com:vml" xmlns:wp14="http://schemas.microsoft.com/office/word/2010/wordprocessingDrawing" xmlns:wp="http://schemas.openxmlformats.org/drawingml/2006/wordprocessingDrawing" xmlns:w10="urn:schemas-microsoft-com:office:word" xmlns:w="http://schemas.openxmlformats.org/wordprocessingml/2006/main" xmlns:w14="http://schemas.microsoft.com/office/word/2010/wordml" xmlns:w15="http://schemas.microsoft.com/office/word/2012/wordml" xmlns:w16cex="http://schemas.microsoft.com/office/word/2018/wordml/cex" xmlns:w16cid="http://schemas.microsoft.com/office/word/2016/wordml/cid" xmlns:w16="http://schemas.microsoft.com/office/word/2018/wordml" xmlns:w16sdtdh="http://schemas.microsoft.com/office/word/2020/wordml/sdtdatahash" xmlns:w16se="http://schemas.microsoft.com/office/word/2015/wordml/symex" xmlns:wpg="http://schemas.microsoft.com/office/word/2010/wordprocessingGroup" xmlns:wpi="http://schemas.microsoft.com/office/word/2010/wordprocessingInk" xmlns:wne="http://schemas.microsoft.com/office/word/2006/wordml" xmlns:wps="http://schemas.microsoft.com/office/word/2010/wordprocessingShape" mc:Ignorable="w14 w15 w16se w16cid w16 w16cex w16sdtdh wp14">
   <w:p>
     <w:pPr>
-      <w:pStyle w:val="Fuzeile"/>
+      <w:pStyle w:val="Footer"/>
     </w:pPr>
   </w:p>
 </w:ftr>
@@ -13302,7 +13426,7 @@
 <w:hdr xmlns:wpc="http://schemas.microsoft.com/office/word/2010/wordprocessingCanvas" xmlns:cx="http://schemas.microsoft.com/office/drawing/2014/chartex" xmlns:cx1="http://schemas.microsoft.com/office/drawing/2015/9/8/chartex" xmlns:cx2="http://schemas.microsoft.com/office/drawing/2015/10/21/chartex" xmlns:cx3="http://schemas.microsoft.com/office/drawing/2016/5/9/chartex" xmlns:cx4="http://schemas.microsoft.com/office/drawing/2016/5/10/chartex" xmlns:cx5="http://schemas.microsoft.com/office/drawing/2016/5/11/chartex" xmlns:cx6="http://schemas.microsoft.com/office/drawing/2016/5/12/chartex" xmlns:cx7="http://schemas.microsoft.com/office/drawing/2016/5/13/chartex" xmlns:cx8="http://schemas.microsoft.com/office/drawing/2016/5/14/chartex" xmlns:mc="http://schemas.openxmlformats.org/markup-compatibility/2006" xmlns:aink="http://schemas.microsoft.com/office/drawing/2016/ink" xmlns:am3d="http://schemas.microsoft.com/office/drawing/2017/model3d" xmlns:o="urn:schemas-microsoft-com:office:office" xmlns:r="http://schemas.openxmlformats.org/officeDocument/2006/relationships" xmlns:m="http://schemas.openxmlformats.org/officeDocument/2006/math" xmlns:v="urn:schemas-microsoft-com:vml" xmlns:wp14="http://schemas.microsoft.com/office/word/2010/wordprocessingDrawing" xmlns:wp="http://schemas.openxmlformats.org/drawingml/2006/wordprocessingDrawing" xmlns:w10="urn:schemas-microsoft-com:office:word" xmlns:w="http://schemas.openxmlformats.org/wordprocessingml/2006/main" xmlns:w14="http://schemas.microsoft.com/office/word/2010/wordml" xmlns:w15="http://schemas.microsoft.com/office/word/2012/wordml" xmlns:w16cex="http://schemas.microsoft.com/office/word/2018/wordml/cex" xmlns:w16cid="http://schemas.microsoft.com/office/word/2016/wordml/cid" xmlns:w16="http://schemas.microsoft.com/office/word/2018/wordml" xmlns:w16sdtdh="http://schemas.microsoft.com/office/word/2020/wordml/sdtdatahash" xmlns:w16se="http://schemas.microsoft.com/office/word/2015/wordml/symex" xmlns:wpg="http://schemas.microsoft.com/office/word/2010/wordprocessingGroup" xmlns:wpi="http://schemas.microsoft.com/office/word/2010/wordprocessingInk" xmlns:wne="http://schemas.microsoft.com/office/word/2006/wordml" xmlns:wps="http://schemas.microsoft.com/office/word/2010/wordprocessingShape" mc:Ignorable="w14 w15 w16se w16cid w16 w16cex w16sdtdh wp14">
   <w:p>
     <w:pPr>
-      <w:pStyle w:val="Kopfzeile"/>
+      <w:pStyle w:val="Header"/>
     </w:pPr>
   </w:p>
 </w:hdr>
@@ -13312,7 +13436,7 @@
 <w:hdr xmlns:wpc="http://schemas.microsoft.com/office/word/2010/wordprocessingCanvas" xmlns:cx="http://schemas.microsoft.com/office/drawing/2014/chartex" xmlns:cx1="http://schemas.microsoft.com/office/drawing/2015/9/8/chartex" xmlns:cx2="http://schemas.microsoft.com/office/drawing/2015/10/21/chartex" xmlns:cx3="http://schemas.microsoft.com/office/drawing/2016/5/9/chartex" xmlns:cx4="http://schemas.microsoft.com/office/drawing/2016/5/10/chartex" xmlns:cx5="http://schemas.microsoft.com/office/drawing/2016/5/11/chartex" xmlns:cx6="http://schemas.microsoft.com/office/drawing/2016/5/12/chartex" xmlns:cx7="http://schemas.microsoft.com/office/drawing/2016/5/13/chartex" xmlns:cx8="http://schemas.microsoft.com/office/drawing/2016/5/14/chartex" xmlns:mc="http://schemas.openxmlformats.org/markup-compatibility/2006" xmlns:aink="http://schemas.microsoft.com/office/drawing/2016/ink" xmlns:am3d="http://schemas.microsoft.com/office/drawing/2017/model3d" xmlns:o="urn:schemas-microsoft-com:office:office" xmlns:r="http://schemas.openxmlformats.org/officeDocument/2006/relationships" xmlns:m="http://schemas.openxmlformats.org/officeDocument/2006/math" xmlns:v="urn:schemas-microsoft-com:vml" xmlns:wp14="http://schemas.microsoft.com/office/word/2010/wordprocessingDrawing" xmlns:wp="http://schemas.openxmlformats.org/drawingml/2006/wordprocessingDrawing" xmlns:w10="urn:schemas-microsoft-com:office:word" xmlns:w="http://schemas.openxmlformats.org/wordprocessingml/2006/main" xmlns:w14="http://schemas.microsoft.com/office/word/2010/wordml" xmlns:w15="http://schemas.microsoft.com/office/word/2012/wordml" xmlns:w16cex="http://schemas.microsoft.com/office/word/2018/wordml/cex" xmlns:w16cid="http://schemas.microsoft.com/office/word/2016/wordml/cid" xmlns:w16="http://schemas.microsoft.com/office/word/2018/wordml" xmlns:w16sdtdh="http://schemas.microsoft.com/office/word/2020/wordml/sdtdatahash" xmlns:w16se="http://schemas.microsoft.com/office/word/2015/wordml/symex" xmlns:wpg="http://schemas.microsoft.com/office/word/2010/wordprocessingGroup" xmlns:wpi="http://schemas.microsoft.com/office/word/2010/wordprocessingInk" xmlns:wne="http://schemas.microsoft.com/office/word/2006/wordml" xmlns:wps="http://schemas.microsoft.com/office/word/2010/wordprocessingShape" mc:Ignorable="w14 w15 w16se w16cid w16 w16cex w16sdtdh wp14">
   <w:p>
     <w:pPr>
-      <w:pStyle w:val="Kopfzeile"/>
+      <w:pStyle w:val="Header"/>
     </w:pPr>
   </w:p>
 </w:hdr>
@@ -14649,7 +14773,7 @@
     <w:lvl w:ilvl="0">
       <w:start w:val="1"/>
       <w:numFmt w:val="decimal"/>
-      <w:pStyle w:val="berschrift2"/>
+      <w:pStyle w:val="Heading2"/>
       <w:suff w:val="space"/>
       <w:lvlText w:val="%1."/>
       <w:lvlJc w:val="left"/>
@@ -14663,7 +14787,7 @@
     <w:lvl w:ilvl="1">
       <w:start w:val="1"/>
       <w:numFmt w:val="decimal"/>
-      <w:pStyle w:val="berschrift3"/>
+      <w:pStyle w:val="Heading3"/>
       <w:suff w:val="space"/>
       <w:lvlText w:val="%1.%2"/>
       <w:lvlJc w:val="left"/>
@@ -14677,7 +14801,7 @@
     <w:lvl w:ilvl="2">
       <w:start w:val="1"/>
       <w:numFmt w:val="decimal"/>
-      <w:pStyle w:val="berschrift4"/>
+      <w:pStyle w:val="Heading4"/>
       <w:suff w:val="space"/>
       <w:lvlText w:val="%1.%2.%3"/>
       <w:lvlJc w:val="left"/>
@@ -18514,11 +18638,11 @@
 
 <file path=word/people.xml><?xml version="1.0" encoding="utf-8"?>
 <w15:people xmlns:wpc="http://schemas.microsoft.com/office/word/2010/wordprocessingCanvas" xmlns:cx="http://schemas.microsoft.com/office/drawing/2014/chartex" xmlns:cx1="http://schemas.microsoft.com/office/drawing/2015/9/8/chartex" xmlns:cx2="http://schemas.microsoft.com/office/drawing/2015/10/21/chartex" xmlns:cx3="http://schemas.microsoft.com/office/drawing/2016/5/9/chartex" xmlns:cx4="http://schemas.microsoft.com/office/drawing/2016/5/10/chartex" xmlns:cx5="http://schemas.microsoft.com/office/drawing/2016/5/11/chartex" xmlns:cx6="http://schemas.microsoft.com/office/drawing/2016/5/12/chartex" xmlns:cx7="http://schemas.microsoft.com/office/drawing/2016/5/13/chartex" xmlns:cx8="http://schemas.microsoft.com/office/drawing/2016/5/14/chartex" xmlns:mc="http://schemas.openxmlformats.org/markup-compatibility/2006" xmlns:aink="http://schemas.microsoft.com/office/drawing/2016/ink" xmlns:am3d="http://schemas.microsoft.com/office/drawing/2017/model3d" xmlns:o="urn:schemas-microsoft-com:office:office" xmlns:r="http://schemas.openxmlformats.org/officeDocument/2006/relationships" xmlns:m="http://schemas.openxmlformats.org/officeDocument/2006/math" xmlns:v="urn:schemas-microsoft-com:vml" xmlns:wp14="http://schemas.microsoft.com/office/word/2010/wordprocessingDrawing" xmlns:wp="http://schemas.openxmlformats.org/drawingml/2006/wordprocessingDrawing" xmlns:w10="urn:schemas-microsoft-com:office:word" xmlns:w="http://schemas.openxmlformats.org/wordprocessingml/2006/main" xmlns:w14="http://schemas.microsoft.com/office/word/2010/wordml" xmlns:w15="http://schemas.microsoft.com/office/word/2012/wordml" xmlns:w16cex="http://schemas.microsoft.com/office/word/2018/wordml/cex" xmlns:w16cid="http://schemas.microsoft.com/office/word/2016/wordml/cid" xmlns:w16="http://schemas.microsoft.com/office/word/2018/wordml" xmlns:w16sdtdh="http://schemas.microsoft.com/office/word/2020/wordml/sdtdatahash" xmlns:w16se="http://schemas.microsoft.com/office/word/2015/wordml/symex" xmlns:wpg="http://schemas.microsoft.com/office/word/2010/wordprocessingGroup" xmlns:wpi="http://schemas.microsoft.com/office/word/2010/wordprocessingInk" xmlns:wne="http://schemas.microsoft.com/office/word/2006/wordml" xmlns:wps="http://schemas.microsoft.com/office/word/2010/wordprocessingShape" mc:Ignorable="w14 w15 w16se w16cid w16 w16cex w16sdtdh wp14">
+  <w15:person w15:author="Chris McWilliams">
+    <w15:presenceInfo w15:providerId="AD" w15:userId="S::cm1788@bristol.ac.uk::ed9aeaee-1eae-451b-be7f-1d390e6cf682"/>
+  </w15:person>
   <w15:person w15:author="Michael Christen">
     <w15:presenceInfo w15:providerId="Windows Live" w15:userId="a255244b69e15e4d"/>
-  </w15:person>
-  <w15:person w15:author="Chris McWilliams">
-    <w15:presenceInfo w15:providerId="AD" w15:userId="S::cm1788@bristol.ac.uk::ed9aeaee-1eae-451b-be7f-1d390e6cf682"/>
   </w15:person>
 </w15:people>
 </file>
@@ -18918,14 +19042,14 @@
     <w:lsdException w:name="Unresolved Mention" w:semiHidden="1" w:unhideWhenUsed="1"/>
     <w:lsdException w:name="Smart Link" w:semiHidden="1" w:unhideWhenUsed="1"/>
   </w:latentStyles>
-  <w:style w:type="paragraph" w:default="1" w:styleId="Standard">
+  <w:style w:type="paragraph" w:default="1" w:styleId="Normal">
     <w:name w:val="Normal"/>
     <w:qFormat/>
   </w:style>
-  <w:style w:type="paragraph" w:styleId="berschrift1">
+  <w:style w:type="paragraph" w:styleId="Heading1">
     <w:name w:val="heading 1"/>
-    <w:basedOn w:val="Standard"/>
-    <w:next w:val="Standard"/>
+    <w:basedOn w:val="Normal"/>
+    <w:next w:val="Normal"/>
     <w:uiPriority w:val="9"/>
     <w:qFormat/>
     <w:pPr>
@@ -18939,10 +19063,10 @@
       <w:szCs w:val="40"/>
     </w:rPr>
   </w:style>
-  <w:style w:type="paragraph" w:styleId="berschrift2">
+  <w:style w:type="paragraph" w:styleId="Heading2">
     <w:name w:val="heading 2"/>
-    <w:basedOn w:val="Standard"/>
-    <w:next w:val="Standard"/>
+    <w:basedOn w:val="Normal"/>
+    <w:next w:val="Normal"/>
     <w:uiPriority w:val="9"/>
     <w:unhideWhenUsed/>
     <w:qFormat/>
@@ -18961,10 +19085,10 @@
       <w:szCs w:val="28"/>
     </w:rPr>
   </w:style>
-  <w:style w:type="paragraph" w:styleId="berschrift3">
+  <w:style w:type="paragraph" w:styleId="Heading3">
     <w:name w:val="heading 3"/>
-    <w:basedOn w:val="Standard"/>
-    <w:next w:val="Standard"/>
+    <w:basedOn w:val="Normal"/>
+    <w:next w:val="Normal"/>
     <w:uiPriority w:val="9"/>
     <w:unhideWhenUsed/>
     <w:qFormat/>
@@ -18986,10 +19110,10 @@
       <w:szCs w:val="24"/>
     </w:rPr>
   </w:style>
-  <w:style w:type="paragraph" w:styleId="berschrift4">
+  <w:style w:type="paragraph" w:styleId="Heading4">
     <w:name w:val="heading 4"/>
-    <w:basedOn w:val="Standard"/>
-    <w:next w:val="Standard"/>
+    <w:basedOn w:val="Normal"/>
+    <w:next w:val="Normal"/>
     <w:uiPriority w:val="9"/>
     <w:unhideWhenUsed/>
     <w:qFormat/>
@@ -19009,10 +19133,10 @@
       <w:color w:val="666666"/>
     </w:rPr>
   </w:style>
-  <w:style w:type="paragraph" w:styleId="berschrift5">
+  <w:style w:type="paragraph" w:styleId="Heading5">
     <w:name w:val="heading 5"/>
-    <w:basedOn w:val="Standard"/>
-    <w:next w:val="Standard"/>
+    <w:basedOn w:val="Normal"/>
+    <w:next w:val="Normal"/>
     <w:uiPriority w:val="9"/>
     <w:unhideWhenUsed/>
     <w:qFormat/>
@@ -19028,10 +19152,10 @@
       <w:szCs w:val="22"/>
     </w:rPr>
   </w:style>
-  <w:style w:type="paragraph" w:styleId="berschrift6">
+  <w:style w:type="paragraph" w:styleId="Heading6">
     <w:name w:val="heading 6"/>
-    <w:basedOn w:val="Standard"/>
-    <w:next w:val="Standard"/>
+    <w:basedOn w:val="Normal"/>
+    <w:next w:val="Normal"/>
     <w:uiPriority w:val="9"/>
     <w:unhideWhenUsed/>
     <w:qFormat/>
@@ -19048,11 +19172,11 @@
       <w:szCs w:val="22"/>
     </w:rPr>
   </w:style>
-  <w:style w:type="paragraph" w:styleId="berschrift7">
+  <w:style w:type="paragraph" w:styleId="Heading7">
     <w:name w:val="heading 7"/>
-    <w:basedOn w:val="Standard"/>
-    <w:next w:val="Standard"/>
-    <w:link w:val="berschrift7Zchn"/>
+    <w:basedOn w:val="Normal"/>
+    <w:next w:val="Normal"/>
+    <w:link w:val="Heading7Char"/>
     <w:uiPriority w:val="9"/>
     <w:unhideWhenUsed/>
     <w:qFormat/>
@@ -19070,11 +19194,11 @@
       <w:color w:val="243F60" w:themeColor="accent1" w:themeShade="7F"/>
     </w:rPr>
   </w:style>
-  <w:style w:type="paragraph" w:styleId="berschrift8">
+  <w:style w:type="paragraph" w:styleId="Heading8">
     <w:name w:val="heading 8"/>
-    <w:basedOn w:val="Standard"/>
-    <w:next w:val="Standard"/>
-    <w:link w:val="berschrift8Zchn"/>
+    <w:basedOn w:val="Normal"/>
+    <w:next w:val="Normal"/>
+    <w:link w:val="Heading8Char"/>
     <w:uiPriority w:val="9"/>
     <w:unhideWhenUsed/>
     <w:qFormat/>
@@ -19092,11 +19216,11 @@
       <w:szCs w:val="21"/>
     </w:rPr>
   </w:style>
-  <w:style w:type="paragraph" w:styleId="berschrift9">
+  <w:style w:type="paragraph" w:styleId="Heading9">
     <w:name w:val="heading 9"/>
-    <w:basedOn w:val="Standard"/>
-    <w:next w:val="Standard"/>
-    <w:link w:val="berschrift9Zchn"/>
+    <w:basedOn w:val="Normal"/>
+    <w:next w:val="Normal"/>
+    <w:link w:val="Heading9Char"/>
     <w:uiPriority w:val="9"/>
     <w:unhideWhenUsed/>
     <w:qFormat/>
@@ -19116,13 +19240,13 @@
       <w:szCs w:val="21"/>
     </w:rPr>
   </w:style>
-  <w:style w:type="character" w:default="1" w:styleId="Absatz-Standardschriftart">
+  <w:style w:type="character" w:default="1" w:styleId="DefaultParagraphFont">
     <w:name w:val="Default Paragraph Font"/>
     <w:uiPriority w:val="1"/>
     <w:semiHidden/>
     <w:unhideWhenUsed/>
   </w:style>
-  <w:style w:type="table" w:default="1" w:styleId="NormaleTabelle">
+  <w:style w:type="table" w:default="1" w:styleId="TableNormal">
     <w:name w:val="Normal Table"/>
     <w:uiPriority w:val="99"/>
     <w:semiHidden/>
@@ -19137,16 +19261,16 @@
       </w:tblCellMar>
     </w:tblPr>
   </w:style>
-  <w:style w:type="numbering" w:default="1" w:styleId="KeineListe">
+  <w:style w:type="numbering" w:default="1" w:styleId="NoList">
     <w:name w:val="No List"/>
     <w:uiPriority w:val="99"/>
     <w:semiHidden/>
     <w:unhideWhenUsed/>
   </w:style>
-  <w:style w:type="paragraph" w:styleId="Titel">
+  <w:style w:type="paragraph" w:styleId="Title">
     <w:name w:val="Title"/>
-    <w:basedOn w:val="Standard"/>
-    <w:next w:val="Standard"/>
+    <w:basedOn w:val="Normal"/>
+    <w:next w:val="Normal"/>
     <w:uiPriority w:val="10"/>
     <w:qFormat/>
     <w:pPr>
@@ -19159,10 +19283,10 @@
       <w:szCs w:val="52"/>
     </w:rPr>
   </w:style>
-  <w:style w:type="paragraph" w:styleId="Untertitel">
+  <w:style w:type="paragraph" w:styleId="Subtitle">
     <w:name w:val="Subtitle"/>
-    <w:basedOn w:val="Standard"/>
-    <w:next w:val="Standard"/>
+    <w:basedOn w:val="Normal"/>
+    <w:next w:val="Normal"/>
     <w:uiPriority w:val="11"/>
     <w:qFormat/>
     <w:pPr>
@@ -19178,7 +19302,7 @@
     </w:rPr>
   </w:style>
   <w:style w:type="table" w:customStyle="1" w:styleId="a">
-    <w:basedOn w:val="NormaleTabelle"/>
+    <w:basedOn w:val="TableNormal"/>
     <w:tblPr>
       <w:tblStyleRowBandSize w:val="1"/>
       <w:tblStyleColBandSize w:val="1"/>
@@ -19191,7 +19315,7 @@
     </w:tblPr>
   </w:style>
   <w:style w:type="table" w:customStyle="1" w:styleId="a0">
-    <w:basedOn w:val="NormaleTabelle"/>
+    <w:basedOn w:val="TableNormal"/>
     <w:tblPr>
       <w:tblStyleRowBandSize w:val="1"/>
       <w:tblStyleColBandSize w:val="1"/>
@@ -19204,7 +19328,7 @@
     </w:tblPr>
   </w:style>
   <w:style w:type="table" w:customStyle="1" w:styleId="a1">
-    <w:basedOn w:val="NormaleTabelle"/>
+    <w:basedOn w:val="TableNormal"/>
     <w:tblPr>
       <w:tblStyleRowBandSize w:val="1"/>
       <w:tblStyleColBandSize w:val="1"/>
@@ -19217,7 +19341,7 @@
     </w:tblPr>
   </w:style>
   <w:style w:type="table" w:customStyle="1" w:styleId="a2">
-    <w:basedOn w:val="NormaleTabelle"/>
+    <w:basedOn w:val="TableNormal"/>
     <w:tblPr>
       <w:tblStyleRowBandSize w:val="1"/>
       <w:tblStyleColBandSize w:val="1"/>
@@ -19230,7 +19354,7 @@
     </w:tblPr>
   </w:style>
   <w:style w:type="table" w:customStyle="1" w:styleId="a3">
-    <w:basedOn w:val="NormaleTabelle"/>
+    <w:basedOn w:val="TableNormal"/>
     <w:tblPr>
       <w:tblStyleRowBandSize w:val="1"/>
       <w:tblStyleColBandSize w:val="1"/>
@@ -19243,7 +19367,7 @@
     </w:tblPr>
   </w:style>
   <w:style w:type="table" w:customStyle="1" w:styleId="a4">
-    <w:basedOn w:val="NormaleTabelle"/>
+    <w:basedOn w:val="TableNormal"/>
     <w:tblPr>
       <w:tblStyleRowBandSize w:val="1"/>
       <w:tblStyleColBandSize w:val="1"/>
@@ -19256,7 +19380,7 @@
     </w:tblPr>
   </w:style>
   <w:style w:type="table" w:customStyle="1" w:styleId="a5">
-    <w:basedOn w:val="NormaleTabelle"/>
+    <w:basedOn w:val="TableNormal"/>
     <w:tblPr>
       <w:tblStyleRowBandSize w:val="1"/>
       <w:tblStyleColBandSize w:val="1"/>
@@ -19269,7 +19393,7 @@
     </w:tblPr>
   </w:style>
   <w:style w:type="table" w:customStyle="1" w:styleId="a6">
-    <w:basedOn w:val="NormaleTabelle"/>
+    <w:basedOn w:val="TableNormal"/>
     <w:tblPr>
       <w:tblStyleRowBandSize w:val="1"/>
       <w:tblStyleColBandSize w:val="1"/>
@@ -19282,7 +19406,7 @@
     </w:tblPr>
   </w:style>
   <w:style w:type="table" w:customStyle="1" w:styleId="a7">
-    <w:basedOn w:val="NormaleTabelle"/>
+    <w:basedOn w:val="TableNormal"/>
     <w:tblPr>
       <w:tblStyleRowBandSize w:val="1"/>
       <w:tblStyleColBandSize w:val="1"/>
@@ -19295,7 +19419,7 @@
     </w:tblPr>
   </w:style>
   <w:style w:type="table" w:customStyle="1" w:styleId="a8">
-    <w:basedOn w:val="NormaleTabelle"/>
+    <w:basedOn w:val="TableNormal"/>
     <w:tblPr>
       <w:tblStyleRowBandSize w:val="1"/>
       <w:tblStyleColBandSize w:val="1"/>
@@ -19308,7 +19432,7 @@
     </w:tblPr>
   </w:style>
   <w:style w:type="table" w:customStyle="1" w:styleId="a9">
-    <w:basedOn w:val="NormaleTabelle"/>
+    <w:basedOn w:val="TableNormal"/>
     <w:tblPr>
       <w:tblStyleRowBandSize w:val="1"/>
       <w:tblStyleColBandSize w:val="1"/>
@@ -19321,7 +19445,7 @@
     </w:tblPr>
   </w:style>
   <w:style w:type="table" w:customStyle="1" w:styleId="aa">
-    <w:basedOn w:val="NormaleTabelle"/>
+    <w:basedOn w:val="TableNormal"/>
     <w:tblPr>
       <w:tblStyleRowBandSize w:val="1"/>
       <w:tblStyleColBandSize w:val="1"/>
@@ -19333,10 +19457,10 @@
       </w:tblCellMar>
     </w:tblPr>
   </w:style>
-  <w:style w:type="paragraph" w:styleId="Kommentartext">
+  <w:style w:type="paragraph" w:styleId="CommentText">
     <w:name w:val="annotation text"/>
-    <w:basedOn w:val="Standard"/>
-    <w:link w:val="KommentartextZchn"/>
+    <w:basedOn w:val="Normal"/>
+    <w:link w:val="CommentTextChar"/>
     <w:uiPriority w:val="99"/>
     <w:semiHidden/>
     <w:unhideWhenUsed/>
@@ -19344,19 +19468,19 @@
       <w:spacing w:line="240" w:lineRule="auto"/>
     </w:pPr>
   </w:style>
-  <w:style w:type="character" w:customStyle="1" w:styleId="KommentartextZchn">
-    <w:name w:val="Kommentartext Zchn"/>
-    <w:basedOn w:val="Absatz-Standardschriftart"/>
-    <w:link w:val="Kommentartext"/>
+  <w:style w:type="character" w:customStyle="1" w:styleId="CommentTextChar">
+    <w:name w:val="Comment Text Char"/>
+    <w:basedOn w:val="DefaultParagraphFont"/>
+    <w:link w:val="CommentText"/>
     <w:uiPriority w:val="99"/>
     <w:semiHidden/>
     <w:rPr>
       <w:shd w:val="clear" w:color="auto" w:fill="FFFFFF"/>
     </w:rPr>
   </w:style>
-  <w:style w:type="character" w:styleId="Kommentarzeichen">
+  <w:style w:type="character" w:styleId="CommentReference">
     <w:name w:val="annotation reference"/>
-    <w:basedOn w:val="Absatz-Standardschriftart"/>
+    <w:basedOn w:val="DefaultParagraphFont"/>
     <w:uiPriority w:val="99"/>
     <w:semiHidden/>
     <w:unhideWhenUsed/>
@@ -19367,7 +19491,7 @@
   </w:style>
   <w:style w:type="paragraph" w:customStyle="1" w:styleId="paragraph">
     <w:name w:val="paragraph"/>
-    <w:basedOn w:val="Standard"/>
+    <w:basedOn w:val="Normal"/>
     <w:rsid w:val="002D40A6"/>
     <w:pPr>
       <w:shd w:val="clear" w:color="auto" w:fill="auto"/>
@@ -19383,18 +19507,18 @@
   </w:style>
   <w:style w:type="character" w:customStyle="1" w:styleId="normaltextrun">
     <w:name w:val="normaltextrun"/>
-    <w:basedOn w:val="Absatz-Standardschriftart"/>
+    <w:basedOn w:val="DefaultParagraphFont"/>
     <w:rsid w:val="002D40A6"/>
   </w:style>
   <w:style w:type="character" w:customStyle="1" w:styleId="eop">
     <w:name w:val="eop"/>
-    <w:basedOn w:val="Absatz-Standardschriftart"/>
+    <w:basedOn w:val="DefaultParagraphFont"/>
     <w:rsid w:val="002D40A6"/>
   </w:style>
-  <w:style w:type="paragraph" w:styleId="Kopfzeile">
+  <w:style w:type="paragraph" w:styleId="Header">
     <w:name w:val="header"/>
-    <w:basedOn w:val="Standard"/>
-    <w:link w:val="KopfzeileZchn"/>
+    <w:basedOn w:val="Normal"/>
+    <w:link w:val="HeaderChar"/>
     <w:uiPriority w:val="99"/>
     <w:unhideWhenUsed/>
     <w:rsid w:val="002D40A6"/>
@@ -19406,20 +19530,20 @@
       <w:spacing w:before="0" w:after="0" w:line="240" w:lineRule="auto"/>
     </w:pPr>
   </w:style>
-  <w:style w:type="character" w:customStyle="1" w:styleId="KopfzeileZchn">
-    <w:name w:val="Kopfzeile Zchn"/>
-    <w:basedOn w:val="Absatz-Standardschriftart"/>
-    <w:link w:val="Kopfzeile"/>
+  <w:style w:type="character" w:customStyle="1" w:styleId="HeaderChar">
+    <w:name w:val="Header Char"/>
+    <w:basedOn w:val="DefaultParagraphFont"/>
+    <w:link w:val="Header"/>
     <w:uiPriority w:val="99"/>
     <w:rsid w:val="002D40A6"/>
     <w:rPr>
       <w:shd w:val="clear" w:color="auto" w:fill="FFFFFF"/>
     </w:rPr>
   </w:style>
-  <w:style w:type="paragraph" w:styleId="Fuzeile">
+  <w:style w:type="paragraph" w:styleId="Footer">
     <w:name w:val="footer"/>
-    <w:basedOn w:val="Standard"/>
-    <w:link w:val="FuzeileZchn"/>
+    <w:basedOn w:val="Normal"/>
+    <w:link w:val="FooterChar"/>
     <w:uiPriority w:val="99"/>
     <w:unhideWhenUsed/>
     <w:rsid w:val="002D40A6"/>
@@ -19431,10 +19555,10 @@
       <w:spacing w:before="0" w:after="0" w:line="240" w:lineRule="auto"/>
     </w:pPr>
   </w:style>
-  <w:style w:type="character" w:customStyle="1" w:styleId="FuzeileZchn">
-    <w:name w:val="Fußzeile Zchn"/>
-    <w:basedOn w:val="Absatz-Standardschriftart"/>
-    <w:link w:val="Fuzeile"/>
+  <w:style w:type="character" w:customStyle="1" w:styleId="FooterChar">
+    <w:name w:val="Footer Char"/>
+    <w:basedOn w:val="DefaultParagraphFont"/>
+    <w:link w:val="Footer"/>
     <w:uiPriority w:val="99"/>
     <w:rsid w:val="002D40A6"/>
     <w:rPr>
@@ -19443,7 +19567,7 @@
   </w:style>
   <w:style w:type="character" w:styleId="Hyperlink">
     <w:name w:val="Hyperlink"/>
-    <w:basedOn w:val="Absatz-Standardschriftart"/>
+    <w:basedOn w:val="DefaultParagraphFont"/>
     <w:uiPriority w:val="99"/>
     <w:unhideWhenUsed/>
     <w:rsid w:val="004F27AB"/>
@@ -19452,9 +19576,9 @@
       <w:u w:val="single"/>
     </w:rPr>
   </w:style>
-  <w:style w:type="character" w:styleId="NichtaufgelsteErwhnung">
+  <w:style w:type="character" w:styleId="UnresolvedMention">
     <w:name w:val="Unresolved Mention"/>
-    <w:basedOn w:val="Absatz-Standardschriftart"/>
+    <w:basedOn w:val="DefaultParagraphFont"/>
     <w:uiPriority w:val="99"/>
     <w:semiHidden/>
     <w:unhideWhenUsed/>
@@ -19464,10 +19588,10 @@
       <w:shd w:val="clear" w:color="auto" w:fill="E1DFDD"/>
     </w:rPr>
   </w:style>
-  <w:style w:type="character" w:customStyle="1" w:styleId="berschrift7Zchn">
-    <w:name w:val="Überschrift 7 Zchn"/>
-    <w:basedOn w:val="Absatz-Standardschriftart"/>
-    <w:link w:val="berschrift7"/>
+  <w:style w:type="character" w:customStyle="1" w:styleId="Heading7Char">
+    <w:name w:val="Heading 7 Char"/>
+    <w:basedOn w:val="DefaultParagraphFont"/>
+    <w:link w:val="Heading7"/>
     <w:uiPriority w:val="9"/>
     <w:rsid w:val="00F25537"/>
     <w:rPr>
@@ -19478,10 +19602,10 @@
       <w:shd w:val="clear" w:color="auto" w:fill="FFFFFF"/>
     </w:rPr>
   </w:style>
-  <w:style w:type="character" w:customStyle="1" w:styleId="berschrift8Zchn">
-    <w:name w:val="Überschrift 8 Zchn"/>
-    <w:basedOn w:val="Absatz-Standardschriftart"/>
-    <w:link w:val="berschrift8"/>
+  <w:style w:type="character" w:customStyle="1" w:styleId="Heading8Char">
+    <w:name w:val="Heading 8 Char"/>
+    <w:basedOn w:val="DefaultParagraphFont"/>
+    <w:link w:val="Heading8"/>
     <w:uiPriority w:val="9"/>
     <w:rsid w:val="00F25537"/>
     <w:rPr>
@@ -19492,10 +19616,10 @@
       <w:shd w:val="clear" w:color="auto" w:fill="FFFFFF"/>
     </w:rPr>
   </w:style>
-  <w:style w:type="character" w:customStyle="1" w:styleId="berschrift9Zchn">
-    <w:name w:val="Überschrift 9 Zchn"/>
-    <w:basedOn w:val="Absatz-Standardschriftart"/>
-    <w:link w:val="berschrift9"/>
+  <w:style w:type="character" w:customStyle="1" w:styleId="Heading9Char">
+    <w:name w:val="Heading 9 Char"/>
+    <w:basedOn w:val="DefaultParagraphFont"/>
+    <w:link w:val="Heading9"/>
     <w:uiPriority w:val="9"/>
     <w:rsid w:val="00F25537"/>
     <w:rPr>
@@ -19508,11 +19632,11 @@
       <w:shd w:val="clear" w:color="auto" w:fill="FFFFFF"/>
     </w:rPr>
   </w:style>
-  <w:style w:type="paragraph" w:styleId="Kommentarthema">
+  <w:style w:type="paragraph" w:styleId="CommentSubject">
     <w:name w:val="annotation subject"/>
-    <w:basedOn w:val="Kommentartext"/>
-    <w:next w:val="Kommentartext"/>
-    <w:link w:val="KommentarthemaZchn"/>
+    <w:basedOn w:val="CommentText"/>
+    <w:next w:val="CommentText"/>
+    <w:link w:val="CommentSubjectChar"/>
     <w:uiPriority w:val="99"/>
     <w:semiHidden/>
     <w:unhideWhenUsed/>
@@ -19522,10 +19646,10 @@
       <w:bCs/>
     </w:rPr>
   </w:style>
-  <w:style w:type="character" w:customStyle="1" w:styleId="KommentarthemaZchn">
-    <w:name w:val="Kommentarthema Zchn"/>
-    <w:basedOn w:val="KommentartextZchn"/>
-    <w:link w:val="Kommentarthema"/>
+  <w:style w:type="character" w:customStyle="1" w:styleId="CommentSubjectChar">
+    <w:name w:val="Comment Subject Char"/>
+    <w:basedOn w:val="CommentTextChar"/>
+    <w:link w:val="CommentSubject"/>
     <w:uiPriority w:val="99"/>
     <w:semiHidden/>
     <w:rsid w:val="009F63F3"/>
@@ -19535,9 +19659,9 @@
       <w:shd w:val="clear" w:color="auto" w:fill="FFFFFF"/>
     </w:rPr>
   </w:style>
-  <w:style w:type="paragraph" w:styleId="Listenabsatz">
+  <w:style w:type="paragraph" w:styleId="ListParagraph">
     <w:name w:val="List Paragraph"/>
-    <w:basedOn w:val="Standard"/>
+    <w:basedOn w:val="Normal"/>
     <w:uiPriority w:val="34"/>
     <w:qFormat/>
     <w:rsid w:val="00482045"/>
@@ -19546,10 +19670,10 @@
       <w:contextualSpacing/>
     </w:pPr>
   </w:style>
-  <w:style w:type="paragraph" w:styleId="Inhaltsverzeichnisberschrift">
+  <w:style w:type="paragraph" w:styleId="TOCHeading">
     <w:name w:val="TOC Heading"/>
-    <w:basedOn w:val="berschrift1"/>
-    <w:next w:val="Standard"/>
+    <w:basedOn w:val="Heading1"/>
+    <w:next w:val="Normal"/>
     <w:uiPriority w:val="39"/>
     <w:unhideWhenUsed/>
     <w:qFormat/>
@@ -19567,19 +19691,19 @@
       <w:lang w:val="en-US" w:eastAsia="en-US"/>
     </w:rPr>
   </w:style>
-  <w:style w:type="paragraph" w:styleId="Verzeichnis1">
+  <w:style w:type="paragraph" w:styleId="TOC1">
     <w:name w:val="toc 1"/>
-    <w:basedOn w:val="Standard"/>
-    <w:next w:val="Standard"/>
+    <w:basedOn w:val="Normal"/>
+    <w:next w:val="Normal"/>
     <w:autoRedefine/>
     <w:uiPriority w:val="39"/>
     <w:unhideWhenUsed/>
     <w:rsid w:val="00D54F54"/>
   </w:style>
-  <w:style w:type="paragraph" w:styleId="Verzeichnis2">
+  <w:style w:type="paragraph" w:styleId="TOC2">
     <w:name w:val="toc 2"/>
-    <w:basedOn w:val="Standard"/>
-    <w:next w:val="Standard"/>
+    <w:basedOn w:val="Normal"/>
+    <w:next w:val="Normal"/>
     <w:autoRedefine/>
     <w:uiPriority w:val="39"/>
     <w:unhideWhenUsed/>
@@ -19588,10 +19712,10 @@
       <w:ind w:left="200"/>
     </w:pPr>
   </w:style>
-  <w:style w:type="paragraph" w:styleId="Verzeichnis3">
+  <w:style w:type="paragraph" w:styleId="TOC3">
     <w:name w:val="toc 3"/>
-    <w:basedOn w:val="Standard"/>
-    <w:next w:val="Standard"/>
+    <w:basedOn w:val="Normal"/>
+    <w:next w:val="Normal"/>
     <w:autoRedefine/>
     <w:uiPriority w:val="39"/>
     <w:unhideWhenUsed/>
@@ -19600,9 +19724,9 @@
       <w:ind w:left="400"/>
     </w:pPr>
   </w:style>
-  <w:style w:type="character" w:styleId="BesuchterLink">
+  <w:style w:type="character" w:styleId="FollowedHyperlink">
     <w:name w:val="FollowedHyperlink"/>
-    <w:basedOn w:val="Absatz-Standardschriftart"/>
+    <w:basedOn w:val="DefaultParagraphFont"/>
     <w:uiPriority w:val="99"/>
     <w:semiHidden/>
     <w:unhideWhenUsed/>
@@ -19612,9 +19736,9 @@
       <w:u w:val="single"/>
     </w:rPr>
   </w:style>
-  <w:style w:type="character" w:styleId="Platzhaltertext">
+  <w:style w:type="character" w:styleId="PlaceholderText">
     <w:name w:val="Placeholder Text"/>
-    <w:basedOn w:val="Absatz-Standardschriftart"/>
+    <w:basedOn w:val="DefaultParagraphFont"/>
     <w:uiPriority w:val="99"/>
     <w:semiHidden/>
     <w:rsid w:val="000E358B"/>

</xml_diff>